<commit_message>
trabajé en los pedazos de la segunda parte e hice lista de pendientes
</commit_message>
<xml_diff>
--- a/ch-1/render/0-Ch_1-_Orinales_fuera_de_sus_casillas/0-Ch_1-_Orinales_fuera_de_sus_casillas.docx
+++ b/ch-1/render/0-Ch_1-_Orinales_fuera_de_sus_casillas/0-Ch_1-_Orinales_fuera_de_sus_casillas.docx
@@ -53,7 +53,7 @@
       </w:r>
       <w:r>
         <w:rPr>
-          <w:rFonts w:asciiTheme="minorHAnsi" w:cstheme="minorBidi" w:eastAsiaTheme="minorHAnsi" w:hAnsiTheme="minorHAnsi"/>
+          <w:rFonts w:eastAsia="Cambria" w:cs="" w:ascii="Cambria" w:hAnsi="Cambria" w:asciiTheme="minorHAnsi" w:cstheme="minorBidi" w:eastAsiaTheme="minorHAnsi" w:hAnsiTheme="minorHAnsi"/>
           <w:shd w:fill="D4EA6B" w:val="clear"/>
         </w:rPr>
         <w:t>,</w:t>
@@ -122,325 +122,212 @@
       </w:pPr>
       <w:r>
         <w:rPr>
-          <w:rFonts w:asciiTheme="minorHAnsi" w:cstheme="minorBidi" w:eastAsiaTheme="minorHAnsi" w:hAnsiTheme="minorHAnsi"/>
+          <w:rFonts w:eastAsia="Cambria" w:cs="" w:ascii="Cambria" w:hAnsi="Cambria" w:asciiTheme="minorHAnsi" w:cstheme="minorBidi" w:eastAsiaTheme="minorHAnsi" w:hAnsiTheme="minorHAnsi"/>
           <w:shd w:fill="D4EA6B" w:val="clear"/>
         </w:rPr>
-        <w:t xml:space="preserve">Probablemente no exista una expresión más precisa para definir la obra de Rodríguez como decir que saca de las casillas a quien la interpreta, o sencillamente que se sale de las casillas. No solo los chismes y testimonios de terceros como el del “banquete”, de distintas maneras, a lo largo del tiempo, difícil de encasillar en el tiempo heroico, pomposo y neocolonial de la post-guerra de Independencia. </w:t>
-      </w:r>
-      <w:r>
-        <w:rPr>
-          <w:rFonts w:asciiTheme="minorHAnsi" w:cstheme="minorBidi" w:eastAsiaTheme="minorHAnsi" w:hAnsiTheme="minorHAnsi"/>
+        <w:t xml:space="preserve">Probablemente no exista una expresión más precisa para definir la obra de Rodríguez como decir que saca de las casillas a quien la interpreta, o sencillamente que se sale de las casillas. No solo los chismes y testimonios de terceros como el del “banquete”, de distintas maneras, a lo largo del tiempo, difícil de encasillar en el tiempo heroico, pomposo y neocolonial de la post-guerra de Independencia. También --y sobre todo-- su obra impresa ha sido difícil de encasillar en esta secuencia. </w:t>
+      </w:r>
+      <w:r>
+        <w:rPr/>
+        <w:t xml:space="preserve">De hecho, en dos obras clásicas de la historiografía cultural latinoamericana, Simón Rodríguez ha sido identificado como un caso límite, que los autores emplean como una suerte de contra-modelo a partir del cual han elaborado las pautas críticas para analizar el conjunto, no solo del período, sino de la tradición latinoamericana. Me refiero a </w:t>
+      </w:r>
+      <w:r>
+        <w:rPr>
+          <w:i/>
+          <w:iCs/>
+        </w:rPr>
+        <w:t>La expresión Americana</w:t>
+      </w:r>
+      <w:r>
+        <w:rPr/>
+        <w:t xml:space="preserve">, de José Lezama Lima, y </w:t>
+      </w:r>
+      <w:r>
+        <w:rPr>
+          <w:i/>
+          <w:iCs/>
+        </w:rPr>
+        <w:t>La ciudad letrada</w:t>
+      </w:r>
+      <w:r>
+        <w:rPr/>
+        <w:t xml:space="preserve">, de Ángel Rama. En la primera, como indican Ulloa and Ulloa, la “última decisión de Rodriguez de pasar sus últimos años en el centro de la cultura inca es crucial para el entendimiento del diseño lezamalimeno de la expresión america” (pp). Y en </w:t>
+      </w:r>
+      <w:r>
+        <w:rPr>
+          <w:i/>
+          <w:iCs/>
+        </w:rPr>
+        <w:t>La ciudad</w:t>
+      </w:r>
+      <w:r>
+        <w:rPr/>
+        <w:t>, Rama toma la obra de Rodríguez como modelo e inspiración “para su análisis de la formación del estamento letrado americano, la denuncia de su carácter reaccionario y la crítica de su monopolio de la narración y la representación” (Rawicz and Mondragón pp)</w:t>
+      </w:r>
+      <w:r>
+        <w:rPr>
+          <w:rFonts w:eastAsia="Cambria" w:cs="" w:ascii="Cambria" w:hAnsi="Cambria" w:asciiTheme="minorHAnsi" w:cstheme="minorBidi" w:eastAsiaTheme="minorHAnsi" w:hAnsiTheme="minorHAnsi"/>
           <w:shd w:fill="D4EA6B" w:val="clear"/>
         </w:rPr>
-        <w:t>T</w:t>
-      </w:r>
-      <w:r>
-        <w:rPr>
-          <w:rFonts w:asciiTheme="minorHAnsi" w:cstheme="minorBidi" w:eastAsiaTheme="minorHAnsi" w:hAnsiTheme="minorHAnsi"/>
+        <w:t xml:space="preserve">. </w:t>
+      </w:r>
+    </w:p>
+    <w:p>
+      <w:pPr>
+        <w:pStyle w:val="FirstParagraph"/>
+        <w:rPr/>
+      </w:pPr>
+      <w:r>
+        <w:rPr/>
+        <w:t xml:space="preserve">Una obra más reciente, </w:t>
+      </w:r>
+      <w:r>
+        <w:rPr>
+          <w:i/>
+          <w:iCs/>
+        </w:rPr>
+        <w:t>Didatics of Liberation</w:t>
+      </w:r>
+      <w:r>
+        <w:rPr/>
+        <w:t>, del artista uruguayo Luis Camnitzer (</w:t>
+      </w:r>
+      <w:r>
+        <w:rPr>
+          <w:i/>
+          <w:iCs/>
+        </w:rPr>
+        <w:t>Conceptualism in Latin American art</w:t>
+      </w:r>
+      <w:r>
+        <w:rPr/>
+        <w:t>), define a Rodríguez en el curioso lugar de fundador de la tradición de conceptualismo artístico latinoamericano. Buscando un marco referencial “propio”, Camnitzer (</w:t>
+      </w:r>
+      <w:r>
+        <w:rPr>
+          <w:i/>
+          <w:iCs/>
+        </w:rPr>
+        <w:t>Conceptualism in Latin American art</w:t>
+      </w:r>
+      <w:r>
+        <w:rPr/>
+        <w:t>) incorporó a Rodríguez en la sucesión “Dada-Situacionismo-Tupamaros” , que inicalmente había formulado para caracterizar las experiencias límite entre arte y política en América Latina, contemporáneas del arte conceptual usamericano y europeo en los años 60 y 70 (pp). A partir de ese heterodoxo modelo de análisis, Camnitzer (</w:t>
+      </w:r>
+      <w:r>
+        <w:rPr>
+          <w:i/>
+          <w:iCs/>
+        </w:rPr>
+        <w:t>Conceptualism in Latin American art</w:t>
+      </w:r>
+      <w:r>
+        <w:rPr/>
+        <w:t xml:space="preserve">) define el chisme del “banquete” en Bolivia como “la primera aparición del mingitorio en el arte occidental” (pp). Incluso, identifica el episodio como la obra que inicia la serie de presencias –tangibles o sugeridas– de materia orinal y fecal en el arte moderno, cuyo paradigma fue la </w:t>
+      </w:r>
+      <w:r>
+        <w:rPr>
+          <w:i/>
+          <w:iCs/>
+        </w:rPr>
+        <w:t>Fuente</w:t>
+      </w:r>
+      <w:r>
+        <w:rPr/>
+        <w:t xml:space="preserve"> Duchamp, y cuyo paroxismo fue </w:t>
+      </w:r>
+      <w:r>
+        <w:rPr>
+          <w:i/>
+          <w:iCs/>
+        </w:rPr>
+        <w:t>La mierda del artista</w:t>
+      </w:r>
+      <w:r>
+        <w:rPr/>
+        <w:t xml:space="preserve"> de Piero Mazzoni (Camnitzer, </w:t>
+      </w:r>
+      <w:r>
+        <w:rPr>
+          <w:i/>
+          <w:iCs/>
+        </w:rPr>
+        <w:t>Volando en ausencia de la fuerza de gravedad</w:t>
+      </w:r>
+      <w:r>
+        <w:rPr/>
+        <w:t xml:space="preserve"> pp)</w:t>
+      </w:r>
+      <w:r>
+        <w:rPr>
+          <w:rFonts w:eastAsia="Cambria" w:cs="" w:ascii="Cambria" w:hAnsi="Cambria" w:asciiTheme="minorHAnsi" w:cstheme="minorBidi" w:eastAsiaTheme="minorHAnsi" w:hAnsiTheme="minorHAnsi"/>
           <w:shd w:fill="D4EA6B" w:val="clear"/>
         </w:rPr>
-        <w:t>ambién --</w:t>
-      </w:r>
-      <w:r>
-        <w:rPr>
-          <w:rFonts w:asciiTheme="minorHAnsi" w:cstheme="minorBidi" w:eastAsiaTheme="minorHAnsi" w:hAnsiTheme="minorHAnsi"/>
+        <w:t xml:space="preserve">. </w:t>
+      </w:r>
+    </w:p>
+    <w:p>
+      <w:pPr>
+        <w:pStyle w:val="FirstParagraph"/>
+        <w:rPr/>
+      </w:pPr>
+      <w:r>
+        <w:rPr/>
+        <w:t xml:space="preserve">Aunque compatible con otros análisis críticos más rigurosos de la obra de Rodríguez, el planteamiento de Camnitzer no obedece ni pretende obedecer a un análisis metodológicamente fundamentado, ni tampoco a una lectura sistemática del pensamiento de Rodríguez. Él mismo define su enfoque, a partir de uno de sus críticos, como “revisionism at its worst” (Camnitzer, </w:t>
+      </w:r>
+      <w:r>
+        <w:rPr>
+          <w:i/>
+          <w:iCs/>
+        </w:rPr>
+        <w:t>Conceptualism in Latin American art</w:t>
+      </w:r>
+      <w:r>
+        <w:rPr/>
+        <w:t xml:space="preserve"> pp)</w:t>
+      </w:r>
+      <w:r>
+        <w:rPr>
+          <w:rStyle w:val="FootnoteAnchor"/>
+        </w:rPr>
+        <w:footnoteReference w:id="3"/>
+      </w:r>
+      <w:r>
+        <w:rPr/>
+        <w:t xml:space="preserve">. Sin embargo, la provocación que supone esta singular lectura de Rodríguez en relación con el canon artístico occidental, resuena en la resistencia que su obra presenta literalmente a primera vista: resistencia a encajar en una casilla, no solo de la historia de la emancipación latinoamericana, sino también de la serie diacrónica que organiza la historia del arte y la literatura mundiales. </w:t>
+      </w:r>
+      <w:r>
+        <w:rPr>
+          <w:rFonts w:eastAsia="Cambria" w:cs="" w:ascii="Cambria" w:hAnsi="Cambria" w:asciiTheme="minorHAnsi" w:cstheme="minorBidi" w:eastAsiaTheme="minorHAnsi" w:hAnsiTheme="minorHAnsi"/>
+          <w:shd w:fill="FFFF00" w:val="clear"/>
+        </w:rPr>
+        <w:t>Este rasgo discrónico, que aparece a primera vista, es uno de los efectos de lo que Rodríguez llamó “arte de pintar palabras”: la técnica de variar, distribuir y organizar los tipos móviles y llaves sobre las planchas de imprimir que postuló como una manera de “pintar los pensamientos”.</w:t>
+      </w:r>
+      <w:r>
+        <w:rPr/>
+        <w:t xml:space="preserve"> Esta técnica se imprime en una obra que se asemeja formalmente a hitos muy posteriores de las artes liberales modernistas –“vanguardias históricas”, como las llama Peter Burger – a partir de </w:t>
+      </w:r>
+      <w:r>
+        <w:rPr>
+          <w:i/>
+          <w:iCs/>
+        </w:rPr>
+        <w:t>Un golpe de dados nunca abolirá el azar</w:t>
+      </w:r>
+      <w:r>
+        <w:rPr/>
+        <w:t xml:space="preserve"> de Stéphan Mallarmé de 1897, pasando por la poesía visual de autores como Vicente Huidobro y Guillaume Apollinaire en la década de 1910, y Oliverio Girondo y James Joyce en la década de 1930 [figuras]</w:t>
+      </w:r>
+      <w:r>
+        <w:rPr>
+          <w:rFonts w:eastAsia="Cambria" w:cs="" w:ascii="Cambria" w:hAnsi="Cambria" w:asciiTheme="minorHAnsi" w:cstheme="minorBidi" w:eastAsiaTheme="minorHAnsi" w:hAnsiTheme="minorHAnsi"/>
           <w:shd w:fill="D4EA6B" w:val="clear"/>
         </w:rPr>
-        <w:t>y sobre todo--</w:t>
-      </w:r>
-      <w:r>
-        <w:rPr>
-          <w:rFonts w:asciiTheme="minorHAnsi" w:cstheme="minorBidi" w:eastAsiaTheme="minorHAnsi" w:hAnsiTheme="minorHAnsi"/>
-          <w:shd w:fill="D4EA6B" w:val="clear"/>
-        </w:rPr>
-        <w:t xml:space="preserve"> su obra impresa ha sido </w:t>
-      </w:r>
-      <w:r>
-        <w:rPr>
-          <w:rFonts w:asciiTheme="minorHAnsi" w:cstheme="minorBidi" w:eastAsiaTheme="minorHAnsi" w:hAnsiTheme="minorHAnsi"/>
-          <w:shd w:fill="D4EA6B" w:val="clear"/>
-        </w:rPr>
-        <w:t xml:space="preserve">difícil de encasillar en esta secuencia. </w:t>
-      </w:r>
-      <w:r>
-        <w:rPr/>
-        <w:t xml:space="preserve">De hecho, en dos obras clásicas de la historiografía cultural latinoamericana, Simón Rodríguez ha sido identificado como un caso límite, que los autores emplean como una suerte de contra-modelo a partir del cual han elaborado las pautas críticas para analizar el conjunto, no solo del período, sino de la tradición latinoamericana. Me refiero a </w:t>
-      </w:r>
-      <w:r>
-        <w:rPr>
-          <w:i/>
-          <w:iCs/>
-        </w:rPr>
-        <w:t>La expresión Americana</w:t>
-      </w:r>
-      <w:r>
-        <w:rPr/>
-        <w:t xml:space="preserve">, de José Lezama Lima, y </w:t>
-      </w:r>
-      <w:r>
-        <w:rPr>
-          <w:i/>
-          <w:iCs/>
-        </w:rPr>
-        <w:t>La ciudad letrada</w:t>
-      </w:r>
-      <w:r>
-        <w:rPr/>
-        <w:t xml:space="preserve">, de Ángel Rama. En la primera, como indican Ulloa and Ulloa, la “última decisión de Rodriguez de pasar sus últimos años en el centro de la cultura inca es crucial para el entendimiento del diseño lezamalimeno de la expresión america” (pp). Y en </w:t>
-      </w:r>
-      <w:r>
-        <w:rPr>
-          <w:i/>
-          <w:iCs/>
-        </w:rPr>
-        <w:t>La ciudad</w:t>
-      </w:r>
-      <w:r>
-        <w:rPr/>
-        <w:t>, Rama toma la obra de Rodríguez como modelo e inspiración “para su análisis de la formación del estamento letrado am</w:t>
-      </w:r>
-      <w:r>
-        <w:rPr/>
-        <w:t>e</w:t>
-      </w:r>
-      <w:r>
-        <w:rPr/>
-        <w:t>ricano, la denuncia de su carácter reaccionario y la crítica de su monopolio de la narración y la representación” (Rawicz and Mondragón pp)</w:t>
-      </w:r>
-      <w:r>
-        <w:rPr>
-          <w:rFonts w:asciiTheme="minorHAnsi" w:cstheme="minorBidi" w:eastAsiaTheme="minorHAnsi" w:hAnsiTheme="minorHAnsi"/>
-          <w:shd w:fill="D4EA6B" w:val="clear"/>
-        </w:rPr>
         <w:t xml:space="preserve">. </w:t>
       </w:r>
     </w:p>
     <w:p>
       <w:pPr>
-        <w:pStyle w:val="FirstParagraph"/>
-        <w:rPr/>
-      </w:pPr>
-      <w:r>
-        <w:rPr/>
-        <w:t xml:space="preserve">Una obra más reciente, </w:t>
-      </w:r>
-      <w:r>
-        <w:rPr>
-          <w:i/>
-          <w:iCs/>
-        </w:rPr>
-        <w:t>Didatics of Liberation</w:t>
-      </w:r>
-      <w:r>
-        <w:rPr/>
-        <w:t>, del artista uruguayo Luis Camnitzer (</w:t>
-      </w:r>
-      <w:r>
-        <w:rPr>
-          <w:i/>
-          <w:iCs/>
-        </w:rPr>
-        <w:t>Conceptualism in Latin American art</w:t>
-      </w:r>
-      <w:r>
-        <w:rPr/>
-        <w:t>), define a Rodríguez en el curioso lugar de fundador de la tradición de conceptualismo artístico latinoamericano. Buscando un marco referencial “propio”, Camnitzer (</w:t>
-      </w:r>
-      <w:r>
-        <w:rPr>
-          <w:i/>
-          <w:iCs/>
-        </w:rPr>
-        <w:t>Conceptualism in Latin American art</w:t>
-      </w:r>
-      <w:r>
-        <w:rPr/>
-        <w:t>) incorporó a Rodríguez en la sucesión “Dada-Situacionismo-Tupamaros” , que inicalmente había formulado para caracterizar las experiencias límite entre arte y política en América Latina, contemporáneas del arte conceptual usamericano y europeo en los años 60 y 70 (pp). A partir de ese heterodoxo modelo de análisis, Camnitzer (</w:t>
-      </w:r>
-      <w:r>
-        <w:rPr>
-          <w:i/>
-          <w:iCs/>
-        </w:rPr>
-        <w:t>Conceptualism in Latin American art</w:t>
-      </w:r>
-      <w:r>
-        <w:rPr/>
-        <w:t xml:space="preserve">) define el chisme del “banquete” en Bolivia como “la primera aparición del mingitorio en el arte occidental” (pp). Incluso, identifica el episodio como la obra que inicia la serie de presencias –tangibles o sugeridas– de materia orinal y fecal en el arte moderno, cuyo paradigma fue la </w:t>
-      </w:r>
-      <w:r>
-        <w:rPr>
-          <w:i/>
-          <w:iCs/>
-        </w:rPr>
-        <w:t>Fuente</w:t>
-      </w:r>
-      <w:r>
-        <w:rPr/>
-        <w:t xml:space="preserve"> Duchamp, y cuyo paroxismo fue </w:t>
-      </w:r>
-      <w:r>
-        <w:rPr>
-          <w:i/>
-          <w:iCs/>
-        </w:rPr>
-        <w:t>La mierda del artista</w:t>
-      </w:r>
-      <w:r>
-        <w:rPr/>
-        <w:t xml:space="preserve"> de Piero Mazzoni (Camnitzer, </w:t>
-      </w:r>
-      <w:r>
-        <w:rPr>
-          <w:i/>
-          <w:iCs/>
-        </w:rPr>
-        <w:t>Volando en ausencia de la fuerza de gravedad</w:t>
-      </w:r>
-      <w:r>
-        <w:rPr/>
-        <w:t xml:space="preserve"> pp)</w:t>
-      </w:r>
-      <w:r>
-        <w:rPr>
-          <w:rFonts w:asciiTheme="minorHAnsi" w:cstheme="minorBidi" w:eastAsiaTheme="minorHAnsi" w:hAnsiTheme="minorHAnsi"/>
-          <w:shd w:fill="D4EA6B" w:val="clear"/>
-        </w:rPr>
-        <w:t xml:space="preserve">. </w:t>
-      </w:r>
-    </w:p>
-    <w:p>
-      <w:pPr>
-        <w:pStyle w:val="FirstParagraph"/>
-        <w:rPr/>
-      </w:pPr>
-      <w:r>
-        <w:rPr/>
-        <w:t>Aunque compatible con otros análisis críticos más rigurosos de la obra de Rodríguez, el planteamiento de</w:t>
-      </w:r>
-      <w:r>
-        <w:rPr/>
-        <w:t xml:space="preserve"> Camnitzer no obedece ni pretende obedecer a un análisis metodológicamente </w:t>
-      </w:r>
-      <w:r>
-        <w:rPr/>
-        <w:t>fundamentado</w:t>
-      </w:r>
-      <w:r>
-        <w:rPr/>
-        <w:t xml:space="preserve">, ni tampoco a una lectura sistemática del pensamiento de Rodríguez. Él mismo define su enfoque, a partir de uno de sus críticos, como “revisionism at its worst” (Camnitzer, </w:t>
-      </w:r>
-      <w:r>
-        <w:rPr>
-          <w:i/>
-          <w:iCs/>
-        </w:rPr>
-        <w:t>Conceptualism in Latin American art</w:t>
-      </w:r>
-      <w:r>
-        <w:rPr/>
-        <w:t xml:space="preserve"> pp)</w:t>
-      </w:r>
-      <w:r>
-        <w:rPr>
-          <w:rStyle w:val="FootnoteAnchor"/>
-        </w:rPr>
-        <w:footnoteReference w:id="3"/>
-      </w:r>
-      <w:r>
-        <w:rPr/>
-        <w:t xml:space="preserve">. Sin embargo, la provocación que supone esta singular lectura de Rodríguez en relación con el canon artístico occidental, resuena en la resistencia que su obra presenta literalmente a primera vista: resistencia a encajar en una casilla, no solo de la historia de la emancipación latinoamericana, sino también de la serie diacrónica que organiza la historia del arte y la literatura mundiales. </w:t>
-      </w:r>
-      <w:r>
-        <w:rPr>
-          <w:rFonts w:asciiTheme="minorHAnsi" w:cstheme="minorBidi" w:eastAsiaTheme="minorHAnsi" w:hAnsiTheme="minorHAnsi"/>
-          <w:shd w:fill="FFFF00" w:val="clear"/>
-        </w:rPr>
-        <w:t>E</w:t>
-      </w:r>
-      <w:r>
-        <w:rPr>
-          <w:rFonts w:asciiTheme="minorHAnsi" w:cstheme="minorBidi" w:eastAsiaTheme="minorHAnsi" w:hAnsiTheme="minorHAnsi"/>
-          <w:shd w:fill="FFFF00" w:val="clear"/>
-        </w:rPr>
-        <w:t>ste rasgo</w:t>
-      </w:r>
-      <w:r>
-        <w:rPr>
-          <w:rFonts w:asciiTheme="minorHAnsi" w:cstheme="minorBidi" w:eastAsiaTheme="minorHAnsi" w:hAnsiTheme="minorHAnsi"/>
-          <w:shd w:fill="FFFF00" w:val="clear"/>
-        </w:rPr>
-        <w:t xml:space="preserve"> discrónic</w:t>
-      </w:r>
-      <w:r>
-        <w:rPr>
-          <w:rFonts w:asciiTheme="minorHAnsi" w:cstheme="minorBidi" w:eastAsiaTheme="minorHAnsi" w:hAnsiTheme="minorHAnsi"/>
-          <w:shd w:fill="FFFF00" w:val="clear"/>
-        </w:rPr>
-        <w:t>o,</w:t>
-      </w:r>
-      <w:r>
-        <w:rPr>
-          <w:rFonts w:asciiTheme="minorHAnsi" w:cstheme="minorBidi" w:eastAsiaTheme="minorHAnsi" w:hAnsiTheme="minorHAnsi"/>
-          <w:shd w:fill="FFFF00" w:val="clear"/>
-        </w:rPr>
-        <w:t xml:space="preserve"> que aparece a primera vista, </w:t>
-      </w:r>
-      <w:r>
-        <w:rPr>
-          <w:rFonts w:asciiTheme="minorHAnsi" w:cstheme="minorBidi" w:eastAsiaTheme="minorHAnsi" w:hAnsiTheme="minorHAnsi"/>
-          <w:shd w:fill="FFFF00" w:val="clear"/>
-        </w:rPr>
-        <w:t xml:space="preserve">es uno de los efectos de lo </w:t>
-      </w:r>
-      <w:r>
-        <w:rPr>
-          <w:rFonts w:asciiTheme="minorHAnsi" w:cstheme="minorBidi" w:eastAsiaTheme="minorHAnsi" w:hAnsiTheme="minorHAnsi"/>
-          <w:shd w:fill="FFFF00" w:val="clear"/>
-        </w:rPr>
-        <w:t>que Rodríguez llamó “arte de pintar palabras”: la técnica de variar, distribuir y organizar los tipos móviles y llaves sobre las planchas de imprimir que postuló como una manera de “pintar los pensamientos”.</w:t>
-      </w:r>
-      <w:r>
-        <w:rPr/>
-        <w:t xml:space="preserve"> Esta técnica </w:t>
-      </w:r>
-      <w:r>
-        <w:rPr/>
-        <w:t xml:space="preserve">se imprime en </w:t>
-      </w:r>
-      <w:r>
-        <w:rPr/>
-        <w:t xml:space="preserve">una obra que se asemeja </w:t>
-      </w:r>
-      <w:r>
-        <w:rPr/>
-        <w:t xml:space="preserve">formalmente </w:t>
-      </w:r>
-      <w:r>
-        <w:rPr/>
-        <w:t xml:space="preserve">a hitos muy posteriores de las artes liberales modernistas –“vanguardias históricas”, como las llama Peter Burger – a partir de </w:t>
-      </w:r>
-      <w:r>
-        <w:rPr>
-          <w:i/>
-          <w:iCs/>
-        </w:rPr>
-        <w:t>Un golpe de dados nunca abolirá el azar</w:t>
-      </w:r>
-      <w:r>
-        <w:rPr/>
-        <w:t xml:space="preserve"> de Stéphan Mallarmé de 1897, pasando por la poesía visual de autores como Vicente Huidobro y Guillaume Apollinaire en la década de 1910 y Oliverio Girondo y James Joyce en la década de 1930 [figuras]</w:t>
-      </w:r>
-      <w:r>
-        <w:rPr>
-          <w:rFonts w:asciiTheme="minorHAnsi" w:cstheme="minorBidi" w:eastAsiaTheme="minorHAnsi" w:hAnsiTheme="minorHAnsi"/>
-          <w:shd w:fill="D4EA6B" w:val="clear"/>
-        </w:rPr>
-        <w:t xml:space="preserve">. </w:t>
-      </w:r>
-    </w:p>
-    <w:p>
-      <w:pPr>
         <w:pStyle w:val="TextBody"/>
         <w:rPr/>
       </w:pPr>
@@ -456,7 +343,15 @@
       </w:pPr>
       <w:r>
         <w:rPr/>
-        <w:t>Es decir, Camnitzer no hace más que introducir una narración oral de Rodríguez en la misma comparación discrónica que su obra escrita ha motivado en la tradición crítica, al menos desde la década de 1980. Claro que, como veremos, la analogía de Rodríguez con los vanguardistas de la imprenta del siglo XX no está tampoco exenta de problemas, y requiere varias precisiones, que abordaré en la tercera sección de este capítulo. Primero quiero detenerme en el problema que se hace evidente cuando contrastamos la provocación de Camnitzer con el lugar que ocupa Simón Rodríguez en los medios de difusión y en la conversación intelectual global actual: por muy desencasillante e irreverente que resulte la narración de los orinales y el vanguardismo de Rodríguez en el arte de imprimir, su figura y su obra pertenecen a la iconografía nacionalista, a los epónimos y efemérides, al culto heroico, y a las discusiones pedagógicas, políticas, sociales, y en menor medida, de la historiografía cultural y culturalista latinoamericana especializada en el siglo XIX. La provocación de Camnitzer lo quiere incorporar de golpe –de compota-salpicón-- en la conversación sobre el arte de vanguardia en general, y el arte conceptual en particular. Lo que me propongo en este capítulo es precisar algunas de las resistencias que la obra de Rodríguez opondría a esa incorporación. A partir de estas resistencias, propongo una lectura artística de la obra de Rodríguez que no soluciona las tensiones entre esta y la continuidad lineal de la historia –sea del arte o de los héroes americanos--, sino que profundiza en la discronía que su obra opone, vitriólicamente, a la noción dominante de progreso en los centros globales de poder, pero también a las nociones dominantes de oposición al progreso.</w:t>
+        <w:t xml:space="preserve">Es decir, Camnitzer no hace más que introducir una narración oral de Rodríguez en la misma comparación discrónica que su obra escrita ha motivado en la tradición crítica, al menos desde la década de 1980 </w:t>
+      </w:r>
+      <w:r>
+        <w:rPr/>
+        <w:t>[mencionar a Schwarz, Castillo Zapata, Rama, Miliani, y laterlamente a Lezama Lima con su analogía con Blake]</w:t>
+      </w:r>
+      <w:r>
+        <w:rPr/>
+        <w:t>. Claro que, como veremos, la analogía de Rodríguez con los vanguardistas de la imprenta del siglo XX no está tampoco exenta de problemas, y requiere varias precisiones, que abordaré en la tercera sección de este capítulo. Primero quiero detenerme en el problema que se hace evidente cuando contrastamos la provocación de Camnitzer con el lugar que ocupa Simón Rodríguez en los medios de difusión y en la conversación intelectual global actual: por muy desencasillante e irreverente que resulte la narración de los orinales y el vanguardismo de Rodríguez en el arte de imprimir, su figura y su obra pertenecen a la iconografía nacionalista, a los epónimos y efemérides, al culto heroico, y a las discusiones pedagógicas, políticas, sociales, y en menor medida, de la historiografía cultural y culturalista latinoamericana especializada en el siglo XIX. La provocación de Camnitzer lo quiere incorporar de golpe –de compota-salpicón-- en la conversación sobre el arte de vanguardia en general, y el arte conceptual en particular. Lo que me propongo en este capítulo es precisar algunas de las resistencias que la obra de Rodríguez opondría a esa incorporación. A partir de estas resistencias, propongo una lectura artística de la obra de Rodríguez que no soluciona las tensiones entre esta y la continuidad lineal de la historia –sea del arte o de los héroes americanos--, sino que profundiza en la discronía que su obra opone, vitriólicamente, a la noción dominante de progreso en los centros globales de poder, pero también a las nociones dominantes de oposición al progreso.</w:t>
       </w:r>
     </w:p>
     <w:p>
@@ -473,14 +368,14 @@
       <w:pPr>
         <w:pStyle w:val="TextBody"/>
         <w:rPr>
-          <w:rFonts w:asciiTheme="minorHAnsi" w:cstheme="minorBidi" w:eastAsiaTheme="minorHAnsi" w:hAnsiTheme="minorHAnsi"/>
+          <w:rFonts w:ascii="Cambria" w:hAnsi="Cambria" w:eastAsia="Cambria" w:cs="" w:asciiTheme="minorHAnsi" w:cstheme="minorBidi" w:eastAsiaTheme="minorHAnsi" w:hAnsiTheme="minorHAnsi"/>
           <w:highlight w:val="none"/>
           <w:shd w:fill="D4EA6B" w:val="clear"/>
         </w:rPr>
       </w:pPr>
       <w:r>
         <w:rPr>
-          <w:rFonts w:asciiTheme="minorHAnsi" w:cstheme="minorBidi" w:eastAsiaTheme="minorHAnsi" w:hAnsiTheme="minorHAnsi"/>
+          <w:rFonts w:eastAsia="Cambria" w:cs="" w:ascii="Cambria" w:hAnsi="Cambria" w:asciiTheme="minorHAnsi" w:cstheme="minorBidi" w:eastAsiaTheme="minorHAnsi" w:hAnsiTheme="minorHAnsi"/>
           <w:shd w:fill="D4EA6B" w:val="clear"/>
         </w:rPr>
         <w:t xml:space="preserve">El “arte de pintar palabras” es la técnica que acerca a Rodríguez a algunos hitos de las “vanguardias históricas” en el arte de imprimir. Pero lo que le permitió circular a estos textos más allá del muy restringido ámbito que le permirtían sus propios medios, no fue un interés artístico sino político y militar, dada su relación con Simón Bolívar. De Bolívar, Rodríguez fue maestro de primeras letras y tutor en la infancia; amigo, mentor filosófico, compañero de viajes, y --según un documento cuestionado pero disponible </w:t>
@@ -488,21 +383,21 @@
       <w:r>
         <w:rPr>
           <w:rStyle w:val="FootnoteAnchor"/>
-          <w:rFonts w:asciiTheme="minorHAnsi" w:cstheme="minorBidi" w:eastAsiaTheme="minorHAnsi" w:hAnsiTheme="minorHAnsi"/>
+          <w:rFonts w:eastAsia="Cambria" w:cs="" w:ascii="Cambria" w:hAnsi="Cambria" w:asciiTheme="minorHAnsi" w:cstheme="minorBidi" w:eastAsiaTheme="minorHAnsi" w:hAnsiTheme="minorHAnsi"/>
           <w:shd w:fill="D4EA6B" w:val="clear"/>
         </w:rPr>
         <w:footnoteReference w:id="4"/>
       </w:r>
       <w:r>
         <w:rPr>
-          <w:rFonts w:asciiTheme="minorHAnsi" w:cstheme="minorBidi" w:eastAsiaTheme="minorHAnsi" w:hAnsiTheme="minorHAnsi"/>
+          <w:rFonts w:eastAsia="Cambria" w:cs="" w:ascii="Cambria" w:hAnsi="Cambria" w:asciiTheme="minorHAnsi" w:cstheme="minorBidi" w:eastAsiaTheme="minorHAnsi" w:hAnsiTheme="minorHAnsi"/>
           <w:shd w:fill="D4EA6B" w:val="clear"/>
         </w:rPr>
         <w:t xml:space="preserve">-- albacea y </w:t>
       </w:r>
       <w:r>
         <w:rPr>
-          <w:rFonts w:asciiTheme="minorHAnsi" w:cstheme="minorBidi" w:eastAsiaTheme="minorHAnsi" w:hAnsiTheme="minorHAnsi"/>
+          <w:rFonts w:eastAsia="Cambria" w:cs="" w:ascii="Cambria" w:hAnsi="Cambria" w:asciiTheme="minorHAnsi" w:cstheme="minorBidi" w:eastAsiaTheme="minorHAnsi" w:hAnsiTheme="minorHAnsi"/>
           <w:i/>
           <w:iCs/>
           <w:shd w:fill="D4EA6B" w:val="clear"/>
@@ -511,131 +406,299 @@
       </w:r>
       <w:r>
         <w:rPr>
-          <w:rFonts w:asciiTheme="minorHAnsi" w:cstheme="minorBidi" w:eastAsiaTheme="minorHAnsi" w:hAnsiTheme="minorHAnsi"/>
+          <w:rFonts w:eastAsia="Cambria" w:cs="" w:ascii="Cambria" w:hAnsi="Cambria" w:asciiTheme="minorHAnsi" w:cstheme="minorBidi" w:eastAsiaTheme="minorHAnsi" w:hAnsiTheme="minorHAnsi"/>
           <w:shd w:fill="D4EA6B" w:val="clear"/>
         </w:rPr>
-        <w:t xml:space="preserve"> motivacional en la primera juventud; y durante un breve período --en el que Rodríguez se convirtió en una de las personas más poderosas del Alto Perú-- algo así como su “mano”, en el sentido que alguien es “mano del rey”. El episodio de los orinales fuera de lugar ocurre precisamente al final de ese período, a principios de 1826, cuando Bolívar abandonó Bolivia y dejó a Sucre designado como presidente. Las circunstancias  en que se dio la relación entre Bolívar y Rodríguez en Bolivia, y las consecuencias concretas en que Rodríguez adquirió ese poder --y cómo lo perdió-- las iré detallando, especialmente en los capítulos 2 y 4. Ahora lo que me interesa es detenerme en un aspecto señalado en la crónica de Lastarria, que ofrece una clave para definir la relación entre la </w:t>
-      </w:r>
-      <w:r>
-        <w:rPr>
-          <w:rFonts w:asciiTheme="minorHAnsi" w:cstheme="minorBidi" w:eastAsiaTheme="minorHAnsi" w:hAnsiTheme="minorHAnsi"/>
+        <w:t xml:space="preserve"> motivacional en la primera juventud; y durante un breve período --en el que Rodríguez se convirtió en una de las personas más poderosas del Alto Perú-- algo así como su “mano”, en el sentido que alguien es “mano del rey”. El episodio de los orinales fuera de lugar ocurre precisamente al final de ese período, a principios de 1826, cuando Bolívar abandonó Bolivia y dejó a Sucre designado como presidente. Las circunstancias  en que se dio la relación entre Bolívar y Rodríguez en Bolivia, y las </w:t>
+      </w:r>
+      <w:r>
+        <w:rPr>
+          <w:rFonts w:eastAsia="Cambria" w:cs="" w:ascii="Cambria" w:hAnsi="Cambria" w:asciiTheme="minorHAnsi" w:cstheme="minorBidi" w:eastAsiaTheme="minorHAnsi" w:hAnsiTheme="minorHAnsi"/>
+          <w:shd w:fill="D4EA6B" w:val="clear"/>
+        </w:rPr>
+        <w:t>circunstancias</w:t>
+      </w:r>
+      <w:r>
+        <w:rPr>
+          <w:rFonts w:eastAsia="Cambria" w:cs="" w:ascii="Cambria" w:hAnsi="Cambria" w:asciiTheme="minorHAnsi" w:cstheme="minorBidi" w:eastAsiaTheme="minorHAnsi" w:hAnsiTheme="minorHAnsi"/>
+          <w:shd w:fill="D4EA6B" w:val="clear"/>
+        </w:rPr>
+        <w:t xml:space="preserve"> concretas en que Rodríguez adquirió ese poder --y cómo lo perdió-- las iré detallando, especialmente en los capítulos 2 y 4. Ahora lo que me interesa es detenerme en un aspecto señalado en la crónica de Lastarria, que ofrece una clave para definir la relación entre la </w:t>
+      </w:r>
+      <w:r>
+        <w:rPr>
+          <w:rFonts w:eastAsia="Cambria" w:cs="" w:ascii="Cambria" w:hAnsi="Cambria" w:asciiTheme="minorHAnsi" w:cstheme="minorBidi" w:eastAsiaTheme="minorHAnsi" w:hAnsiTheme="minorHAnsi"/>
           <w:shd w:fill="FFFF00" w:val="clear"/>
         </w:rPr>
-        <w:t xml:space="preserve">trama artística y literaria, y la trama heroica –política y militar-- </w:t>
-      </w:r>
-      <w:r>
-        <w:rPr>
-          <w:rFonts w:asciiTheme="minorHAnsi" w:cstheme="minorBidi" w:eastAsiaTheme="minorHAnsi" w:hAnsiTheme="minorHAnsi"/>
-          <w:shd w:fill="FFFF00" w:val="clear"/>
-        </w:rPr>
-        <w:t>que envuelve la figura de Simón Rodríguez y atraviesa su obra</w:t>
-      </w:r>
-      <w:r>
-        <w:rPr>
-          <w:rFonts w:asciiTheme="minorHAnsi" w:cstheme="minorBidi" w:eastAsiaTheme="minorHAnsi" w:hAnsiTheme="minorHAnsi"/>
-          <w:shd w:fill="FFFF00" w:val="clear"/>
-        </w:rPr>
-        <w:t xml:space="preserve">. </w:t>
-      </w:r>
-    </w:p>
-    <w:p>
-      <w:pPr>
-        <w:pStyle w:val="TextBody"/>
-        <w:rPr>
-          <w:rFonts w:asciiTheme="minorHAnsi" w:cstheme="minorBidi" w:eastAsiaTheme="minorHAnsi" w:hAnsiTheme="minorHAnsi"/>
+        <w:t xml:space="preserve">trama artística y literaria, y la trama heroica –política y militar-- que envuelve la figura de Simón Rodríguez y atraviesa su obra. </w:t>
+      </w:r>
+    </w:p>
+    <w:p>
+      <w:pPr>
+        <w:pStyle w:val="TextBody"/>
+        <w:rPr>
+          <w:rFonts w:ascii="Cambria" w:hAnsi="Cambria" w:eastAsia="Cambria" w:cs="" w:asciiTheme="minorHAnsi" w:cstheme="minorBidi" w:eastAsiaTheme="minorHAnsi" w:hAnsiTheme="minorHAnsi"/>
           <w:highlight w:val="none"/>
           <w:shd w:fill="D4EA6B" w:val="clear"/>
         </w:rPr>
       </w:pPr>
       <w:r>
         <w:rPr>
-          <w:rFonts w:asciiTheme="minorHAnsi" w:cstheme="minorBidi" w:eastAsiaTheme="minorHAnsi" w:hAnsiTheme="minorHAnsi"/>
+          <w:rFonts w:eastAsia="Cambria" w:cs="" w:ascii="Cambria" w:hAnsi="Cambria" w:asciiTheme="minorHAnsi" w:cstheme="minorBidi" w:eastAsiaTheme="minorHAnsi" w:hAnsiTheme="minorHAnsi"/>
           <w:shd w:fill="D4EA6B" w:val="clear"/>
         </w:rPr>
-        <w:t xml:space="preserve">Lastarria es el primero y uno de los pocos en señalar con claridad el parentesco entre el “arte de pintar palabras” –lo que “el reformador enseñaba a pintar en la escritura”--y las habilidades de Rodríguez como narrador oral: &lt;&lt;Namely&gt;&gt;, el “énfasis i aquellas entonaciones elegantes” mediante las que Rodríguez le narra a Bello del “banquete” de La Paz para llevarlo hasta “fuera de sus casillas”.  Esta comparación propone, esencialmente, un rasgo en común entre la serie trazada por el Rodríguez narrador oral y serie la trazada por el Rodríguez escritor impreso. Una homología que se sostiene, además, en los principios sobre comunicación, arte y pedagogía en la obra de Rodríguez, pues él establecía una relación de dependencia y mutua determinación entre la forma de sus textos y el modo como los imaginaba escenificados –aunque no eran textos dramáticos sino filosóficos y polémicos. Es decir, si bien las narraciones orales de Rodríguez no son escenificaciones de sus textos, una de las obsesiones de sus ensayos es subrayar la necesidad de encarnar los signos impresos en entonaciones y énfasis de la voz y del cuerpo. Así lo han demostrado numerosas lecturas críticas, especialmente a partir del trabajo de Rama [nota: mencionar a Pulgar, Briggs, Rotker, Velayos y los que consiga en la antología de los mexicanos]. Sin embargo, ninguno de estos autores se detiene a analizar la analogía y funcionamiento simultáneo, cómplice y complementario, de las técnicas del Rodríguez narrador oral y el Rodríguez filósofo emancipatorio y artista de la impresión. </w:t>
-      </w:r>
-    </w:p>
-    <w:p>
-      <w:pPr>
-        <w:pStyle w:val="TextBody"/>
-        <w:rPr>
-          <w:rFonts w:asciiTheme="minorHAnsi" w:cstheme="minorBidi" w:eastAsiaTheme="minorHAnsi" w:hAnsiTheme="minorHAnsi"/>
+        <w:t xml:space="preserve">Lastarria es el primero y uno de los pocos en señalar con claridad el parentesco entre el “arte de pintar palabras” –lo que “el reformador enseñaba a pintar en la escritura”--y las habilidades de Rodríguez como narrador oral: &lt;&lt;Namely&gt;&gt;, el “énfasis i aquellas entonaciones elegantes” mediante las que Rodríguez le narra a Bello del “banquete” de La Paz para llevarlo hasta “fuera de sus casillas”.  </w:t>
+      </w:r>
+      <w:r>
+        <w:rPr>
+          <w:rFonts w:eastAsia="Cambria" w:cs="" w:ascii="Cambria" w:hAnsi="Cambria" w:asciiTheme="minorHAnsi" w:cstheme="minorBidi" w:eastAsiaTheme="minorHAnsi" w:hAnsiTheme="minorHAnsi"/>
+          <w:shd w:fill="D4EA6B" w:val="clear"/>
+        </w:rPr>
+        <w:t>La</w:t>
+      </w:r>
+      <w:r>
+        <w:rPr>
+          <w:rFonts w:eastAsia="Cambria" w:cs="" w:ascii="Cambria" w:hAnsi="Cambria" w:asciiTheme="minorHAnsi" w:cstheme="minorBidi" w:eastAsiaTheme="minorHAnsi" w:hAnsiTheme="minorHAnsi"/>
+          <w:shd w:fill="D4EA6B" w:val="clear"/>
+        </w:rPr>
+        <w:t xml:space="preserve"> comparación </w:t>
+      </w:r>
+      <w:r>
+        <w:rPr>
+          <w:rFonts w:eastAsia="Cambria" w:cs="" w:ascii="Cambria" w:hAnsi="Cambria" w:asciiTheme="minorHAnsi" w:cstheme="minorBidi" w:eastAsiaTheme="minorHAnsi" w:hAnsiTheme="minorHAnsi"/>
+          <w:shd w:fill="D4EA6B" w:val="clear"/>
+        </w:rPr>
+        <w:t xml:space="preserve">de Lastarria </w:t>
+      </w:r>
+      <w:r>
+        <w:rPr>
+          <w:rFonts w:eastAsia="Cambria" w:cs="" w:ascii="Cambria" w:hAnsi="Cambria" w:asciiTheme="minorHAnsi" w:cstheme="minorBidi" w:eastAsiaTheme="minorHAnsi" w:hAnsiTheme="minorHAnsi"/>
+          <w:shd w:fill="D4EA6B" w:val="clear"/>
+        </w:rPr>
+        <w:t>propone, esencialmente, un rasgo en común entre la serie trazada por el Rodríguez narrador oral y serie la trazada por el Rodríguez escritor impreso. Una homología que se sostiene, además, en los principios sobre comunicación, arte y pedagogía en la obra de Rodríguez, pues él establecía una relación de dependencia y mutua determinación entre la forma de sus textos y el modo como los imaginaba escenificados –aunque no eran textos dramáticos sino filosóficos y polémicos</w:t>
+      </w:r>
+      <w:r>
+        <w:rPr>
+          <w:rFonts w:eastAsia="Cambria" w:cs="" w:ascii="Cambria" w:hAnsi="Cambria" w:asciiTheme="minorHAnsi" w:cstheme="minorBidi" w:eastAsiaTheme="minorHAnsi" w:hAnsiTheme="minorHAnsi"/>
+          <w:shd w:fill="D4EA6B" w:val="clear"/>
+        </w:rPr>
+        <w:t>[nota: anuncio de tratamiento detallado de estos aspectos en los capítulos 2 y 3]</w:t>
+      </w:r>
+      <w:r>
+        <w:rPr>
+          <w:rFonts w:eastAsia="Cambria" w:cs="" w:ascii="Cambria" w:hAnsi="Cambria" w:asciiTheme="minorHAnsi" w:cstheme="minorBidi" w:eastAsiaTheme="minorHAnsi" w:hAnsiTheme="minorHAnsi"/>
+          <w:shd w:fill="D4EA6B" w:val="clear"/>
+        </w:rPr>
+        <w:t xml:space="preserve">. Es decir, si bien las narraciones orales de Rodríguez no son escenificaciones de sus textos, una de las obsesiones de sus ensayos es subrayar la necesidad de encarnar los signos impresos en entonaciones y énfasis de la voz y del cuerpo. Así lo han demostrado numerosas lecturas críticas, especialmente a partir del trabajo de Rama [nota: mencionar a Pulgar, Briggs, Rotker, Velayos y los que consiga en la antología de los mexicanos]. Sin embargo, ninguno de estos autores se detiene a analizar la analogía y funcionamiento simultáneo, cómplice y complementario, de las técnicas del Rodríguez narrador oral y el Rodríguez filósofo emancipatorio y artista de la impresión. </w:t>
+      </w:r>
+    </w:p>
+    <w:p>
+      <w:pPr>
+        <w:pStyle w:val="TextBody"/>
+        <w:rPr>
+          <w:rFonts w:ascii="Cambria" w:hAnsi="Cambria" w:eastAsia="Cambria" w:cs="" w:asciiTheme="minorHAnsi" w:cstheme="minorBidi" w:eastAsiaTheme="minorHAnsi" w:hAnsiTheme="minorHAnsi"/>
           <w:highlight w:val="none"/>
           <w:shd w:fill="D4EA6B" w:val="clear"/>
         </w:rPr>
       </w:pPr>
       <w:r>
         <w:rPr>
-          <w:rFonts w:asciiTheme="minorHAnsi" w:cstheme="minorBidi" w:eastAsiaTheme="minorHAnsi" w:hAnsiTheme="minorHAnsi"/>
+          <w:rFonts w:eastAsia="Cambria" w:cs="" w:ascii="Cambria" w:hAnsi="Cambria" w:asciiTheme="minorHAnsi" w:cstheme="minorBidi" w:eastAsiaTheme="minorHAnsi" w:hAnsiTheme="minorHAnsi"/>
           <w:shd w:fill="D4EA6B" w:val="clear"/>
         </w:rPr>
-        <w:t>Claro que las narraciones orales de Rodríguez no son, como “lo que el reformador enseñaba a pintar en la escritura”, plenamente verificables. El “arte de pintar palabras”, en cambio, es analizable incluso en las versiones menos fidedignas a los originales, que conservan las variaciones en los estilos tipográficos, alineación y distribución de los espacios en blanco qque la caracterizan [nota: sobre lo que observan Mondragón y compañía sobre las ediciones más o menos fidedignas]. En cambio, de sus narraciones orales solo se conservan testimonios, de quienes incluso en algún caso no las observaron directamente –por ejemplo, ;;Lastarria reconoce que Bello y Rodríguez&lt;cita: estaban solos&gt;[pp]--, o la relataron mucho después que aconteció. Es decir, todo el despliegue de escenificación que relata Lastarria solo puede ser imaginado en un plano referencial y verificable a partir de esos pocos fragmentos, y de los principios que Rodríguez propone en su obra impresa sobre el rol de la prosodia, la gesticulación y las sensaciones para construir el sentido y persuadir. Sin embargo, estos escasos indicios sobre las técnicas y estrategias de las narraciones orales de Rodríguez en un sentido positivo y tangible sirven para iluminar los choques que, desde su primera entrada en la circulación impresa, sus narraciones orales mantuvieron con las tentativas de encasillamiento de la historia oficial.</w:t>
-      </w:r>
-    </w:p>
-    <w:p>
-      <w:pPr>
-        <w:pStyle w:val="TextBody"/>
-        <w:rPr>
-          <w:rFonts w:asciiTheme="minorHAnsi" w:cstheme="minorBidi" w:eastAsiaTheme="minorHAnsi" w:hAnsiTheme="minorHAnsi"/>
+        <w:t xml:space="preserve">Claro que las narraciones orales de Rodríguez no son, como “lo que el reformador enseñaba a pintar en la escritura”, plenamente verificables. El “arte de pintar palabras”, es analizable incluso en las versiones menos fidedignas a los originales, que conservan las variaciones en los estilos tipográficos, alineación y distribución de los espacios en blanco que la caracterizan [nota: sobre lo que observan Mondragón y compañía sobre las ediciones más o menos fidedignas]. </w:t>
+      </w:r>
+      <w:r>
+        <w:rPr>
+          <w:rFonts w:eastAsia="Cambria" w:cs="" w:ascii="Cambria" w:hAnsi="Cambria" w:asciiTheme="minorHAnsi" w:cstheme="minorBidi" w:eastAsiaTheme="minorHAnsi" w:hAnsiTheme="minorHAnsi"/>
+          <w:shd w:fill="D4EA6B" w:val="clear"/>
+        </w:rPr>
+        <w:t>Emn cambio, e</w:t>
+      </w:r>
+      <w:r>
+        <w:rPr>
+          <w:rFonts w:eastAsia="Cambria" w:cs="" w:ascii="Cambria" w:hAnsi="Cambria" w:asciiTheme="minorHAnsi" w:cstheme="minorBidi" w:eastAsiaTheme="minorHAnsi" w:hAnsiTheme="minorHAnsi"/>
+          <w:shd w:fill="D4EA6B" w:val="clear"/>
+        </w:rPr>
+        <w:t xml:space="preserve">e sus narraciones orales solo se conservan testimonios, de quienes incluso en algún caso no las observaron directamente –por ejemplo, ;;Lastarria reconoce que Bello y Rodríguez&lt;cita: estaban solos&gt;[pp]--, o la relataron mucho después que aconteció. Es decir, todo el despliegue de escenificación que relata Lastarria solo puede ser imaginado en un plano referencial y verificable a partir de esos pocos fragmentos, y de los principios que Rodríguez propone en su obra impresa sobre el rol de la prosodia, la gesticulación y las sensaciones para construir el sentido y persuadir. </w:t>
+      </w:r>
+      <w:r>
+        <w:rPr>
+          <w:rFonts w:eastAsia="Cambria" w:cs="" w:ascii="Cambria" w:hAnsi="Cambria" w:asciiTheme="minorHAnsi" w:cstheme="minorBidi" w:eastAsiaTheme="minorHAnsi" w:hAnsiTheme="minorHAnsi"/>
+          <w:shd w:fill="D4EA6B" w:val="clear"/>
+        </w:rPr>
+        <w:t>Estos</w:t>
+      </w:r>
+      <w:r>
+        <w:rPr>
+          <w:rFonts w:eastAsia="Cambria" w:cs="" w:ascii="Cambria" w:hAnsi="Cambria" w:asciiTheme="minorHAnsi" w:cstheme="minorBidi" w:eastAsiaTheme="minorHAnsi" w:hAnsiTheme="minorHAnsi"/>
+          <w:shd w:fill="D4EA6B" w:val="clear"/>
+        </w:rPr>
+        <w:t xml:space="preserve"> indicios </w:t>
+      </w:r>
+      <w:r>
+        <w:rPr>
+          <w:rFonts w:eastAsia="Cambria" w:cs="" w:ascii="Cambria" w:hAnsi="Cambria" w:asciiTheme="minorHAnsi" w:cstheme="minorBidi" w:eastAsiaTheme="minorHAnsi" w:hAnsiTheme="minorHAnsi"/>
+          <w:shd w:fill="D4EA6B" w:val="clear"/>
+        </w:rPr>
+        <w:t xml:space="preserve">disponibles </w:t>
+      </w:r>
+      <w:r>
+        <w:rPr>
+          <w:rFonts w:eastAsia="Cambria" w:cs="" w:ascii="Cambria" w:hAnsi="Cambria" w:asciiTheme="minorHAnsi" w:cstheme="minorBidi" w:eastAsiaTheme="minorHAnsi" w:hAnsiTheme="minorHAnsi"/>
+          <w:shd w:fill="D4EA6B" w:val="clear"/>
+        </w:rPr>
+        <w:t xml:space="preserve">sobre las técnicas y estrategias de las narraciones orales de Rodríguez </w:t>
+      </w:r>
+      <w:r>
+        <w:rPr>
+          <w:rFonts w:eastAsia="Cambria" w:cs="" w:ascii="Cambria" w:hAnsi="Cambria" w:asciiTheme="minorHAnsi" w:cstheme="minorBidi" w:eastAsiaTheme="minorHAnsi" w:hAnsiTheme="minorHAnsi"/>
+          <w:shd w:fill="D4EA6B" w:val="clear"/>
+        </w:rPr>
+        <w:t xml:space="preserve">resultan escasos para reconstruirlas </w:t>
+      </w:r>
+      <w:r>
+        <w:rPr>
+          <w:rFonts w:eastAsia="Cambria" w:cs="" w:ascii="Cambria" w:hAnsi="Cambria" w:asciiTheme="minorHAnsi" w:cstheme="minorBidi" w:eastAsiaTheme="minorHAnsi" w:hAnsiTheme="minorHAnsi"/>
+          <w:shd w:fill="D4EA6B" w:val="clear"/>
+        </w:rPr>
+        <w:t xml:space="preserve">en un sentido positivo y tangible. </w:t>
+      </w:r>
+      <w:r>
+        <w:rPr>
+          <w:rFonts w:eastAsia="Cambria" w:cs="" w:ascii="Cambria" w:hAnsi="Cambria" w:asciiTheme="minorHAnsi" w:cstheme="minorBidi" w:eastAsiaTheme="minorHAnsi" w:hAnsiTheme="minorHAnsi"/>
+          <w:shd w:fill="D4EA6B" w:val="clear"/>
+        </w:rPr>
+        <w:t xml:space="preserve">Sin embargo, dicen mucho más cuando se trazan </w:t>
+      </w:r>
+      <w:r>
+        <w:rPr>
+          <w:rFonts w:eastAsia="Cambria" w:cs="" w:ascii="Cambria" w:hAnsi="Cambria" w:asciiTheme="minorHAnsi" w:cstheme="minorBidi" w:eastAsiaTheme="minorHAnsi" w:hAnsiTheme="minorHAnsi"/>
+          <w:shd w:fill="D4EA6B" w:val="clear"/>
+        </w:rPr>
+        <w:t xml:space="preserve">los choques que, desde </w:t>
+      </w:r>
+      <w:r>
+        <w:rPr>
+          <w:rFonts w:eastAsia="Cambria" w:cs="" w:ascii="Cambria" w:hAnsi="Cambria" w:asciiTheme="minorHAnsi" w:cstheme="minorBidi" w:eastAsiaTheme="minorHAnsi" w:hAnsiTheme="minorHAnsi"/>
+          <w:shd w:fill="D4EA6B" w:val="clear"/>
+        </w:rPr>
+        <w:t xml:space="preserve">su </w:t>
+      </w:r>
+      <w:r>
+        <w:rPr>
+          <w:rFonts w:eastAsia="Cambria" w:cs="" w:ascii="Cambria" w:hAnsi="Cambria" w:asciiTheme="minorHAnsi" w:cstheme="minorBidi" w:eastAsiaTheme="minorHAnsi" w:hAnsiTheme="minorHAnsi"/>
+          <w:shd w:fill="D4EA6B" w:val="clear"/>
+        </w:rPr>
+        <w:t>primera entrada en circulación impresa,</w:t>
+      </w:r>
+      <w:r>
+        <w:rPr>
+          <w:rFonts w:eastAsia="Cambria" w:cs="" w:ascii="Cambria" w:hAnsi="Cambria" w:asciiTheme="minorHAnsi" w:cstheme="minorBidi" w:eastAsiaTheme="minorHAnsi" w:hAnsiTheme="minorHAnsi"/>
+          <w:shd w:fill="D4EA6B" w:val="clear"/>
+        </w:rPr>
+        <w:t xml:space="preserve"> las </w:t>
+      </w:r>
+      <w:r>
+        <w:rPr>
+          <w:rFonts w:eastAsia="Cambria" w:cs="" w:ascii="Cambria" w:hAnsi="Cambria" w:asciiTheme="minorHAnsi" w:cstheme="minorBidi" w:eastAsiaTheme="minorHAnsi" w:hAnsiTheme="minorHAnsi"/>
+          <w:shd w:fill="D4EA6B" w:val="clear"/>
+        </w:rPr>
+        <w:t xml:space="preserve">narraciones orales </w:t>
+      </w:r>
+      <w:r>
+        <w:rPr>
+          <w:rFonts w:eastAsia="Cambria" w:cs="" w:ascii="Cambria" w:hAnsi="Cambria" w:asciiTheme="minorHAnsi" w:cstheme="minorBidi" w:eastAsiaTheme="minorHAnsi" w:hAnsiTheme="minorHAnsi"/>
+          <w:shd w:fill="D4EA6B" w:val="clear"/>
+        </w:rPr>
+        <w:t xml:space="preserve">de Rodríguez han escenificado </w:t>
+      </w:r>
+      <w:r>
+        <w:rPr>
+          <w:rFonts w:eastAsia="Cambria" w:cs="" w:ascii="Cambria" w:hAnsi="Cambria" w:asciiTheme="minorHAnsi" w:cstheme="minorBidi" w:eastAsiaTheme="minorHAnsi" w:hAnsiTheme="minorHAnsi"/>
+          <w:shd w:fill="D4EA6B" w:val="clear"/>
+        </w:rPr>
+        <w:t>con</w:t>
+      </w:r>
+      <w:r>
+        <w:rPr>
+          <w:rFonts w:eastAsia="Cambria" w:cs="" w:ascii="Cambria" w:hAnsi="Cambria" w:asciiTheme="minorHAnsi" w:cstheme="minorBidi" w:eastAsiaTheme="minorHAnsi" w:hAnsiTheme="minorHAnsi"/>
+          <w:shd w:fill="D4EA6B" w:val="clear"/>
+        </w:rPr>
+        <w:t>tra</w:t>
+      </w:r>
+      <w:r>
+        <w:rPr>
+          <w:rFonts w:eastAsia="Cambria" w:cs="" w:ascii="Cambria" w:hAnsi="Cambria" w:asciiTheme="minorHAnsi" w:cstheme="minorBidi" w:eastAsiaTheme="minorHAnsi" w:hAnsiTheme="minorHAnsi"/>
+          <w:shd w:fill="D4EA6B" w:val="clear"/>
+        </w:rPr>
+        <w:t xml:space="preserve"> las tentativas de </w:t>
+      </w:r>
+      <w:r>
+        <w:rPr>
+          <w:rFonts w:eastAsia="Cambria" w:cs="" w:ascii="Cambria" w:hAnsi="Cambria" w:asciiTheme="minorHAnsi" w:cstheme="minorBidi" w:eastAsiaTheme="minorHAnsi" w:hAnsiTheme="minorHAnsi"/>
+          <w:shd w:fill="D4EA6B" w:val="clear"/>
+        </w:rPr>
+        <w:t>recorte y</w:t>
+      </w:r>
+      <w:r>
+        <w:rPr>
+          <w:rFonts w:eastAsia="Cambria" w:cs="" w:ascii="Cambria" w:hAnsi="Cambria" w:asciiTheme="minorHAnsi" w:cstheme="minorBidi" w:eastAsiaTheme="minorHAnsi" w:hAnsiTheme="minorHAnsi"/>
+          <w:shd w:fill="D4EA6B" w:val="clear"/>
+        </w:rPr>
+        <w:t xml:space="preserve"> encasillamiento </w:t>
+      </w:r>
+      <w:r>
+        <w:rPr>
+          <w:rFonts w:eastAsia="Cambria" w:cs="" w:ascii="Cambria" w:hAnsi="Cambria" w:asciiTheme="minorHAnsi" w:cstheme="minorBidi" w:eastAsiaTheme="minorHAnsi" w:hAnsiTheme="minorHAnsi"/>
+          <w:shd w:fill="D4EA6B" w:val="clear"/>
+        </w:rPr>
+        <w:t xml:space="preserve">en las máquinas de signos </w:t>
+      </w:r>
+      <w:r>
+        <w:rPr>
+          <w:rFonts w:eastAsia="Cambria" w:cs="" w:ascii="Cambria" w:hAnsi="Cambria" w:asciiTheme="minorHAnsi" w:cstheme="minorBidi" w:eastAsiaTheme="minorHAnsi" w:hAnsiTheme="minorHAnsi"/>
+          <w:shd w:fill="D4EA6B" w:val="clear"/>
+        </w:rPr>
+        <w:t>de la historia oficial.</w:t>
+      </w:r>
+    </w:p>
+    <w:p>
+      <w:pPr>
+        <w:pStyle w:val="TextBody"/>
+        <w:rPr>
+          <w:rFonts w:ascii="Cambria" w:hAnsi="Cambria" w:eastAsia="Cambria" w:cs="" w:asciiTheme="minorHAnsi" w:cstheme="minorBidi" w:eastAsiaTheme="minorHAnsi" w:hAnsiTheme="minorHAnsi"/>
           <w:highlight w:val="none"/>
           <w:shd w:fill="D4EA6B" w:val="clear"/>
         </w:rPr>
       </w:pPr>
       <w:r>
         <w:rPr>
-          <w:rFonts w:asciiTheme="minorHAnsi" w:cstheme="minorBidi" w:eastAsiaTheme="minorHAnsi" w:hAnsiTheme="minorHAnsi"/>
+          <w:rFonts w:eastAsia="Cambria" w:cs="" w:ascii="Cambria" w:hAnsi="Cambria" w:asciiTheme="minorHAnsi" w:cstheme="minorBidi" w:eastAsiaTheme="minorHAnsi" w:hAnsiTheme="minorHAnsi"/>
           <w:shd w:fill="D4EA6B" w:val="clear"/>
         </w:rPr>
-        <w:t xml:space="preserve">Estos choques han sido constantes porque una de las narraciones orales de Rodríguez se convirtió en un mito central para darle dimensión heroica a la gesta político-militar de la independencia y en el relato más importante del culto bolivariano. Me refiero al texto del “Juramento en el Monte Sacro”, que como veremos no es más que el fragmento editado de una narración oral de Simón Rodríguez. Al entrar en el mercado literario, ese texto se volvió uno de los grandes éxitos de la historia oficial, pero arrastró consigo a un testigo que no dejó –ni ha dejado-- de resultar incómodo, por las discontinuidades y excesos que atraviesan tanto su escritura como sus narraciones orales recogidas por terceros. Lo que me propongo en esta sección es demostrar la relación entre estas dos dimensiones, que como veremos es crucial para entender el modo en que la dimensión artístico-literaria y la dimensión político-militar de Rodríguez funcionan en conjunto como lo que llamo “potencialidades desencasillantes”. En este análisis conjunto de las dos series rodrigueanas rastreo </w:t>
-      </w:r>
-      <w:r>
-        <w:rPr>
-          <w:rFonts w:asciiTheme="minorHAnsi" w:cstheme="minorBidi" w:eastAsiaTheme="minorHAnsi" w:hAnsiTheme="minorHAnsi"/>
+        <w:t xml:space="preserve">Estos choques han sido constantes porque una de las narraciones orales de Rodríguez se convirtió en un mito central para darle dimensión heroica a la gesta político-militar de la independencia y en el relato más importante del culto bolivariano. Me refiero al texto del “Juramento en el Monte Sacro”, que como veremos no es más que el fragmento editado de una narración oral de Simón Rodríguez. Al entrar en el mercado literario, ese texto se volvió uno de los grandes éxitos de la historia oficial, pero arrastró consigo a un testigo que no dejó –ni ha dejado-- de resultar incómodo, por las discontinuidades y excesos que atraviesan tanto su escritura como sus </w:t>
+      </w:r>
+      <w:r>
+        <w:rPr>
+          <w:rFonts w:eastAsia="Cambria" w:cs="" w:ascii="Cambria" w:hAnsi="Cambria" w:asciiTheme="minorHAnsi" w:cstheme="minorBidi" w:eastAsiaTheme="minorHAnsi" w:hAnsiTheme="minorHAnsi"/>
+          <w:shd w:fill="D4EA6B" w:val="clear"/>
+        </w:rPr>
+        <w:t xml:space="preserve">otras </w:t>
+      </w:r>
+      <w:r>
+        <w:rPr>
+          <w:rFonts w:eastAsia="Cambria" w:cs="" w:ascii="Cambria" w:hAnsi="Cambria" w:asciiTheme="minorHAnsi" w:cstheme="minorBidi" w:eastAsiaTheme="minorHAnsi" w:hAnsiTheme="minorHAnsi"/>
+          <w:shd w:fill="D4EA6B" w:val="clear"/>
+        </w:rPr>
+        <w:t xml:space="preserve">narraciones orales recogidas por terceros. Lo que me propongo en esta sección es demostrar la relación entre estas dos dimensiones, que como veremos es crucial para entender el modo en que la dimensión artístico-literaria y la dimensión político-militar de Rodríguez funcionan en conjunto como lo que llamo “potencialidades desencasillantes”. En este análisis conjunto de las dos series rodrigueanas rastreo </w:t>
+      </w:r>
+      <w:r>
+        <w:rPr>
+          <w:rFonts w:eastAsia="Cambria" w:cs="" w:ascii="Cambria" w:hAnsi="Cambria" w:asciiTheme="minorHAnsi" w:cstheme="minorBidi" w:eastAsiaTheme="minorHAnsi" w:hAnsiTheme="minorHAnsi"/>
           <w:shd w:fill="FFFF00" w:val="clear"/>
         </w:rPr>
-        <w:t xml:space="preserve">el chisme que asciende a la historia oficial, </w:t>
-      </w:r>
-      <w:r>
-        <w:rPr>
-          <w:rFonts w:asciiTheme="minorHAnsi" w:cstheme="minorBidi" w:eastAsiaTheme="minorHAnsi" w:hAnsiTheme="minorHAnsi"/>
-          <w:shd w:fill="FFFF00" w:val="clear"/>
-        </w:rPr>
-        <w:t>y muestro cómo</w:t>
-      </w:r>
-      <w:r>
-        <w:rPr>
-          <w:rFonts w:asciiTheme="minorHAnsi" w:cstheme="minorBidi" w:eastAsiaTheme="minorHAnsi" w:hAnsiTheme="minorHAnsi"/>
-          <w:shd w:fill="FFFF00" w:val="clear"/>
-        </w:rPr>
-        <w:t xml:space="preserve"> </w:t>
-      </w:r>
-      <w:r>
-        <w:rPr>
-          <w:rFonts w:asciiTheme="minorHAnsi" w:cstheme="minorBidi" w:eastAsiaTheme="minorHAnsi" w:hAnsiTheme="minorHAnsi"/>
-          <w:shd w:fill="FFFF00" w:val="clear"/>
-        </w:rPr>
-        <w:t xml:space="preserve">estos dos registros </w:t>
-      </w:r>
-      <w:r>
-        <w:rPr>
-          <w:rFonts w:asciiTheme="minorHAnsi" w:cstheme="minorBidi" w:eastAsiaTheme="minorHAnsi" w:hAnsiTheme="minorHAnsi"/>
-          <w:shd w:fill="FFFF00" w:val="clear"/>
-        </w:rPr>
-        <w:t xml:space="preserve">se combinan para infiltrarse en la maquinaria ideológica del Estado, y subrayar e incluso exagerar las discontinuidades </w:t>
-      </w:r>
-      <w:r>
-        <w:rPr>
-          <w:rFonts w:asciiTheme="minorHAnsi" w:cstheme="minorBidi" w:eastAsiaTheme="minorHAnsi" w:hAnsiTheme="minorHAnsi"/>
-          <w:shd w:fill="FFFF00" w:val="clear"/>
-        </w:rPr>
-        <w:t xml:space="preserve">y los excesos </w:t>
-      </w:r>
-      <w:r>
-        <w:rPr>
-          <w:rFonts w:asciiTheme="minorHAnsi" w:cstheme="minorBidi" w:eastAsiaTheme="minorHAnsi" w:hAnsiTheme="minorHAnsi"/>
-          <w:shd w:fill="FFFF00" w:val="clear"/>
-        </w:rPr>
-        <w:t>que esta trata de anular.</w:t>
+        <w:t>el chisme que asciende a la historia oficial, y muestro cómo estos dos registros se combinan para infiltrarse en la maquinaria ideológica del Estado, y subrayar e incluso exagerar las discontinuidades y los excesos que esta trata de anular.</w:t>
       </w:r>
     </w:p>
     <w:p>
@@ -646,7 +709,7 @@
       </w:pPr>
       <w:r>
         <w:rPr>
-          <w:rFonts w:asciiTheme="minorHAnsi" w:cstheme="minorBidi" w:eastAsiaTheme="minorHAnsi" w:hAnsiTheme="minorHAnsi"/>
+          <w:rFonts w:eastAsia="Cambria" w:cs="" w:ascii="Cambria" w:hAnsi="Cambria" w:asciiTheme="minorHAnsi" w:cstheme="minorBidi" w:eastAsiaTheme="minorHAnsi" w:hAnsiTheme="minorHAnsi"/>
           <w:shd w:fill="FFFF00" w:val="clear"/>
         </w:rPr>
         <w:tab/>
@@ -654,7 +717,7 @@
       </w:r>
       <w:r>
         <w:rPr>
-          <w:rFonts w:asciiTheme="minorHAnsi" w:cstheme="minorBidi" w:eastAsiaTheme="minorHAnsi" w:hAnsiTheme="minorHAnsi"/>
+          <w:rFonts w:eastAsia="Cambria" w:cs="" w:ascii="Cambria" w:hAnsi="Cambria" w:asciiTheme="minorHAnsi" w:cstheme="minorBidi" w:eastAsiaTheme="minorHAnsi" w:hAnsiTheme="minorHAnsi"/>
           <w:b/>
           <w:bCs/>
           <w:shd w:fill="FFFF00" w:val="clear"/>
@@ -663,30 +726,23 @@
       </w:r>
       <w:r>
         <w:rPr>
-          <w:rFonts w:asciiTheme="minorHAnsi" w:cstheme="minorBidi" w:eastAsiaTheme="minorHAnsi" w:hAnsiTheme="minorHAnsi"/>
+          <w:rFonts w:eastAsia="Cambria" w:cs="" w:ascii="Cambria" w:hAnsi="Cambria" w:asciiTheme="minorHAnsi" w:cstheme="minorBidi" w:eastAsiaTheme="minorHAnsi" w:hAnsiTheme="minorHAnsi"/>
           <w:shd w:fill="FFFF00" w:val="clear"/>
         </w:rPr>
-        <w:t xml:space="preserve">), esta ha estado tradicionalmente atravesada por una mirada que opaca su relación con las condiciones de posibilidad histórica que le dieron lugar como acontecimiento (pp). </w:t>
-      </w:r>
-      <w:r>
-        <w:rPr>
-          <w:rFonts w:asciiTheme="minorHAnsi" w:cstheme="minorBidi" w:eastAsiaTheme="minorHAnsi" w:hAnsiTheme="minorHAnsi"/>
+        <w:t>), esta ha estado tradicionalmente atravesada por una mirada que opaca su relación con las condiciones de posibilidad histórica que le dieron lugar como acontecimiento (pp). Dicho de otra forma: antes de avanzar hacia la ponderación del valor estrictamente artístico-vanguardista de la obra de Rodríguez –implícito en la homología que Camnitzer plantea con Duchamp--, hay que definir lo que hay en Rodríguez que</w:t>
+      </w:r>
+      <w:r>
+        <w:rPr>
+          <w:rFonts w:eastAsia="Cambria" w:cs="" w:ascii="Cambria" w:hAnsi="Cambria" w:asciiTheme="minorHAnsi" w:cstheme="minorBidi" w:eastAsiaTheme="minorHAnsi" w:hAnsiTheme="minorHAnsi"/>
+          <w:i/>
+          <w:iCs/>
           <w:shd w:fill="FFFF00" w:val="clear"/>
         </w:rPr>
-        <w:t>Dicho de otra forma: antes de avanzar hacia la ponderación del valor estrictamente artístico-vanguardista de la obra de Rodríguez –implícito en la homología que Camnitzer plantea con Duchamp--, hay que definir lo que hay en Rodríguez que</w:t>
-      </w:r>
-      <w:r>
-        <w:rPr>
-          <w:rFonts w:asciiTheme="minorHAnsi" w:cstheme="minorBidi" w:eastAsiaTheme="minorHAnsi" w:hAnsiTheme="minorHAnsi"/>
-          <w:i/>
-          <w:iCs/>
-          <w:shd w:fill="FFFF00" w:val="clear"/>
-        </w:rPr>
         <w:t xml:space="preserve"> no</w:t>
       </w:r>
       <w:r>
         <w:rPr>
-          <w:rFonts w:asciiTheme="minorHAnsi" w:cstheme="minorBidi" w:eastAsiaTheme="minorHAnsi" w:hAnsiTheme="minorHAnsi"/>
+          <w:rFonts w:eastAsia="Cambria" w:cs="" w:ascii="Cambria" w:hAnsi="Cambria" w:asciiTheme="minorHAnsi" w:cstheme="minorBidi" w:eastAsiaTheme="minorHAnsi" w:hAnsiTheme="minorHAnsi"/>
           <w:i w:val="false"/>
           <w:iCs w:val="false"/>
           <w:shd w:fill="FFFF00" w:val="clear"/>
@@ -695,91 +751,91 @@
       </w:r>
       <w:r>
         <w:rPr>
-          <w:rFonts w:asciiTheme="minorHAnsi" w:cstheme="minorBidi" w:eastAsiaTheme="minorHAnsi" w:hAnsiTheme="minorHAnsi"/>
+          <w:rFonts w:eastAsia="Cambria" w:cs="" w:ascii="Cambria" w:hAnsi="Cambria" w:asciiTheme="minorHAnsi" w:cstheme="minorBidi" w:eastAsiaTheme="minorHAnsi" w:hAnsiTheme="minorHAnsi"/>
           <w:shd w:fill="FFFF00" w:val="clear"/>
         </w:rPr>
-        <w:t xml:space="preserve">como sugiere Javier Lasarte Valcárcel, la homología directa entre el “arte de pintar palabras” de Rodríguez y los hitos de experimentación tipográfica de las “vanguardias históricas” puede favorecer una interpretación unívocamente contracultural de su obra, que la aisla de </w:t>
-      </w:r>
-      <w:r>
-        <w:rPr>
-          <w:rFonts w:asciiTheme="minorHAnsi" w:cstheme="minorBidi" w:eastAsiaTheme="minorHAnsi" w:hAnsiTheme="minorHAnsi"/>
+        <w:t xml:space="preserve">como sugiere Javier Lasarte Valcárcel, la homología directa entre el “arte de pintar palabras” de Rodríguez y los hitos de experimentación tipográfica de las “vanguardias históricas” puede favorecer una interpretación unívocamente contracultural de su obra, que la aisla de los intereses históricos que la motorizan (pp). </w:t>
+      </w:r>
+      <w:r>
+        <w:rPr>
+          <w:rFonts w:eastAsia="Cambria" w:cs="" w:ascii="Cambria" w:hAnsi="Cambria" w:asciiTheme="minorHAnsi" w:cstheme="minorBidi" w:eastAsiaTheme="minorHAnsi" w:hAnsiTheme="minorHAnsi"/>
           <w:shd w:fill="FFFF00" w:val="clear"/>
         </w:rPr>
-        <w:t xml:space="preserve">los intereses históricos </w:t>
-      </w:r>
-      <w:r>
-        <w:rPr>
-          <w:rFonts w:asciiTheme="minorHAnsi" w:cstheme="minorBidi" w:eastAsiaTheme="minorHAnsi" w:hAnsiTheme="minorHAnsi"/>
+        <w:t xml:space="preserve">Como mostraré, la tradición crítica que caracterizó a Rodríguez bajo coordenadas del vanguardismo y la contracultura, continuó una lectura excepcionalista de su obra que se inció a mediados del siglo XX, cuando el primer “rescate” de Rodríguez lo presentó como un romántico individualista. </w:t>
+      </w:r>
+      <w:r>
+        <w:rPr>
+          <w:rFonts w:eastAsia="Cambria" w:cs="" w:ascii="Cambria" w:hAnsi="Cambria" w:asciiTheme="minorHAnsi" w:cstheme="minorBidi" w:eastAsiaTheme="minorHAnsi" w:hAnsiTheme="minorHAnsi"/>
           <w:shd w:fill="FFFF00" w:val="clear"/>
         </w:rPr>
-        <w:t>que la motoriza</w:t>
-      </w:r>
-      <w:r>
-        <w:rPr>
-          <w:rFonts w:asciiTheme="minorHAnsi" w:cstheme="minorBidi" w:eastAsiaTheme="minorHAnsi" w:hAnsiTheme="minorHAnsi"/>
+        <w:t xml:space="preserve">Por eso en la segunda sección del capítulo analizo algunas tentativas críticas del canon latinoamericanista que tipificaron a Rodríguez como un epígono americano del romanticismo, </w:t>
+      </w:r>
+      <w:r>
+        <w:rPr>
+          <w:rFonts w:eastAsia="Cambria" w:cs="" w:ascii="Cambria" w:hAnsi="Cambria" w:asciiTheme="minorHAnsi" w:cstheme="minorBidi" w:eastAsiaTheme="minorHAnsi" w:hAnsiTheme="minorHAnsi"/>
           <w:shd w:fill="FFFF00" w:val="clear"/>
         </w:rPr>
-        <w:t>n</w:t>
-      </w:r>
-      <w:r>
-        <w:rPr>
-          <w:rFonts w:asciiTheme="minorHAnsi" w:cstheme="minorBidi" w:eastAsiaTheme="minorHAnsi" w:hAnsiTheme="minorHAnsi"/>
+        <w:t>y especialmente de Jean Jacques Rousseau</w:t>
+      </w:r>
+      <w:r>
+        <w:rPr>
+          <w:rFonts w:eastAsia="Cambria" w:cs="" w:ascii="Cambria" w:hAnsi="Cambria" w:asciiTheme="minorHAnsi" w:cstheme="minorBidi" w:eastAsiaTheme="minorHAnsi" w:hAnsiTheme="minorHAnsi"/>
           <w:shd w:fill="FFFF00" w:val="clear"/>
         </w:rPr>
-        <w:t xml:space="preserve"> (pp). Por eso en la segunda </w:t>
-      </w:r>
-      <w:r>
-        <w:rPr>
-          <w:rFonts w:asciiTheme="minorHAnsi" w:cstheme="minorBidi" w:eastAsiaTheme="minorHAnsi" w:hAnsiTheme="minorHAnsi"/>
+        <w:t xml:space="preserve">. En esta sección recurro a una narración oral, en la que </w:t>
+      </w:r>
+      <w:r>
+        <w:rPr>
+          <w:rFonts w:eastAsia="Cambria" w:cs="" w:ascii="Cambria" w:hAnsi="Cambria" w:asciiTheme="minorHAnsi" w:cstheme="minorBidi" w:eastAsiaTheme="minorHAnsi" w:hAnsiTheme="minorHAnsi"/>
           <w:shd w:fill="FFFF00" w:val="clear"/>
         </w:rPr>
-        <w:t>sección</w:t>
-      </w:r>
-      <w:r>
-        <w:rPr>
-          <w:rFonts w:asciiTheme="minorHAnsi" w:cstheme="minorBidi" w:eastAsiaTheme="minorHAnsi" w:hAnsiTheme="minorHAnsi"/>
+        <w:t>Rodríguez</w:t>
+      </w:r>
+      <w:r>
+        <w:rPr>
+          <w:rFonts w:eastAsia="Cambria" w:cs="" w:ascii="Cambria" w:hAnsi="Cambria" w:asciiTheme="minorHAnsi" w:cstheme="minorBidi" w:eastAsiaTheme="minorHAnsi" w:hAnsiTheme="minorHAnsi"/>
           <w:shd w:fill="FFFF00" w:val="clear"/>
         </w:rPr>
-        <w:t xml:space="preserve"> del capítulo </w:t>
-      </w:r>
-      <w:r>
-        <w:rPr>
-          <w:rFonts w:asciiTheme="minorHAnsi" w:cstheme="minorBidi" w:eastAsiaTheme="minorHAnsi" w:hAnsiTheme="minorHAnsi"/>
+        <w:t xml:space="preserve"> deliberadamente ofrece una versión falsificada de su vida a un viajero francés, que </w:t>
+      </w:r>
+      <w:r>
+        <w:rPr>
+          <w:rFonts w:eastAsia="Cambria" w:cs="" w:ascii="Cambria" w:hAnsi="Cambria" w:asciiTheme="minorHAnsi" w:cstheme="minorBidi" w:eastAsiaTheme="minorHAnsi" w:hAnsiTheme="minorHAnsi"/>
           <w:shd w:fill="FFFF00" w:val="clear"/>
         </w:rPr>
-        <w:t xml:space="preserve">analizo algunas </w:t>
-      </w:r>
-      <w:r>
-        <w:rPr>
-          <w:rFonts w:asciiTheme="minorHAnsi" w:cstheme="minorBidi" w:eastAsiaTheme="minorHAnsi" w:hAnsiTheme="minorHAnsi"/>
+        <w:t xml:space="preserve">luego se </w:t>
+      </w:r>
+      <w:r>
+        <w:rPr>
+          <w:rFonts w:eastAsia="Cambria" w:cs="" w:ascii="Cambria" w:hAnsi="Cambria" w:asciiTheme="minorHAnsi" w:cstheme="minorBidi" w:eastAsiaTheme="minorHAnsi" w:hAnsiTheme="minorHAnsi"/>
           <w:shd w:fill="FFFF00" w:val="clear"/>
         </w:rPr>
-        <w:t xml:space="preserve">tentativas críticas </w:t>
-      </w:r>
-      <w:r>
-        <w:rPr>
-          <w:rFonts w:asciiTheme="minorHAnsi" w:cstheme="minorBidi" w:eastAsiaTheme="minorHAnsi" w:hAnsiTheme="minorHAnsi"/>
+        <w:t xml:space="preserve">convirtió en </w:t>
+      </w:r>
+      <w:r>
+        <w:rPr>
+          <w:rFonts w:eastAsia="Cambria" w:cs="" w:ascii="Cambria" w:hAnsi="Cambria" w:asciiTheme="minorHAnsi" w:cstheme="minorBidi" w:eastAsiaTheme="minorHAnsi" w:hAnsiTheme="minorHAnsi"/>
           <w:shd w:fill="FFFF00" w:val="clear"/>
         </w:rPr>
-        <w:t xml:space="preserve">del canon latinoamericanista </w:t>
-      </w:r>
-      <w:r>
-        <w:rPr>
-          <w:rFonts w:asciiTheme="minorHAnsi" w:cstheme="minorBidi" w:eastAsiaTheme="minorHAnsi" w:hAnsiTheme="minorHAnsi"/>
+        <w:t xml:space="preserve">la referncia central para </w:t>
+      </w:r>
+      <w:r>
+        <w:rPr>
+          <w:rFonts w:eastAsia="Cambria" w:cs="" w:ascii="Cambria" w:hAnsi="Cambria" w:asciiTheme="minorHAnsi" w:cstheme="minorBidi" w:eastAsiaTheme="minorHAnsi" w:hAnsiTheme="minorHAnsi"/>
           <w:shd w:fill="FFFF00" w:val="clear"/>
         </w:rPr>
-        <w:t xml:space="preserve">que </w:t>
-      </w:r>
-      <w:r>
-        <w:rPr>
-          <w:rFonts w:asciiTheme="minorHAnsi" w:cstheme="minorBidi" w:eastAsiaTheme="minorHAnsi" w:hAnsiTheme="minorHAnsi"/>
+        <w:t xml:space="preserve">“rostrificar” a Rodríguez como Rousseau tropicalizado </w:t>
+      </w:r>
+      <w:r>
+        <w:rPr>
+          <w:rFonts w:eastAsia="Cambria" w:cs="" w:ascii="Cambria" w:hAnsi="Cambria" w:asciiTheme="minorHAnsi" w:cstheme="minorBidi" w:eastAsiaTheme="minorHAnsi" w:hAnsiTheme="minorHAnsi"/>
           <w:shd w:fill="FFFF00" w:val="clear"/>
         </w:rPr>
-        <w:t>tipificaron a Rodríguez como un epígono americano del romanticismo individualista. En esta sección recurro a una narración oral de Rodríguez, en la que deliberadamente ofrece una versión falsificada de su vida a un viajero francés, que sin embargo se convirtió en el argumento central para “rostrificar” a Rodríguez como Rousseau tropicalizado</w:t>
-      </w:r>
-      <w:r>
-        <w:rPr>
-          <w:rFonts w:asciiTheme="minorHAnsi" w:cstheme="minorBidi" w:eastAsiaTheme="minorHAnsi" w:hAnsiTheme="minorHAnsi"/>
+        <w:t>[nota: adelanto de cómo uso el concepto de Deleuze y Guattari]</w:t>
+      </w:r>
+      <w:r>
+        <w:rPr>
+          <w:rFonts w:eastAsia="Cambria" w:cs="" w:ascii="Cambria" w:hAnsi="Cambria" w:asciiTheme="minorHAnsi" w:cstheme="minorBidi" w:eastAsiaTheme="minorHAnsi" w:hAnsiTheme="minorHAnsi"/>
           <w:shd w:fill="FFFF00" w:val="clear"/>
         </w:rPr>
         <w:t xml:space="preserve">. </w:t>
@@ -793,133 +849,71 @@
       </w:pPr>
       <w:r>
         <w:rPr>
-          <w:rFonts w:asciiTheme="minorHAnsi" w:cstheme="minorBidi" w:eastAsiaTheme="minorHAnsi" w:hAnsiTheme="minorHAnsi"/>
+          <w:rFonts w:eastAsia="Cambria" w:cs="" w:ascii="Cambria" w:hAnsi="Cambria" w:asciiTheme="minorHAnsi" w:cstheme="minorBidi" w:eastAsiaTheme="minorHAnsi" w:hAnsiTheme="minorHAnsi"/>
           <w:shd w:fill="FFFF00" w:val="clear"/>
         </w:rPr>
         <w:tab/>
-        <w:t xml:space="preserve">Finalmente, en la tercera sección examino </w:t>
-      </w:r>
-      <w:r>
-        <w:rPr>
-          <w:rFonts w:asciiTheme="minorHAnsi" w:cstheme="minorBidi" w:eastAsiaTheme="minorHAnsi" w:hAnsiTheme="minorHAnsi"/>
+        <w:t>Finalmente, en la tercera sección examino la discusión impresa e intelectual de la que Rodríguez fue contemporáneo, para poner en perspectiva los aspectos de su obra que han sido comparados u homologados con el arte de vanguardia del siglo XX. En este diálogo tengo presentes contribuciones del siglo XXI, como las de Ronald Briggs, y los mismos Lasarte Valcárcel y Camnitzer (</w:t>
+      </w:r>
+      <w:r>
+        <w:rPr>
+          <w:rFonts w:eastAsia="Cambria" w:cs="" w:ascii="Cambria" w:hAnsi="Cambria" w:asciiTheme="minorHAnsi" w:cstheme="minorBidi" w:eastAsiaTheme="minorHAnsi" w:hAnsiTheme="minorHAnsi"/>
+          <w:i/>
+          <w:iCs/>
           <w:shd w:fill="FFFF00" w:val="clear"/>
         </w:rPr>
-        <w:t xml:space="preserve">la discusión impresa e intelectual de la que </w:t>
-      </w:r>
-      <w:r>
-        <w:rPr>
-          <w:rFonts w:asciiTheme="minorHAnsi" w:cstheme="minorBidi" w:eastAsiaTheme="minorHAnsi" w:hAnsiTheme="minorHAnsi"/>
+        <w:t>Conceptualism in Latin American art</w:t>
+      </w:r>
+      <w:r>
+        <w:rPr>
+          <w:rFonts w:eastAsia="Cambria" w:cs="" w:ascii="Cambria" w:hAnsi="Cambria" w:asciiTheme="minorHAnsi" w:cstheme="minorBidi" w:eastAsiaTheme="minorHAnsi" w:hAnsiTheme="minorHAnsi"/>
           <w:shd w:fill="FFFF00" w:val="clear"/>
         </w:rPr>
-        <w:t xml:space="preserve">Rodríguez </w:t>
-      </w:r>
-      <w:r>
-        <w:rPr>
-          <w:rFonts w:asciiTheme="minorHAnsi" w:cstheme="minorBidi" w:eastAsiaTheme="minorHAnsi" w:hAnsiTheme="minorHAnsi"/>
+        <w:t xml:space="preserve">), que ofrecen claves para detectar la proximidad de Rodríguez, tanto a la voluntad fundacional de la vanguardia jacobina, como a su correlato en los letrados hispanoamericanos de la post-guerra de Independencia. Pero, como demuestro en la última parte del capítulo, la lectura jacobinizante no es suficiente para superar la tradicional aproximación aislacionista a la obra de Rodríguez, pues </w:t>
+      </w:r>
+      <w:r>
+        <w:rPr>
+          <w:rFonts w:eastAsia="Cambria" w:cs="" w:ascii="Cambria" w:hAnsi="Cambria" w:asciiTheme="minorHAnsi" w:cstheme="minorBidi" w:eastAsiaTheme="minorHAnsi" w:hAnsiTheme="minorHAnsi"/>
           <w:shd w:fill="FFFF00" w:val="clear"/>
         </w:rPr>
-        <w:t xml:space="preserve">fue contemporáneo, </w:t>
-      </w:r>
-      <w:r>
-        <w:rPr>
-          <w:rFonts w:asciiTheme="minorHAnsi" w:cstheme="minorBidi" w:eastAsiaTheme="minorHAnsi" w:hAnsiTheme="minorHAnsi"/>
+        <w:t xml:space="preserve">esta lectura </w:t>
+      </w:r>
+      <w:r>
+        <w:rPr>
+          <w:rFonts w:eastAsia="Cambria" w:cs="" w:ascii="Cambria" w:hAnsi="Cambria" w:asciiTheme="minorHAnsi" w:cstheme="minorBidi" w:eastAsiaTheme="minorHAnsi" w:hAnsiTheme="minorHAnsi"/>
           <w:shd w:fill="FFFF00" w:val="clear"/>
         </w:rPr>
-        <w:t xml:space="preserve">para poner en perspectiva los </w:t>
-      </w:r>
-      <w:r>
-        <w:rPr>
-          <w:rFonts w:asciiTheme="minorHAnsi" w:cstheme="minorBidi" w:eastAsiaTheme="minorHAnsi" w:hAnsiTheme="minorHAnsi"/>
+        <w:t xml:space="preserve">puede reducirse a variar el aspecto que se aisla: ya no sería una obra que se aparta de sus condiciones de posibilidad, sino una obra que, reducida a la consecuencia secundaria de un proyecto político y homologada con sus contemporáneos, queda aislada de los problemas técnicos y artísticos específicos que plantea. Lo que propongo es leer la potencia discrónica de estas características técnicas como parte constitutiva de los efectos que la obra de Rodríguez genera, precisamente a partir de la singular e irrepetible configuración espacio-temporal en que se produjo. </w:t>
+      </w:r>
+      <w:bookmarkStart w:id="0" w:name="Xe854bdbd5f6928931c19c500bb12e362e254020"/>
+    </w:p>
+    <w:p>
+      <w:pPr>
+        <w:pStyle w:val="Heading3"/>
+        <w:rPr/>
+      </w:pPr>
+      <w:r>
+        <w:rPr/>
+        <w:t>Carta de presentación</w:t>
+      </w:r>
+    </w:p>
+    <w:p>
+      <w:pPr>
+        <w:pStyle w:val="TextBody"/>
+        <w:ind w:left="0" w:right="0" w:hanging="0"/>
+        <w:rPr/>
+      </w:pPr>
+      <w:r>
+        <w:rPr>
+          <w:rFonts w:eastAsia="Cambria" w:cs="" w:ascii="Cambria" w:hAnsi="Cambria" w:asciiTheme="minorHAnsi" w:cstheme="minorBidi" w:eastAsiaTheme="minorHAnsi" w:hAnsiTheme="minorHAnsi"/>
           <w:shd w:fill="FFFF00" w:val="clear"/>
         </w:rPr>
-        <w:t>aspectos de su obra que han sido comparados u homologados con el arte de vanguardia del siglo XX. En este diálogo tengo presentes contribuciones del siglo XXI, como las de Ronald Briggs, y los mismos Lasarte Valcárcel y Camnitzer (</w:t>
-      </w:r>
-      <w:r>
-        <w:rPr>
-          <w:rFonts w:asciiTheme="minorHAnsi" w:cstheme="minorBidi" w:eastAsiaTheme="minorHAnsi" w:hAnsiTheme="minorHAnsi"/>
-          <w:i/>
-          <w:iCs/>
-          <w:shd w:fill="FFFF00" w:val="clear"/>
-        </w:rPr>
-        <w:t>Conceptualism in Latin American art</w:t>
-      </w:r>
-      <w:r>
-        <w:rPr>
-          <w:rFonts w:asciiTheme="minorHAnsi" w:cstheme="minorBidi" w:eastAsiaTheme="minorHAnsi" w:hAnsiTheme="minorHAnsi"/>
-          <w:shd w:fill="FFFF00" w:val="clear"/>
-        </w:rPr>
-        <w:t xml:space="preserve">), que ofrecen claves para detectar la proximidad de Rodríguez, tanto </w:t>
-      </w:r>
-      <w:r>
-        <w:rPr>
-          <w:rFonts w:asciiTheme="minorHAnsi" w:cstheme="minorBidi" w:eastAsiaTheme="minorHAnsi" w:hAnsiTheme="minorHAnsi"/>
-          <w:shd w:fill="FFFF00" w:val="clear"/>
-        </w:rPr>
-        <w:t xml:space="preserve">a la voluntad fundacional de </w:t>
-      </w:r>
-      <w:r>
-        <w:rPr>
-          <w:rFonts w:asciiTheme="minorHAnsi" w:cstheme="minorBidi" w:eastAsiaTheme="minorHAnsi" w:hAnsiTheme="minorHAnsi"/>
-          <w:shd w:fill="FFFF00" w:val="clear"/>
-        </w:rPr>
-        <w:t xml:space="preserve">la vanguardia jacobina, como a su correlato en los letrados hispanoamericanos de la post-guerra de Independencia. Pero, como demuestro en la última parte del capítulo, la lectura jacobinizante no es suficiente para superar la tradicional aproximación aislacionista a la obra de Rodríguez, pues puede reducirse a variar el aspecto que se aisla: ya no sería una obra que se aparta de sus condiciones de posibilidad, sino una obra que, reducida a la consecuencia secundaria de un proyecto político y homologada con sus contemporáneos, queda aislada de los problemas técnicos y artísticos específicos que plantea. Lo que propongo es leer la potencia discrónica de estas características técnicas como parte constitutiva de los efectos que la obra de Rodríguez genera, precisamente a partir de la singular e irrepetible configuración espacio-temporal en que se produjo. </w:t>
-      </w:r>
-      <w:bookmarkStart w:id="0" w:name="Xe854bdbd5f6928931c19c500bb12e362e254020"/>
-    </w:p>
-    <w:p>
-      <w:pPr>
-        <w:pStyle w:val="Heading3"/>
-        <w:rPr/>
-      </w:pPr>
-      <w:r>
-        <w:rPr/>
-        <w:t>Carta de presentación</w:t>
-      </w:r>
-    </w:p>
-    <w:p>
-      <w:pPr>
-        <w:pStyle w:val="TextBody"/>
-        <w:ind w:left="0" w:right="0" w:hanging="0"/>
-        <w:rPr/>
-      </w:pPr>
-      <w:r>
-        <w:rPr>
-          <w:rFonts w:asciiTheme="minorHAnsi" w:cstheme="minorBidi" w:eastAsiaTheme="minorHAnsi" w:hAnsiTheme="minorHAnsi"/>
-          <w:shd w:fill="FFFF00" w:val="clear"/>
-        </w:rPr>
         <w:tab/>
-        <w:t>&lt;</w:t>
-      </w:r>
-      <w:r>
-        <w:rPr>
-          <w:rFonts w:asciiTheme="minorHAnsi" w:cstheme="minorBidi" w:eastAsiaTheme="minorHAnsi" w:hAnsiTheme="minorHAnsi"/>
-          <w:shd w:fill="FFFF00" w:val="clear"/>
-        </w:rPr>
-        <w:t xml:space="preserve">transición: cuando se termina de sembrar el vínculo que, años después, habilitó la entrada de Rodríguez en los asuntos públicos americanos, desde lo más alto de las jerarquías&gt; </w:t>
-      </w:r>
-      <w:r>
-        <w:rPr/>
-        <w:t xml:space="preserve">Tras enviudar en Venezuela prematuramente –a los 21 años–, Bolívar se fue a Europa a vivir lo que en la carta se describe como un “estado de consunción” en el que morir “era lo que yo deseaba”. </w:t>
-      </w:r>
-      <w:r>
-        <w:rPr/>
-        <w:t xml:space="preserve">Según </w:t>
-      </w:r>
-      <w:r>
-        <w:rPr/>
-        <w:t xml:space="preserve">carta de Bolívar a su prima y amante Fanny de Villars, </w:t>
-      </w:r>
-      <w:r>
-        <w:rPr/>
-        <w:t>e</w:t>
-      </w:r>
-      <w:r>
-        <w:rPr/>
-        <w:t>n 1804, se encontró con Rodríguez en Viena, que para entonces vivía ahí trabajando como asistente en un laboratorio de química</w:t>
-      </w:r>
-      <w:r>
-        <w:rPr/>
-        <w:t xml:space="preserve">[nota: este es el documento cuestionado al que me referí, según el cual Rodríguez fue su albacea y </w:t>
+        <w:t xml:space="preserve">&lt;transición: cuando se termina de sembrar el vínculo que, años después, habilitó la entrada de Rodríguez en los asuntos públicos americanos, desde lo más alto de las jerarquías&gt; </w:t>
+      </w:r>
+      <w:r>
+        <w:rPr/>
+        <w:t xml:space="preserve">Tras enviudar en Venezuela prematuramente –a los 21 años–, Bolívar se fue a Europa a vivir lo que en la carta se describe como un “estado de consunción” en el que morir “era lo que yo deseaba”. Según carta de Bolívar a su prima y amante Fanny de Villars, en 1804, se encontró con Rodríguez en Viena, que para entonces vivía ahí trabajando como asistente en un laboratorio de química[nota: este es el documento cuestionado al que me referí, según el cual Rodríguez fue su albacea y </w:t>
       </w:r>
       <w:r>
         <w:rPr>
@@ -937,51 +931,7 @@
       </w:r>
       <w:r>
         <w:rPr/>
-        <w:t>]</w:t>
-      </w:r>
-      <w:r>
-        <w:rPr/>
-        <w:t xml:space="preserve">. </w:t>
-      </w:r>
-      <w:r>
-        <w:rPr/>
-        <w:t>P</w:t>
-      </w:r>
-      <w:r>
-        <w:rPr/>
-        <w:t>ara sacarlo de</w:t>
-      </w:r>
-      <w:r>
-        <w:rPr/>
-        <w:t>l</w:t>
-      </w:r>
-      <w:r>
-        <w:rPr/>
-        <w:t xml:space="preserve"> estado </w:t>
-      </w:r>
-      <w:r>
-        <w:rPr/>
-        <w:t>en que se encontraba</w:t>
-      </w:r>
-      <w:r>
-        <w:rPr/>
-        <w:t xml:space="preserve">, </w:t>
-      </w:r>
-      <w:r>
-        <w:rPr/>
-        <w:t>Rodríguez</w:t>
-      </w:r>
-      <w:r>
-        <w:rPr/>
-        <w:t xml:space="preserve"> le hizo saber </w:t>
-      </w:r>
-      <w:r>
-        <w:rPr/>
-        <w:t xml:space="preserve">a Bolívar </w:t>
-      </w:r>
-      <w:r>
-        <w:rPr/>
-        <w:t>la suma de dinero de la que disponía, y lo convenció de hacer un viaje a pie –al menos en su mayor parte– hacia el sur, que los llevó hasta más allá de Roma (Lozano y Lozano 55–59)</w:t>
+        <w:t>]. Para sacarlo del estado en que se encontraba, Rodríguez le hizo saber a Bolívar la suma de dinero de la que disponía, y lo convenció de hacer un viaje a pie –al menos en su mayor parte– hacia el sur, que los llevó hasta más allá de Roma (Lozano y Lozano 55–59)</w:t>
       </w:r>
     </w:p>
     <w:p>
@@ -1031,23 +981,7 @@
       </w:pPr>
       <w:r>
         <w:rPr/>
-        <w:t xml:space="preserve">El carácter incómodo del testigo se empieza a gestar también en la carta de Bolívar de 1824. Con la misma euforia que le imploró que fuera a unirse a él, lo recibió en Cuzco, e instantáneamente lo incorporó en su primer círculo de seguridad y confianza. Estuvieron juntos en el trayecto hasta el Alto Perú, donde, como detallo en el próximo capítulo, Bolívar expidió una serie de decretos para la distribución de bienes y recursos, y para la secularización de la vida pública, cuya autoría intelectual es atribuida a Rodríguez por varios biógrafos e historiadores. Ya en el Alto Perú le siguió otra serie de decretos, hechos a la medida de las reformas –¿o revolución?– que iba a impulsar Rodríguez en la recién fundada república </w:t>
-      </w:r>
-      <w:r>
-        <w:rPr/>
-        <w:t xml:space="preserve">amparado por </w:t>
-      </w:r>
-      <w:r>
-        <w:rPr/>
-        <w:t xml:space="preserve">singular combinación de atribuciones que </w:t>
-      </w:r>
-      <w:r>
-        <w:rPr/>
-        <w:t>el gobierno presidido por Bolívar le asignó</w:t>
-      </w:r>
-      <w:r>
-        <w:rPr/>
-        <w:t>: “Minas, Agricultura, Caminos, y Enseñanza de Física, Química y Matemáticas”.</w:t>
+        <w:t>El carácter incómodo del testigo se empieza a gestar también en la carta de Bolívar de 1824. Con la misma euforia que le imploró que fuera a unirse a él, lo recibió en Cuzco, e instantáneamente lo incorporó en su primer círculo de seguridad y confianza. Estuvieron juntos en el trayecto hasta el Alto Perú, donde, como detallo en el próximo capítulo, Bolívar expidió una serie de decretos para la distribución de bienes y recursos, y para la secularización de la vida pública, cuya autoría intelectual es atribuida a Rodríguez por varios biógrafos e historiadores. Ya en el Alto Perú le siguió otra serie de decretos, hechos a la medida de las reformas –¿o revolución?– que iba a impulsar Rodríguez en la recién fundada república amparado por singular combinación de atribuciones que el gobierno presidido por Bolívar le asignó: “Minas, Agricultura, Caminos, y Enseñanza de Física, Química y Matemáticas”.</w:t>
       </w:r>
     </w:p>
     <w:p>
@@ -1276,7 +1210,15 @@
       </w:pPr>
       <w:r>
         <w:rPr/>
-        <w:t xml:space="preserve">Hago estas precisiones porque lo que me interesa en este capítulo es trazar cómo la organización histórica lidió con las potencias desencasilladoras contenidas en la narración de Rodríguez. Examinar los rasgos que varían y los rasgos que se mantienen a lo largo de distintas reproducciones y versiones del “Juramento” ofrece una clave para reconocer cómo su obra y su figura han chocado y negociado en distintos momentos de la con las tentativas de estabilización y asimilación representacional por parte del </w:t>
+        <w:t xml:space="preserve">Hago estas precisiones porque lo que me interesa en este capítulo es trazar cómo la organización histórica lidió con las potencias </w:t>
+      </w:r>
+      <w:r>
+        <w:rPr/>
+        <w:t>desencasillantes</w:t>
+      </w:r>
+      <w:r>
+        <w:rPr/>
+        <w:t xml:space="preserve"> contenidas en la narración de Rodríguez. Examinar los rasgos que varían y los rasgos que se mantienen a lo largo de distintas reproducciones y versiones del “Juramento” ofrece una clave para reconocer cómo su obra y su figura han chocado y negociado en distintos momentos de la con las tentativas de estabilización y asimilación representacional por parte del </w:t>
       </w:r>
       <w:r>
         <w:rPr>
@@ -1287,13 +1229,25 @@
       </w:r>
       <w:r>
         <w:rPr/>
-        <w:t>. Por eso me seguiré aproximando diacrónicamente a esas tentativas, lo cual además facilitará hacer una breve revisión de la asimiliación de Rodríguez, no solo por los aparatos ideológicos de Estado, sino por la crítica contemporánea, donde encontraremos también repetidas tentativas de estabilización y asimilación.</w:t>
+        <w:t xml:space="preserve">. Por eso me seguiré aproximando diacrónicamente a esas tentativas, lo cual además facilitará hacer una breve revisión de la asimiliación de Rodríguez, no solo por los aparatos ideológicos de Estado, sino por la crítica contemporánea, donde </w:t>
+      </w:r>
+      <w:r>
+        <w:rPr/>
+        <w:t>aparecen</w:t>
+      </w:r>
+      <w:r>
+        <w:rPr/>
+        <w:t xml:space="preserve"> también repetidas tentativas de estabilización y asimilación</w:t>
       </w:r>
       <w:bookmarkEnd w:id="2"/>
-    </w:p>
-    <w:p>
-      <w:pPr>
-        <w:pStyle w:val="Heading3"/>
+      <w:r>
+        <w:rPr/>
+        <w:t>.</w:t>
+      </w:r>
+    </w:p>
+    <w:p>
+      <w:pPr>
+        <w:pStyle w:val="TextBody"/>
         <w:rPr/>
       </w:pPr>
       <w:bookmarkStart w:id="3" w:name="el-arriba-y-el-abajo"/>
@@ -2731,8 +2685,8 @@
         <w:pStyle w:val="TextBody"/>
         <w:rPr/>
       </w:pPr>
-      <w:bookmarkStart w:id="10" w:name="contra-la-novela-de-su-vida"/>
-      <w:bookmarkStart w:id="11" w:name="el-crop-romántico-del-individuo"/>
+      <w:bookmarkStart w:id="10" w:name="el-crop-romántico-del-individuo"/>
+      <w:bookmarkStart w:id="11" w:name="contra-la-novela-de-su-vida"/>
       <w:r>
         <w:rPr/>
         <w:t>Es en este contexto crítico que el “vanguardismo” de Rodríguez se consolidó como un ícono del contra-poder y del escepticismo ante la modernización. Una perspectiva que, como señalé, tiene sus limitaciones. Pero que, explorada en relación con sus contradicciones y sus condiciones de posibilidad, puede arrojar nueva luz sobre el sentido de la contribución rodrigueana a la crítica de la reproducción mecánica. Esto es lo que me propongo hacer en la próxima sección</w:t>
@@ -5760,15 +5714,7 @@
       </w:pPr>
       <w:r>
         <w:rPr/>
-        <w:t xml:space="preserve">la técnica del Rodríguez escritor descoyunta los engranajes de la progresión homogénea y lineal de la modernidad artística y literaria, la técnica del Rodríguez narrador </w:t>
-      </w:r>
-      <w:r>
-        <w:rPr/>
-        <w:t>oral</w:t>
-      </w:r>
-      <w:r>
-        <w:rPr/>
-        <w:t xml:space="preserve"> saca de sus casillas la historia política y militar hegemónica de América Latina.</w:t>
+        <w:t>la técnica del Rodríguez escritor descoyunta los engranajes de la progresión homogénea y lineal de la modernidad artística y literaria, la técnica del Rodríguez narrador oral saca de sus casillas la historia política y militar hegemónica de América Latina.</w:t>
       </w:r>
     </w:p>
     <w:p>
@@ -7405,7 +7351,9 @@
   <w:style w:type="character" w:styleId="EndnoteCharacters">
     <w:name w:val="Endnote Characters"/>
     <w:qFormat/>
-    <w:rPr/>
+    <w:rPr>
+      <w:vertAlign w:val="superscript"/>
+    </w:rPr>
   </w:style>
   <w:style w:type="character" w:styleId="EndnoteAnchor">
     <w:name w:val="Endnote Reference"/>

</xml_diff>

<commit_message>
commit para regresar a buscar vacuna contra la peste en versión anterior
</commit_message>
<xml_diff>
--- a/ch-1/render/0-Ch_1-_Orinales_fuera_de_sus_casillas/0-Ch_1-_Orinales_fuera_de_sus_casillas.docx
+++ b/ch-1/render/0-Ch_1-_Orinales_fuera_de_sus_casillas/0-Ch_1-_Orinales_fuera_de_sus_casillas.docx
@@ -343,15 +343,7 @@
       </w:pPr>
       <w:r>
         <w:rPr/>
-        <w:t xml:space="preserve">Es decir, Camnitzer no hace más que introducir una narración oral de Rodríguez en la misma comparación discrónica que su obra escrita ha motivado en la tradición crítica, al menos desde la década de 1980 </w:t>
-      </w:r>
-      <w:r>
-        <w:rPr/>
-        <w:t>[mencionar a Schwarz, Castillo Zapata, Rama, Miliani, y laterlamente a Lezama Lima con su analogía con Blake]</w:t>
-      </w:r>
-      <w:r>
-        <w:rPr/>
-        <w:t>. Claro que, como veremos, la analogía de Rodríguez con los vanguardistas de la imprenta del siglo XX no está tampoco exenta de problemas, y requiere varias precisiones, que abordaré en la tercera sección de este capítulo. Primero quiero detenerme en el problema que se hace evidente cuando contrastamos la provocación de Camnitzer con el lugar que ocupa Simón Rodríguez en los medios de difusión y en la conversación intelectual global actual: por muy desencasillante e irreverente que resulte la narración de los orinales y el vanguardismo de Rodríguez en el arte de imprimir, su figura y su obra pertenecen a la iconografía nacionalista, a los epónimos y efemérides, al culto heroico, y a las discusiones pedagógicas, políticas, sociales, y en menor medida, de la historiografía cultural y culturalista latinoamericana especializada en el siglo XIX. La provocación de Camnitzer lo quiere incorporar de golpe –de compota-salpicón-- en la conversación sobre el arte de vanguardia en general, y el arte conceptual en particular. Lo que me propongo en este capítulo es precisar algunas de las resistencias que la obra de Rodríguez opondría a esa incorporación. A partir de estas resistencias, propongo una lectura artística de la obra de Rodríguez que no soluciona las tensiones entre esta y la continuidad lineal de la historia –sea del arte o de los héroes americanos--, sino que profundiza en la discronía que su obra opone, vitriólicamente, a la noción dominante de progreso en los centros globales de poder, pero también a las nociones dominantes de oposición al progreso.</w:t>
+        <w:t>Es decir, Camnitzer no hace más que introducir una narración oral de Rodríguez en la misma comparación discrónica que su obra escrita ha motivado en la tradición crítica, al menos desde la década de 1980 [mencionar a Schwarz, Castillo Zapata, Rama, Miliani, y laterlamente a Lezama Lima con su analogía con Blake]. Claro que, como veremos, la analogía de Rodríguez con los vanguardistas de la imprenta del siglo XX no está tampoco exenta de problemas, y requiere varias precisiones, que abordaré en la tercera sección de este capítulo. Primero quiero detenerme en el problema que se hace evidente cuando contrastamos la provocación de Camnitzer con el lugar que ocupa Simón Rodríguez en los medios de difusión y en la conversación intelectual global actual: por muy desencasillante e irreverente que resulte la narración de los orinales y el vanguardismo de Rodríguez en el arte de imprimir, su figura y su obra pertenecen a la iconografía nacionalista, a los epónimos y efemérides, al culto heroico, y a las discusiones pedagógicas, políticas, sociales, y en menor medida, de la historiografía cultural y culturalista latinoamericana especializada en el siglo XIX. La provocación de Camnitzer lo quiere incorporar de golpe –de compota-salpicón-- en la conversación sobre el arte de vanguardia en general, y el arte conceptual en particular. Lo que me propongo en este capítulo es precisar algunas de las resistencias que la obra de Rodríguez opondría a esa incorporación. A partir de estas resistencias, propongo una lectura artística de la obra de Rodríguez que no soluciona las tensiones entre esta y la continuidad lineal de la historia –sea del arte o de los héroes americanos--, sino que profundiza en la discronía que su obra opone, vitriólicamente, a la noción dominante de progreso en los centros globales de poder, pero también a las nociones dominantes de oposición al progreso.</w:t>
       </w:r>
     </w:p>
     <w:p>
@@ -409,21 +401,7 @@
           <w:rFonts w:eastAsia="Cambria" w:cs="" w:ascii="Cambria" w:hAnsi="Cambria" w:asciiTheme="minorHAnsi" w:cstheme="minorBidi" w:eastAsiaTheme="minorHAnsi" w:hAnsiTheme="minorHAnsi"/>
           <w:shd w:fill="D4EA6B" w:val="clear"/>
         </w:rPr>
-        <w:t xml:space="preserve"> motivacional en la primera juventud; y durante un breve período --en el que Rodríguez se convirtió en una de las personas más poderosas del Alto Perú-- algo así como su “mano”, en el sentido que alguien es “mano del rey”. El episodio de los orinales fuera de lugar ocurre precisamente al final de ese período, a principios de 1826, cuando Bolívar abandonó Bolivia y dejó a Sucre designado como presidente. Las circunstancias  en que se dio la relación entre Bolívar y Rodríguez en Bolivia, y las </w:t>
-      </w:r>
-      <w:r>
-        <w:rPr>
-          <w:rFonts w:eastAsia="Cambria" w:cs="" w:ascii="Cambria" w:hAnsi="Cambria" w:asciiTheme="minorHAnsi" w:cstheme="minorBidi" w:eastAsiaTheme="minorHAnsi" w:hAnsiTheme="minorHAnsi"/>
-          <w:shd w:fill="D4EA6B" w:val="clear"/>
-        </w:rPr>
-        <w:t>circunstancias</w:t>
-      </w:r>
-      <w:r>
-        <w:rPr>
-          <w:rFonts w:eastAsia="Cambria" w:cs="" w:ascii="Cambria" w:hAnsi="Cambria" w:asciiTheme="minorHAnsi" w:cstheme="minorBidi" w:eastAsiaTheme="minorHAnsi" w:hAnsiTheme="minorHAnsi"/>
-          <w:shd w:fill="D4EA6B" w:val="clear"/>
-        </w:rPr>
-        <w:t xml:space="preserve"> concretas en que Rodríguez adquirió ese poder --y cómo lo perdió-- las iré detallando, especialmente en los capítulos 2 y 4. Ahora lo que me interesa es detenerme en un aspecto señalado en la crónica de Lastarria, que ofrece una clave para definir la relación entre la </w:t>
+        <w:t xml:space="preserve"> motivacional en la primera juventud; y durante un breve período --en el que Rodríguez se convirtió en una de las personas más poderosas del Alto Perú-- algo así como su “mano”, en el sentido que alguien es “mano del rey”. El episodio de los orinales fuera de lugar ocurre precisamente al final de ese período, a principios de 1826, cuando Bolívar abandonó Bolivia y dejó a Sucre designado como presidente. Las circunstancias  en que se dio la relación entre Bolívar y Rodríguez en Bolivia, y las circunstancias concretas en que Rodríguez adquirió ese poder --y cómo lo perdió-- las iré detallando, especialmente en los capítulos 2 y 4. Ahora lo que me interesa es detenerme en un aspecto señalado en la crónica de Lastarria, que ofrece una clave para definir la relación entre la </w:t>
       </w:r>
       <w:r>
         <w:rPr>
@@ -447,49 +425,7 @@
           <w:rFonts w:eastAsia="Cambria" w:cs="" w:ascii="Cambria" w:hAnsi="Cambria" w:asciiTheme="minorHAnsi" w:cstheme="minorBidi" w:eastAsiaTheme="minorHAnsi" w:hAnsiTheme="minorHAnsi"/>
           <w:shd w:fill="D4EA6B" w:val="clear"/>
         </w:rPr>
-        <w:t xml:space="preserve">Lastarria es el primero y uno de los pocos en señalar con claridad el parentesco entre el “arte de pintar palabras” –lo que “el reformador enseñaba a pintar en la escritura”--y las habilidades de Rodríguez como narrador oral: &lt;&lt;Namely&gt;&gt;, el “énfasis i aquellas entonaciones elegantes” mediante las que Rodríguez le narra a Bello del “banquete” de La Paz para llevarlo hasta “fuera de sus casillas”.  </w:t>
-      </w:r>
-      <w:r>
-        <w:rPr>
-          <w:rFonts w:eastAsia="Cambria" w:cs="" w:ascii="Cambria" w:hAnsi="Cambria" w:asciiTheme="minorHAnsi" w:cstheme="minorBidi" w:eastAsiaTheme="minorHAnsi" w:hAnsiTheme="minorHAnsi"/>
-          <w:shd w:fill="D4EA6B" w:val="clear"/>
-        </w:rPr>
-        <w:t>La</w:t>
-      </w:r>
-      <w:r>
-        <w:rPr>
-          <w:rFonts w:eastAsia="Cambria" w:cs="" w:ascii="Cambria" w:hAnsi="Cambria" w:asciiTheme="minorHAnsi" w:cstheme="minorBidi" w:eastAsiaTheme="minorHAnsi" w:hAnsiTheme="minorHAnsi"/>
-          <w:shd w:fill="D4EA6B" w:val="clear"/>
-        </w:rPr>
-        <w:t xml:space="preserve"> comparación </w:t>
-      </w:r>
-      <w:r>
-        <w:rPr>
-          <w:rFonts w:eastAsia="Cambria" w:cs="" w:ascii="Cambria" w:hAnsi="Cambria" w:asciiTheme="minorHAnsi" w:cstheme="minorBidi" w:eastAsiaTheme="minorHAnsi" w:hAnsiTheme="minorHAnsi"/>
-          <w:shd w:fill="D4EA6B" w:val="clear"/>
-        </w:rPr>
-        <w:t xml:space="preserve">de Lastarria </w:t>
-      </w:r>
-      <w:r>
-        <w:rPr>
-          <w:rFonts w:eastAsia="Cambria" w:cs="" w:ascii="Cambria" w:hAnsi="Cambria" w:asciiTheme="minorHAnsi" w:cstheme="minorBidi" w:eastAsiaTheme="minorHAnsi" w:hAnsiTheme="minorHAnsi"/>
-          <w:shd w:fill="D4EA6B" w:val="clear"/>
-        </w:rPr>
-        <w:t>propone, esencialmente, un rasgo en común entre la serie trazada por el Rodríguez narrador oral y serie la trazada por el Rodríguez escritor impreso. Una homología que se sostiene, además, en los principios sobre comunicación, arte y pedagogía en la obra de Rodríguez, pues él establecía una relación de dependencia y mutua determinación entre la forma de sus textos y el modo como los imaginaba escenificados –aunque no eran textos dramáticos sino filosóficos y polémicos</w:t>
-      </w:r>
-      <w:r>
-        <w:rPr>
-          <w:rFonts w:eastAsia="Cambria" w:cs="" w:ascii="Cambria" w:hAnsi="Cambria" w:asciiTheme="minorHAnsi" w:cstheme="minorBidi" w:eastAsiaTheme="minorHAnsi" w:hAnsiTheme="minorHAnsi"/>
-          <w:shd w:fill="D4EA6B" w:val="clear"/>
-        </w:rPr>
-        <w:t>[nota: anuncio de tratamiento detallado de estos aspectos en los capítulos 2 y 3]</w:t>
-      </w:r>
-      <w:r>
-        <w:rPr>
-          <w:rFonts w:eastAsia="Cambria" w:cs="" w:ascii="Cambria" w:hAnsi="Cambria" w:asciiTheme="minorHAnsi" w:cstheme="minorBidi" w:eastAsiaTheme="minorHAnsi" w:hAnsiTheme="minorHAnsi"/>
-          <w:shd w:fill="D4EA6B" w:val="clear"/>
-        </w:rPr>
-        <w:t xml:space="preserve">. Es decir, si bien las narraciones orales de Rodríguez no son escenificaciones de sus textos, una de las obsesiones de sus ensayos es subrayar la necesidad de encarnar los signos impresos en entonaciones y énfasis de la voz y del cuerpo. Así lo han demostrado numerosas lecturas críticas, especialmente a partir del trabajo de Rama [nota: mencionar a Pulgar, Briggs, Rotker, Velayos y los que consiga en la antología de los mexicanos]. Sin embargo, ninguno de estos autores se detiene a analizar la analogía y funcionamiento simultáneo, cómplice y complementario, de las técnicas del Rodríguez narrador oral y el Rodríguez filósofo emancipatorio y artista de la impresión. </w:t>
+        <w:t xml:space="preserve">Lastarria es el primero y uno de los pocos en señalar con claridad el parentesco entre el “arte de pintar palabras” –lo que “el reformador enseñaba a pintar en la escritura”--y las habilidades de Rodríguez como narrador oral: &lt;&lt;Namely&gt;&gt;, el “énfasis i aquellas entonaciones elegantes” mediante las que Rodríguez le narra a Bello del “banquete” de La Paz para llevarlo hasta “fuera de sus casillas”.  La comparación de Lastarria propone, esencialmente, un rasgo en común entre la serie trazada por el Rodríguez narrador oral y serie la trazada por el Rodríguez escritor impreso. Una homología que se sostiene, además, en los principios sobre comunicación, arte y pedagogía en la obra de Rodríguez, pues él establecía una relación de dependencia y mutua determinación entre la forma de sus textos y el modo como los imaginaba escenificados –aunque no eran textos dramáticos sino filosóficos y polémicos[nota: anuncio de tratamiento detallado de estos aspectos en los capítulos 2 y 3]. Es decir, si bien las narraciones orales de Rodríguez no son escenificaciones de sus textos, una de las obsesiones de sus ensayos es subrayar la necesidad de encarnar los signos impresos en entonaciones y énfasis de la voz y del cuerpo. Así lo han demostrado numerosas lecturas críticas, especialmente a partir del trabajo de Rama [nota: mencionar a Pulgar, Briggs, Rotker, Velayos y los que consiga en la antología de los mexicanos]. Sin embargo, ninguno de estos autores se detiene a analizar la analogía y funcionamiento simultáneo, cómplice y complementario, de las técnicas del Rodríguez narrador oral y el Rodríguez filósofo emancipatorio y artista de la impresión. </w:t>
       </w:r>
     </w:p>
     <w:p>
@@ -506,161 +442,7 @@
           <w:rFonts w:eastAsia="Cambria" w:cs="" w:ascii="Cambria" w:hAnsi="Cambria" w:asciiTheme="minorHAnsi" w:cstheme="minorBidi" w:eastAsiaTheme="minorHAnsi" w:hAnsiTheme="minorHAnsi"/>
           <w:shd w:fill="D4EA6B" w:val="clear"/>
         </w:rPr>
-        <w:t xml:space="preserve">Claro que las narraciones orales de Rodríguez no son, como “lo que el reformador enseñaba a pintar en la escritura”, plenamente verificables. El “arte de pintar palabras”, es analizable incluso en las versiones menos fidedignas a los originales, que conservan las variaciones en los estilos tipográficos, alineación y distribución de los espacios en blanco que la caracterizan [nota: sobre lo que observan Mondragón y compañía sobre las ediciones más o menos fidedignas]. </w:t>
-      </w:r>
-      <w:r>
-        <w:rPr>
-          <w:rFonts w:eastAsia="Cambria" w:cs="" w:ascii="Cambria" w:hAnsi="Cambria" w:asciiTheme="minorHAnsi" w:cstheme="minorBidi" w:eastAsiaTheme="minorHAnsi" w:hAnsiTheme="minorHAnsi"/>
-          <w:shd w:fill="D4EA6B" w:val="clear"/>
-        </w:rPr>
-        <w:t>Emn cambio, e</w:t>
-      </w:r>
-      <w:r>
-        <w:rPr>
-          <w:rFonts w:eastAsia="Cambria" w:cs="" w:ascii="Cambria" w:hAnsi="Cambria" w:asciiTheme="minorHAnsi" w:cstheme="minorBidi" w:eastAsiaTheme="minorHAnsi" w:hAnsiTheme="minorHAnsi"/>
-          <w:shd w:fill="D4EA6B" w:val="clear"/>
-        </w:rPr>
-        <w:t xml:space="preserve">e sus narraciones orales solo se conservan testimonios, de quienes incluso en algún caso no las observaron directamente –por ejemplo, ;;Lastarria reconoce que Bello y Rodríguez&lt;cita: estaban solos&gt;[pp]--, o la relataron mucho después que aconteció. Es decir, todo el despliegue de escenificación que relata Lastarria solo puede ser imaginado en un plano referencial y verificable a partir de esos pocos fragmentos, y de los principios que Rodríguez propone en su obra impresa sobre el rol de la prosodia, la gesticulación y las sensaciones para construir el sentido y persuadir. </w:t>
-      </w:r>
-      <w:r>
-        <w:rPr>
-          <w:rFonts w:eastAsia="Cambria" w:cs="" w:ascii="Cambria" w:hAnsi="Cambria" w:asciiTheme="minorHAnsi" w:cstheme="minorBidi" w:eastAsiaTheme="minorHAnsi" w:hAnsiTheme="minorHAnsi"/>
-          <w:shd w:fill="D4EA6B" w:val="clear"/>
-        </w:rPr>
-        <w:t>Estos</w:t>
-      </w:r>
-      <w:r>
-        <w:rPr>
-          <w:rFonts w:eastAsia="Cambria" w:cs="" w:ascii="Cambria" w:hAnsi="Cambria" w:asciiTheme="minorHAnsi" w:cstheme="minorBidi" w:eastAsiaTheme="minorHAnsi" w:hAnsiTheme="minorHAnsi"/>
-          <w:shd w:fill="D4EA6B" w:val="clear"/>
-        </w:rPr>
-        <w:t xml:space="preserve"> indicios </w:t>
-      </w:r>
-      <w:r>
-        <w:rPr>
-          <w:rFonts w:eastAsia="Cambria" w:cs="" w:ascii="Cambria" w:hAnsi="Cambria" w:asciiTheme="minorHAnsi" w:cstheme="minorBidi" w:eastAsiaTheme="minorHAnsi" w:hAnsiTheme="minorHAnsi"/>
-          <w:shd w:fill="D4EA6B" w:val="clear"/>
-        </w:rPr>
-        <w:t xml:space="preserve">disponibles </w:t>
-      </w:r>
-      <w:r>
-        <w:rPr>
-          <w:rFonts w:eastAsia="Cambria" w:cs="" w:ascii="Cambria" w:hAnsi="Cambria" w:asciiTheme="minorHAnsi" w:cstheme="minorBidi" w:eastAsiaTheme="minorHAnsi" w:hAnsiTheme="minorHAnsi"/>
-          <w:shd w:fill="D4EA6B" w:val="clear"/>
-        </w:rPr>
-        <w:t xml:space="preserve">sobre las técnicas y estrategias de las narraciones orales de Rodríguez </w:t>
-      </w:r>
-      <w:r>
-        <w:rPr>
-          <w:rFonts w:eastAsia="Cambria" w:cs="" w:ascii="Cambria" w:hAnsi="Cambria" w:asciiTheme="minorHAnsi" w:cstheme="minorBidi" w:eastAsiaTheme="minorHAnsi" w:hAnsiTheme="minorHAnsi"/>
-          <w:shd w:fill="D4EA6B" w:val="clear"/>
-        </w:rPr>
-        <w:t xml:space="preserve">resultan escasos para reconstruirlas </w:t>
-      </w:r>
-      <w:r>
-        <w:rPr>
-          <w:rFonts w:eastAsia="Cambria" w:cs="" w:ascii="Cambria" w:hAnsi="Cambria" w:asciiTheme="minorHAnsi" w:cstheme="minorBidi" w:eastAsiaTheme="minorHAnsi" w:hAnsiTheme="minorHAnsi"/>
-          <w:shd w:fill="D4EA6B" w:val="clear"/>
-        </w:rPr>
-        <w:t xml:space="preserve">en un sentido positivo y tangible. </w:t>
-      </w:r>
-      <w:r>
-        <w:rPr>
-          <w:rFonts w:eastAsia="Cambria" w:cs="" w:ascii="Cambria" w:hAnsi="Cambria" w:asciiTheme="minorHAnsi" w:cstheme="minorBidi" w:eastAsiaTheme="minorHAnsi" w:hAnsiTheme="minorHAnsi"/>
-          <w:shd w:fill="D4EA6B" w:val="clear"/>
-        </w:rPr>
-        <w:t xml:space="preserve">Sin embargo, dicen mucho más cuando se trazan </w:t>
-      </w:r>
-      <w:r>
-        <w:rPr>
-          <w:rFonts w:eastAsia="Cambria" w:cs="" w:ascii="Cambria" w:hAnsi="Cambria" w:asciiTheme="minorHAnsi" w:cstheme="minorBidi" w:eastAsiaTheme="minorHAnsi" w:hAnsiTheme="minorHAnsi"/>
-          <w:shd w:fill="D4EA6B" w:val="clear"/>
-        </w:rPr>
-        <w:t xml:space="preserve">los choques que, desde </w:t>
-      </w:r>
-      <w:r>
-        <w:rPr>
-          <w:rFonts w:eastAsia="Cambria" w:cs="" w:ascii="Cambria" w:hAnsi="Cambria" w:asciiTheme="minorHAnsi" w:cstheme="minorBidi" w:eastAsiaTheme="minorHAnsi" w:hAnsiTheme="minorHAnsi"/>
-          <w:shd w:fill="D4EA6B" w:val="clear"/>
-        </w:rPr>
-        <w:t xml:space="preserve">su </w:t>
-      </w:r>
-      <w:r>
-        <w:rPr>
-          <w:rFonts w:eastAsia="Cambria" w:cs="" w:ascii="Cambria" w:hAnsi="Cambria" w:asciiTheme="minorHAnsi" w:cstheme="minorBidi" w:eastAsiaTheme="minorHAnsi" w:hAnsiTheme="minorHAnsi"/>
-          <w:shd w:fill="D4EA6B" w:val="clear"/>
-        </w:rPr>
-        <w:t>primera entrada en circulación impresa,</w:t>
-      </w:r>
-      <w:r>
-        <w:rPr>
-          <w:rFonts w:eastAsia="Cambria" w:cs="" w:ascii="Cambria" w:hAnsi="Cambria" w:asciiTheme="minorHAnsi" w:cstheme="minorBidi" w:eastAsiaTheme="minorHAnsi" w:hAnsiTheme="minorHAnsi"/>
-          <w:shd w:fill="D4EA6B" w:val="clear"/>
-        </w:rPr>
-        <w:t xml:space="preserve"> las </w:t>
-      </w:r>
-      <w:r>
-        <w:rPr>
-          <w:rFonts w:eastAsia="Cambria" w:cs="" w:ascii="Cambria" w:hAnsi="Cambria" w:asciiTheme="minorHAnsi" w:cstheme="minorBidi" w:eastAsiaTheme="minorHAnsi" w:hAnsiTheme="minorHAnsi"/>
-          <w:shd w:fill="D4EA6B" w:val="clear"/>
-        </w:rPr>
-        <w:t xml:space="preserve">narraciones orales </w:t>
-      </w:r>
-      <w:r>
-        <w:rPr>
-          <w:rFonts w:eastAsia="Cambria" w:cs="" w:ascii="Cambria" w:hAnsi="Cambria" w:asciiTheme="minorHAnsi" w:cstheme="minorBidi" w:eastAsiaTheme="minorHAnsi" w:hAnsiTheme="minorHAnsi"/>
-          <w:shd w:fill="D4EA6B" w:val="clear"/>
-        </w:rPr>
-        <w:t xml:space="preserve">de Rodríguez han escenificado </w:t>
-      </w:r>
-      <w:r>
-        <w:rPr>
-          <w:rFonts w:eastAsia="Cambria" w:cs="" w:ascii="Cambria" w:hAnsi="Cambria" w:asciiTheme="minorHAnsi" w:cstheme="minorBidi" w:eastAsiaTheme="minorHAnsi" w:hAnsiTheme="minorHAnsi"/>
-          <w:shd w:fill="D4EA6B" w:val="clear"/>
-        </w:rPr>
-        <w:t>con</w:t>
-      </w:r>
-      <w:r>
-        <w:rPr>
-          <w:rFonts w:eastAsia="Cambria" w:cs="" w:ascii="Cambria" w:hAnsi="Cambria" w:asciiTheme="minorHAnsi" w:cstheme="minorBidi" w:eastAsiaTheme="minorHAnsi" w:hAnsiTheme="minorHAnsi"/>
-          <w:shd w:fill="D4EA6B" w:val="clear"/>
-        </w:rPr>
-        <w:t>tra</w:t>
-      </w:r>
-      <w:r>
-        <w:rPr>
-          <w:rFonts w:eastAsia="Cambria" w:cs="" w:ascii="Cambria" w:hAnsi="Cambria" w:asciiTheme="minorHAnsi" w:cstheme="minorBidi" w:eastAsiaTheme="minorHAnsi" w:hAnsiTheme="minorHAnsi"/>
-          <w:shd w:fill="D4EA6B" w:val="clear"/>
-        </w:rPr>
-        <w:t xml:space="preserve"> las tentativas de </w:t>
-      </w:r>
-      <w:r>
-        <w:rPr>
-          <w:rFonts w:eastAsia="Cambria" w:cs="" w:ascii="Cambria" w:hAnsi="Cambria" w:asciiTheme="minorHAnsi" w:cstheme="minorBidi" w:eastAsiaTheme="minorHAnsi" w:hAnsiTheme="minorHAnsi"/>
-          <w:shd w:fill="D4EA6B" w:val="clear"/>
-        </w:rPr>
-        <w:t>recorte y</w:t>
-      </w:r>
-      <w:r>
-        <w:rPr>
-          <w:rFonts w:eastAsia="Cambria" w:cs="" w:ascii="Cambria" w:hAnsi="Cambria" w:asciiTheme="minorHAnsi" w:cstheme="minorBidi" w:eastAsiaTheme="minorHAnsi" w:hAnsiTheme="minorHAnsi"/>
-          <w:shd w:fill="D4EA6B" w:val="clear"/>
-        </w:rPr>
-        <w:t xml:space="preserve"> encasillamiento </w:t>
-      </w:r>
-      <w:r>
-        <w:rPr>
-          <w:rFonts w:eastAsia="Cambria" w:cs="" w:ascii="Cambria" w:hAnsi="Cambria" w:asciiTheme="minorHAnsi" w:cstheme="minorBidi" w:eastAsiaTheme="minorHAnsi" w:hAnsiTheme="minorHAnsi"/>
-          <w:shd w:fill="D4EA6B" w:val="clear"/>
-        </w:rPr>
-        <w:t xml:space="preserve">en las máquinas de signos </w:t>
-      </w:r>
-      <w:r>
-        <w:rPr>
-          <w:rFonts w:eastAsia="Cambria" w:cs="" w:ascii="Cambria" w:hAnsi="Cambria" w:asciiTheme="minorHAnsi" w:cstheme="minorBidi" w:eastAsiaTheme="minorHAnsi" w:hAnsiTheme="minorHAnsi"/>
-          <w:shd w:fill="D4EA6B" w:val="clear"/>
-        </w:rPr>
-        <w:t>de la historia oficial.</w:t>
+        <w:t>Claro que las narraciones orales de Rodríguez no son, como “lo que el reformador enseñaba a pintar en la escritura”, plenamente verificables. El “arte de pintar palabras”, es analizable incluso en las versiones menos fidedignas a los originales, que conservan las variaciones en los estilos tipográficos, alineación y distribución de los espacios en blanco que la caracterizan [nota: sobre lo que observan Mondragón y compañía sobre las ediciones más o menos fidedignas]. Emn cambio, ee sus narraciones orales solo se conservan testimonios, de quienes incluso en algún caso no las observaron directamente –por ejemplo, ;;Lastarria reconoce que Bello y Rodríguez&lt;cita: estaban solos&gt;[pp]--, o la relataron mucho después que aconteció. Es decir, todo el despliegue de escenificación que relata Lastarria solo puede ser imaginado en un plano referencial y verificable a partir de esos pocos fragmentos, y de los principios que Rodríguez propone en su obra impresa sobre el rol de la prosodia, la gesticulación y las sensaciones para construir el sentido y persuadir. Estos indicios disponibles sobre las técnicas y estrategias de las narraciones orales de Rodríguez resultan escasos para reconstruirlas en un sentido positivo y tangible. Sin embargo, dicen mucho más cuando se trazan los choques que, desde su primera entrada en circulación impresa, las narraciones orales de Rodríguez han escenificado contra las tentativas de recorte y encasillamiento en las máquinas de signos de la historia oficial.</w:t>
       </w:r>
     </w:p>
     <w:p>
@@ -677,21 +459,7 @@
           <w:rFonts w:eastAsia="Cambria" w:cs="" w:ascii="Cambria" w:hAnsi="Cambria" w:asciiTheme="minorHAnsi" w:cstheme="minorBidi" w:eastAsiaTheme="minorHAnsi" w:hAnsiTheme="minorHAnsi"/>
           <w:shd w:fill="D4EA6B" w:val="clear"/>
         </w:rPr>
-        <w:t xml:space="preserve">Estos choques han sido constantes porque una de las narraciones orales de Rodríguez se convirtió en un mito central para darle dimensión heroica a la gesta político-militar de la independencia y en el relato más importante del culto bolivariano. Me refiero al texto del “Juramento en el Monte Sacro”, que como veremos no es más que el fragmento editado de una narración oral de Simón Rodríguez. Al entrar en el mercado literario, ese texto se volvió uno de los grandes éxitos de la historia oficial, pero arrastró consigo a un testigo que no dejó –ni ha dejado-- de resultar incómodo, por las discontinuidades y excesos que atraviesan tanto su escritura como sus </w:t>
-      </w:r>
-      <w:r>
-        <w:rPr>
-          <w:rFonts w:eastAsia="Cambria" w:cs="" w:ascii="Cambria" w:hAnsi="Cambria" w:asciiTheme="minorHAnsi" w:cstheme="minorBidi" w:eastAsiaTheme="minorHAnsi" w:hAnsiTheme="minorHAnsi"/>
-          <w:shd w:fill="D4EA6B" w:val="clear"/>
-        </w:rPr>
-        <w:t xml:space="preserve">otras </w:t>
-      </w:r>
-      <w:r>
-        <w:rPr>
-          <w:rFonts w:eastAsia="Cambria" w:cs="" w:ascii="Cambria" w:hAnsi="Cambria" w:asciiTheme="minorHAnsi" w:cstheme="minorBidi" w:eastAsiaTheme="minorHAnsi" w:hAnsiTheme="minorHAnsi"/>
-          <w:shd w:fill="D4EA6B" w:val="clear"/>
-        </w:rPr>
-        <w:t xml:space="preserve">narraciones orales recogidas por terceros. Lo que me propongo en esta sección es demostrar la relación entre estas dos dimensiones, que como veremos es crucial para entender el modo en que la dimensión artístico-literaria y la dimensión político-militar de Rodríguez funcionan en conjunto como lo que llamo “potencialidades desencasillantes”. En este análisis conjunto de las dos series rodrigueanas rastreo </w:t>
+        <w:t xml:space="preserve">Estos choques han sido constantes porque una de las narraciones orales de Rodríguez se convirtió en un mito central para darle dimensión heroica a la gesta político-militar de la independencia y en el relato más importante del culto bolivariano. Me refiero al texto del “Juramento en el Monte Sacro”, que como veremos no es más que el fragmento editado de una narración oral de Simón Rodríguez. Al entrar en el mercado literario, ese texto se volvió uno de los grandes éxitos de la historia oficial, pero arrastró consigo a un testigo que no dejó –ni ha dejado-- de resultar incómodo, por las discontinuidades y excesos que atraviesan tanto su escritura como sus otras narraciones orales recogidas por terceros. Lo que me propongo en esta sección es demostrar la relación entre estas dos dimensiones, que como veremos es crucial para entender el modo en que la dimensión artístico-literaria y la dimensión político-militar de Rodríguez funcionan en conjunto como lo que llamo “potencialidades desencasillantes”. En este análisis conjunto de las dos series rodrigueanas rastreo </w:t>
       </w:r>
       <w:r>
         <w:rPr>
@@ -754,160 +522,62 @@
           <w:rFonts w:eastAsia="Cambria" w:cs="" w:ascii="Cambria" w:hAnsi="Cambria" w:asciiTheme="minorHAnsi" w:cstheme="minorBidi" w:eastAsiaTheme="minorHAnsi" w:hAnsiTheme="minorHAnsi"/>
           <w:shd w:fill="FFFF00" w:val="clear"/>
         </w:rPr>
-        <w:t xml:space="preserve">como sugiere Javier Lasarte Valcárcel, la homología directa entre el “arte de pintar palabras” de Rodríguez y los hitos de experimentación tipográfica de las “vanguardias históricas” puede favorecer una interpretación unívocamente contracultural de su obra, que la aisla de los intereses históricos que la motorizan (pp). </w:t>
-      </w:r>
+        <w:t xml:space="preserve">como sugiere Javier Lasarte Valcárcel, la homología directa entre el “arte de pintar palabras” de Rodríguez y los hitos de experimentación tipográfica de las “vanguardias históricas” puede favorecer una interpretación unívocamente contracultural de su obra, que la aisla de los intereses históricos que la motorizan (pp). Como mostraré, la tradición crítica que caracterizó a Rodríguez bajo coordenadas del vanguardismo y la contracultura, continuó una lectura excepcionalista de su obra que se inció a mediados del siglo XX, cuando el primer “rescate” de Rodríguez lo presentó como un romántico individualista. Por eso en la segunda sección del capítulo analizo algunas tentativas críticas del canon latinoamericanista que tipificaron a Rodríguez como un epígono americano del romanticismo, y especialmente de Jean Jacques Rousseau. En esta sección recurro a una narración oral, en la que Rodríguez deliberadamente ofrece una versión falsificada de su vida a un viajero francés, que luego se convirtió en la referncia central para “rostrificar” a Rodríguez como Rousseau tropicalizado [nota: adelanto de cómo uso el concepto de Deleuze y Guattari]. </w:t>
+      </w:r>
+    </w:p>
+    <w:p>
+      <w:pPr>
+        <w:pStyle w:val="TextBody"/>
+        <w:ind w:left="0" w:right="0" w:hanging="0"/>
+        <w:rPr/>
+      </w:pPr>
       <w:r>
         <w:rPr>
           <w:rFonts w:eastAsia="Cambria" w:cs="" w:ascii="Cambria" w:hAnsi="Cambria" w:asciiTheme="minorHAnsi" w:cstheme="minorBidi" w:eastAsiaTheme="minorHAnsi" w:hAnsiTheme="minorHAnsi"/>
           <w:shd w:fill="FFFF00" w:val="clear"/>
         </w:rPr>
-        <w:t xml:space="preserve">Como mostraré, la tradición crítica que caracterizó a Rodríguez bajo coordenadas del vanguardismo y la contracultura, continuó una lectura excepcionalista de su obra que se inció a mediados del siglo XX, cuando el primer “rescate” de Rodríguez lo presentó como un romántico individualista. </w:t>
+        <w:tab/>
+        <w:t>Finalmente, en la tercera sección examino la discusión impresa e intelectual de la que Rodríguez fue contemporáneo, para poner en perspectiva los aspectos de su obra que han sido comparados u homologados con el arte de vanguardia del siglo XX. En este diálogo tengo presentes contribuciones del siglo XXI, como las de Ronald Briggs, y los mismos Lasarte Valcárcel y Camnitzer (</w:t>
+      </w:r>
+      <w:r>
+        <w:rPr>
+          <w:rFonts w:eastAsia="Cambria" w:cs="" w:ascii="Cambria" w:hAnsi="Cambria" w:asciiTheme="minorHAnsi" w:cstheme="minorBidi" w:eastAsiaTheme="minorHAnsi" w:hAnsiTheme="minorHAnsi"/>
+          <w:i/>
+          <w:iCs/>
+          <w:shd w:fill="FFFF00" w:val="clear"/>
+        </w:rPr>
+        <w:t>Conceptualism in Latin American art</w:t>
       </w:r>
       <w:r>
         <w:rPr>
           <w:rFonts w:eastAsia="Cambria" w:cs="" w:ascii="Cambria" w:hAnsi="Cambria" w:asciiTheme="minorHAnsi" w:cstheme="minorBidi" w:eastAsiaTheme="minorHAnsi" w:hAnsiTheme="minorHAnsi"/>
           <w:shd w:fill="FFFF00" w:val="clear"/>
         </w:rPr>
-        <w:t xml:space="preserve">Por eso en la segunda sección del capítulo analizo algunas tentativas críticas del canon latinoamericanista que tipificaron a Rodríguez como un epígono americano del romanticismo, </w:t>
-      </w:r>
+        <w:t xml:space="preserve">), que ofrecen claves para detectar la proximidad de Rodríguez, tanto a la voluntad fundacional de la vanguardia jacobina, como a su correlato en los letrados hispanoamericanos de la post-guerra de Independencia. Pero, como demuestro en la última parte del capítulo, la lectura jacobinizante no es suficiente para superar la tradicional aproximación aislacionista a la obra de Rodríguez, pues esta lectura puede reducirse a variar el aspecto que se aisla: ya no sería una obra que se aparta de sus condiciones de posibilidad, sino una obra que, reducida a la consecuencia secundaria de un proyecto político y homologada con sus contemporáneos, queda aislada de los problemas técnicos y artísticos específicos que plantea. Lo que propongo es leer la potencia discrónica de estas características técnicas como parte constitutiva de los efectos que la obra de Rodríguez genera, precisamente a partir de la singular e irrepetible configuración espacio-temporal en que se produjo. </w:t>
+      </w:r>
+      <w:bookmarkStart w:id="0" w:name="Xe854bdbd5f6928931c19c500bb12e362e254020"/>
+    </w:p>
+    <w:p>
+      <w:pPr>
+        <w:pStyle w:val="Heading3"/>
+        <w:rPr/>
+      </w:pPr>
+      <w:r>
+        <w:rPr/>
+        <w:t>Carta de presentación</w:t>
+      </w:r>
+    </w:p>
+    <w:p>
+      <w:pPr>
+        <w:pStyle w:val="TextBody"/>
+        <w:ind w:left="0" w:right="0" w:hanging="0"/>
+        <w:rPr/>
+      </w:pPr>
       <w:r>
         <w:rPr>
           <w:rFonts w:eastAsia="Cambria" w:cs="" w:ascii="Cambria" w:hAnsi="Cambria" w:asciiTheme="minorHAnsi" w:cstheme="minorBidi" w:eastAsiaTheme="minorHAnsi" w:hAnsiTheme="minorHAnsi"/>
           <w:shd w:fill="FFFF00" w:val="clear"/>
         </w:rPr>
-        <w:t>y especialmente de Jean Jacques Rousseau</w:t>
-      </w:r>
-      <w:r>
-        <w:rPr>
-          <w:rFonts w:eastAsia="Cambria" w:cs="" w:ascii="Cambria" w:hAnsi="Cambria" w:asciiTheme="minorHAnsi" w:cstheme="minorBidi" w:eastAsiaTheme="minorHAnsi" w:hAnsiTheme="minorHAnsi"/>
-          <w:shd w:fill="FFFF00" w:val="clear"/>
-        </w:rPr>
-        <w:t xml:space="preserve">. En esta sección recurro a una narración oral, en la que </w:t>
-      </w:r>
-      <w:r>
-        <w:rPr>
-          <w:rFonts w:eastAsia="Cambria" w:cs="" w:ascii="Cambria" w:hAnsi="Cambria" w:asciiTheme="minorHAnsi" w:cstheme="minorBidi" w:eastAsiaTheme="minorHAnsi" w:hAnsiTheme="minorHAnsi"/>
-          <w:shd w:fill="FFFF00" w:val="clear"/>
-        </w:rPr>
-        <w:t>Rodríguez</w:t>
-      </w:r>
-      <w:r>
-        <w:rPr>
-          <w:rFonts w:eastAsia="Cambria" w:cs="" w:ascii="Cambria" w:hAnsi="Cambria" w:asciiTheme="minorHAnsi" w:cstheme="minorBidi" w:eastAsiaTheme="minorHAnsi" w:hAnsiTheme="minorHAnsi"/>
-          <w:shd w:fill="FFFF00" w:val="clear"/>
-        </w:rPr>
-        <w:t xml:space="preserve"> deliberadamente ofrece una versión falsificada de su vida a un viajero francés, que </w:t>
-      </w:r>
-      <w:r>
-        <w:rPr>
-          <w:rFonts w:eastAsia="Cambria" w:cs="" w:ascii="Cambria" w:hAnsi="Cambria" w:asciiTheme="minorHAnsi" w:cstheme="minorBidi" w:eastAsiaTheme="minorHAnsi" w:hAnsiTheme="minorHAnsi"/>
-          <w:shd w:fill="FFFF00" w:val="clear"/>
-        </w:rPr>
-        <w:t xml:space="preserve">luego se </w:t>
-      </w:r>
-      <w:r>
-        <w:rPr>
-          <w:rFonts w:eastAsia="Cambria" w:cs="" w:ascii="Cambria" w:hAnsi="Cambria" w:asciiTheme="minorHAnsi" w:cstheme="minorBidi" w:eastAsiaTheme="minorHAnsi" w:hAnsiTheme="minorHAnsi"/>
-          <w:shd w:fill="FFFF00" w:val="clear"/>
-        </w:rPr>
-        <w:t xml:space="preserve">convirtió en </w:t>
-      </w:r>
-      <w:r>
-        <w:rPr>
-          <w:rFonts w:eastAsia="Cambria" w:cs="" w:ascii="Cambria" w:hAnsi="Cambria" w:asciiTheme="minorHAnsi" w:cstheme="minorBidi" w:eastAsiaTheme="minorHAnsi" w:hAnsiTheme="minorHAnsi"/>
-          <w:shd w:fill="FFFF00" w:val="clear"/>
-        </w:rPr>
-        <w:t xml:space="preserve">la referncia central para </w:t>
-      </w:r>
-      <w:r>
-        <w:rPr>
-          <w:rFonts w:eastAsia="Cambria" w:cs="" w:ascii="Cambria" w:hAnsi="Cambria" w:asciiTheme="minorHAnsi" w:cstheme="minorBidi" w:eastAsiaTheme="minorHAnsi" w:hAnsiTheme="minorHAnsi"/>
-          <w:shd w:fill="FFFF00" w:val="clear"/>
-        </w:rPr>
-        <w:t xml:space="preserve">“rostrificar” a Rodríguez como Rousseau tropicalizado </w:t>
-      </w:r>
-      <w:r>
-        <w:rPr>
-          <w:rFonts w:eastAsia="Cambria" w:cs="" w:ascii="Cambria" w:hAnsi="Cambria" w:asciiTheme="minorHAnsi" w:cstheme="minorBidi" w:eastAsiaTheme="minorHAnsi" w:hAnsiTheme="minorHAnsi"/>
-          <w:shd w:fill="FFFF00" w:val="clear"/>
-        </w:rPr>
-        <w:t>[nota: adelanto de cómo uso el concepto de Deleuze y Guattari]</w:t>
-      </w:r>
-      <w:r>
-        <w:rPr>
-          <w:rFonts w:eastAsia="Cambria" w:cs="" w:ascii="Cambria" w:hAnsi="Cambria" w:asciiTheme="minorHAnsi" w:cstheme="minorBidi" w:eastAsiaTheme="minorHAnsi" w:hAnsiTheme="minorHAnsi"/>
-          <w:shd w:fill="FFFF00" w:val="clear"/>
-        </w:rPr>
-        <w:t xml:space="preserve">. </w:t>
-      </w:r>
-    </w:p>
-    <w:p>
-      <w:pPr>
-        <w:pStyle w:val="TextBody"/>
-        <w:ind w:left="0" w:right="0" w:hanging="0"/>
-        <w:rPr/>
-      </w:pPr>
-      <w:r>
-        <w:rPr>
-          <w:rFonts w:eastAsia="Cambria" w:cs="" w:ascii="Cambria" w:hAnsi="Cambria" w:asciiTheme="minorHAnsi" w:cstheme="minorBidi" w:eastAsiaTheme="minorHAnsi" w:hAnsiTheme="minorHAnsi"/>
-          <w:shd w:fill="FFFF00" w:val="clear"/>
-        </w:rPr>
-        <w:tab/>
-        <w:t>Finalmente, en la tercera sección examino la discusión impresa e intelectual de la que Rodríguez fue contemporáneo, para poner en perspectiva los aspectos de su obra que han sido comparados u homologados con el arte de vanguardia del siglo XX. En este diálogo tengo presentes contribuciones del siglo XXI, como las de Ronald Briggs, y los mismos Lasarte Valcárcel y Camnitzer (</w:t>
-      </w:r>
-      <w:r>
-        <w:rPr>
-          <w:rFonts w:eastAsia="Cambria" w:cs="" w:ascii="Cambria" w:hAnsi="Cambria" w:asciiTheme="minorHAnsi" w:cstheme="minorBidi" w:eastAsiaTheme="minorHAnsi" w:hAnsiTheme="minorHAnsi"/>
-          <w:i/>
-          <w:iCs/>
-          <w:shd w:fill="FFFF00" w:val="clear"/>
-        </w:rPr>
-        <w:t>Conceptualism in Latin American art</w:t>
-      </w:r>
-      <w:r>
-        <w:rPr>
-          <w:rFonts w:eastAsia="Cambria" w:cs="" w:ascii="Cambria" w:hAnsi="Cambria" w:asciiTheme="minorHAnsi" w:cstheme="minorBidi" w:eastAsiaTheme="minorHAnsi" w:hAnsiTheme="minorHAnsi"/>
-          <w:shd w:fill="FFFF00" w:val="clear"/>
-        </w:rPr>
-        <w:t xml:space="preserve">), que ofrecen claves para detectar la proximidad de Rodríguez, tanto a la voluntad fundacional de la vanguardia jacobina, como a su correlato en los letrados hispanoamericanos de la post-guerra de Independencia. Pero, como demuestro en la última parte del capítulo, la lectura jacobinizante no es suficiente para superar la tradicional aproximación aislacionista a la obra de Rodríguez, pues </w:t>
-      </w:r>
-      <w:r>
-        <w:rPr>
-          <w:rFonts w:eastAsia="Cambria" w:cs="" w:ascii="Cambria" w:hAnsi="Cambria" w:asciiTheme="minorHAnsi" w:cstheme="minorBidi" w:eastAsiaTheme="minorHAnsi" w:hAnsiTheme="minorHAnsi"/>
-          <w:shd w:fill="FFFF00" w:val="clear"/>
-        </w:rPr>
-        <w:t xml:space="preserve">esta lectura </w:t>
-      </w:r>
-      <w:r>
-        <w:rPr>
-          <w:rFonts w:eastAsia="Cambria" w:cs="" w:ascii="Cambria" w:hAnsi="Cambria" w:asciiTheme="minorHAnsi" w:cstheme="minorBidi" w:eastAsiaTheme="minorHAnsi" w:hAnsiTheme="minorHAnsi"/>
-          <w:shd w:fill="FFFF00" w:val="clear"/>
-        </w:rPr>
-        <w:t xml:space="preserve">puede reducirse a variar el aspecto que se aisla: ya no sería una obra que se aparta de sus condiciones de posibilidad, sino una obra que, reducida a la consecuencia secundaria de un proyecto político y homologada con sus contemporáneos, queda aislada de los problemas técnicos y artísticos específicos que plantea. Lo que propongo es leer la potencia discrónica de estas características técnicas como parte constitutiva de los efectos que la obra de Rodríguez genera, precisamente a partir de la singular e irrepetible configuración espacio-temporal en que se produjo. </w:t>
-      </w:r>
-      <w:bookmarkStart w:id="0" w:name="Xe854bdbd5f6928931c19c500bb12e362e254020"/>
-    </w:p>
-    <w:p>
-      <w:pPr>
-        <w:pStyle w:val="Heading3"/>
-        <w:rPr/>
-      </w:pPr>
-      <w:r>
-        <w:rPr/>
-        <w:t>Carta de presentación</w:t>
-      </w:r>
-    </w:p>
-    <w:p>
-      <w:pPr>
-        <w:pStyle w:val="TextBody"/>
-        <w:ind w:left="0" w:right="0" w:hanging="0"/>
-        <w:rPr/>
-      </w:pPr>
-      <w:r>
-        <w:rPr>
-          <w:rFonts w:eastAsia="Cambria" w:cs="" w:ascii="Cambria" w:hAnsi="Cambria" w:asciiTheme="minorHAnsi" w:cstheme="minorBidi" w:eastAsiaTheme="minorHAnsi" w:hAnsiTheme="minorHAnsi"/>
-          <w:shd w:fill="FFFF00" w:val="clear"/>
-        </w:rPr>
         <w:tab/>
         <w:t xml:space="preserve">&lt;transición: cuando se termina de sembrar el vínculo que, años después, habilitó la entrada de Rodríguez en los asuntos públicos americanos, desde lo más alto de las jerarquías&gt; </w:t>
       </w:r>
@@ -1210,15 +880,7 @@
       </w:pPr>
       <w:r>
         <w:rPr/>
-        <w:t xml:space="preserve">Hago estas precisiones porque lo que me interesa en este capítulo es trazar cómo la organización histórica lidió con las potencias </w:t>
-      </w:r>
-      <w:r>
-        <w:rPr/>
-        <w:t>desencasillantes</w:t>
-      </w:r>
-      <w:r>
-        <w:rPr/>
-        <w:t xml:space="preserve"> contenidas en la narración de Rodríguez. Examinar los rasgos que varían y los rasgos que se mantienen a lo largo de distintas reproducciones y versiones del “Juramento” ofrece una clave para reconocer cómo su obra y su figura han chocado y negociado en distintos momentos de la con las tentativas de estabilización y asimilación representacional por parte del </w:t>
+        <w:t xml:space="preserve">Hago estas precisiones porque lo que me interesa en este capítulo es trazar cómo la organización histórica lidió con las potencias desencasillantes contenidas en la narración de Rodríguez. Examinar los rasgos que varían y los rasgos que se mantienen a lo largo de distintas reproducciones y versiones del “Juramento” ofrece una clave para reconocer cómo su obra y su figura han chocado y negociado en distintos momentos de la con las tentativas de estabilización y asimilación representacional por parte del </w:t>
       </w:r>
       <w:r>
         <w:rPr>
@@ -1229,15 +891,7 @@
       </w:r>
       <w:r>
         <w:rPr/>
-        <w:t xml:space="preserve">. Por eso me seguiré aproximando diacrónicamente a esas tentativas, lo cual además facilitará hacer una breve revisión de la asimiliación de Rodríguez, no solo por los aparatos ideológicos de Estado, sino por la crítica contemporánea, donde </w:t>
-      </w:r>
-      <w:r>
-        <w:rPr/>
-        <w:t>aparecen</w:t>
-      </w:r>
-      <w:r>
-        <w:rPr/>
-        <w:t xml:space="preserve"> también repetidas tentativas de estabilización y asimilación</w:t>
+        <w:t>. Por eso me seguiré aproximando diacrónicamente a esas tentativas, lo cual además facilitará hacer una breve revisión de la asimiliación de Rodríguez, no solo por los aparatos ideológicos de Estado, sino por la crítica contemporánea, donde aparecen también repetidas tentativas de estabilización y asimilación</w:t>
       </w:r>
       <w:bookmarkEnd w:id="2"/>
       <w:r>
@@ -2685,8 +2339,8 @@
         <w:pStyle w:val="TextBody"/>
         <w:rPr/>
       </w:pPr>
-      <w:bookmarkStart w:id="10" w:name="el-crop-romántico-del-individuo"/>
-      <w:bookmarkStart w:id="11" w:name="contra-la-novela-de-su-vida"/>
+      <w:bookmarkStart w:id="10" w:name="contra-la-novela-de-su-vida"/>
+      <w:bookmarkStart w:id="11" w:name="el-crop-romántico-del-individuo"/>
       <w:r>
         <w:rPr/>
         <w:t>Es en este contexto crítico que el “vanguardismo” de Rodríguez se consolidó como un ícono del contra-poder y del escepticismo ante la modernización. Una perspectiva que, como señalé, tiene sus limitaciones. Pero que, explorada en relación con sus contradicciones y sus condiciones de posibilidad, puede arrojar nueva luz sobre el sentido de la contribución rodrigueana a la crítica de la reproducción mecánica. Esto es lo que me propongo hacer en la próxima sección</w:t>
@@ -3994,7 +3648,15 @@
       </w:r>
       <w:r>
         <w:rPr/>
-        <w:t>) en la relación, más evidente y señalada, entre el “arte de pintar palabras” y la poesía visual de Mallarmé, Apollinaire, Huidobro y Girondo. La clave al contraponer estas obras se encuentra en un aspecto puntual del desarrollo desigual, como lo es el avance de las recnologías de reproducción mecánica en general y de la tecnología impresa en particular.</w:t>
+        <w:t xml:space="preserve">) en la relación, más evidente y señalada, entre el “arte de pintar palabras” y la poesía visual de Mallarmé, Apollinaire, Huidobro y Girondo. La clave al contraponer estas obras se encuentra en un aspecto puntual del desarrollo desigual, como lo es el avance de las </w:t>
+      </w:r>
+      <w:r>
+        <w:rPr/>
+        <w:t>t</w:t>
+      </w:r>
+      <w:r>
+        <w:rPr/>
+        <w:t>ecnologías de reproducción mecánica en general y de la tecnología impresa en particular.</w:t>
       </w:r>
     </w:p>
     <w:p>

</xml_diff>

<commit_message>
puliendo el manuscrito de ch-1
</commit_message>
<xml_diff>
--- a/ch-1/render/0-Ch_1-_Orinales_fuera_de_sus_casillas/0-Ch_1-_Orinales_fuera_de_sus_casillas.docx
+++ b/ch-1/render/0-Ch_1-_Orinales_fuera_de_sus_casillas/0-Ch_1-_Orinales_fuera_de_sus_casillas.docx
@@ -125,187 +125,361 @@
           <w:rFonts w:eastAsia="Cambria" w:cs="" w:ascii="Cambria" w:hAnsi="Cambria" w:asciiTheme="minorHAnsi" w:cstheme="minorBidi" w:eastAsiaTheme="minorHAnsi" w:hAnsiTheme="minorHAnsi"/>
           <w:shd w:fill="D4EA6B" w:val="clear"/>
         </w:rPr>
-        <w:t xml:space="preserve">Probablemente no exista una expresión más precisa para definir la obra de Rodríguez como decir que saca de las casillas a quien la interpreta, o sencillamente que se sale de las casillas. No solo los chismes y testimonios de terceros como el del “banquete”, de distintas maneras, a lo largo del tiempo, difícil de encasillar en el tiempo heroico, pomposo y neocolonial de la post-guerra de Independencia. También --y sobre todo-- su obra impresa ha sido difícil de encasillar en esta secuencia. </w:t>
-      </w:r>
-      <w:r>
-        <w:rPr/>
-        <w:t xml:space="preserve">De hecho, en dos obras clásicas de la historiografía cultural latinoamericana, Simón Rodríguez ha sido identificado como un caso límite, que los autores emplean como una suerte de contra-modelo a partir del cual han elaborado las pautas críticas para analizar el conjunto, no solo del período, sino de la tradición latinoamericana. Me refiero a </w:t>
-      </w:r>
-      <w:r>
-        <w:rPr>
-          <w:i/>
-          <w:iCs/>
-        </w:rPr>
-        <w:t>La expresión Americana</w:t>
-      </w:r>
-      <w:r>
-        <w:rPr/>
-        <w:t xml:space="preserve">, de José Lezama Lima, y </w:t>
-      </w:r>
-      <w:r>
-        <w:rPr>
-          <w:i/>
-          <w:iCs/>
-        </w:rPr>
-        <w:t>La ciudad letrada</w:t>
-      </w:r>
-      <w:r>
-        <w:rPr/>
-        <w:t xml:space="preserve">, de Ángel Rama. En la primera, como indican Ulloa and Ulloa, la “última decisión de Rodriguez de pasar sus últimos años en el centro de la cultura inca es crucial para el entendimiento del diseño lezamalimeno de la expresión america” (pp). Y en </w:t>
-      </w:r>
-      <w:r>
-        <w:rPr>
-          <w:i/>
-          <w:iCs/>
-        </w:rPr>
-        <w:t>La ciudad</w:t>
-      </w:r>
-      <w:r>
-        <w:rPr/>
-        <w:t>, Rama toma la obra de Rodríguez como modelo e inspiración “para su análisis de la formación del estamento letrado americano, la denuncia de su carácter reaccionario y la crítica de su monopolio de la narración y la representación” (Rawicz and Mondragón pp)</w:t>
+        <w:t xml:space="preserve">Probablemente no exista una expresión más precisa para definir la obra de Rodríguez como decir que saca de las casillas a quien la interpreta, o sencillamente que </w:t>
       </w:r>
       <w:r>
         <w:rPr>
           <w:rFonts w:eastAsia="Cambria" w:cs="" w:ascii="Cambria" w:hAnsi="Cambria" w:asciiTheme="minorHAnsi" w:cstheme="minorBidi" w:eastAsiaTheme="minorHAnsi" w:hAnsiTheme="minorHAnsi"/>
           <w:shd w:fill="D4EA6B" w:val="clear"/>
         </w:rPr>
-        <w:t xml:space="preserve">. </w:t>
-      </w:r>
-    </w:p>
-    <w:p>
-      <w:pPr>
-        <w:pStyle w:val="FirstParagraph"/>
-        <w:rPr/>
-      </w:pPr>
-      <w:r>
-        <w:rPr/>
-        <w:t xml:space="preserve">Una obra más reciente, </w:t>
-      </w:r>
-      <w:r>
-        <w:rPr>
-          <w:i/>
-          <w:iCs/>
-        </w:rPr>
-        <w:t>Didatics of Liberation</w:t>
-      </w:r>
-      <w:r>
-        <w:rPr/>
-        <w:t>, del artista uruguayo Luis Camnitzer (</w:t>
-      </w:r>
-      <w:r>
-        <w:rPr>
-          <w:i/>
-          <w:iCs/>
-        </w:rPr>
-        <w:t>Conceptualism in Latin American art</w:t>
-      </w:r>
-      <w:r>
-        <w:rPr/>
-        <w:t>), define a Rodríguez en el curioso lugar de fundador de la tradición de conceptualismo artístico latinoamericano. Buscando un marco referencial “propio”, Camnitzer (</w:t>
-      </w:r>
-      <w:r>
-        <w:rPr>
-          <w:i/>
-          <w:iCs/>
-        </w:rPr>
-        <w:t>Conceptualism in Latin American art</w:t>
-      </w:r>
-      <w:r>
-        <w:rPr/>
-        <w:t>) incorporó a Rodríguez en la sucesión “Dada-Situacionismo-Tupamaros” , que inicalmente había formulado para caracterizar las experiencias límite entre arte y política en América Latina, contemporáneas del arte conceptual usamericano y europeo en los años 60 y 70 (pp). A partir de ese heterodoxo modelo de análisis, Camnitzer (</w:t>
-      </w:r>
-      <w:r>
-        <w:rPr>
-          <w:i/>
-          <w:iCs/>
-        </w:rPr>
-        <w:t>Conceptualism in Latin American art</w:t>
-      </w:r>
-      <w:r>
-        <w:rPr/>
-        <w:t xml:space="preserve">) define el chisme del “banquete” en Bolivia como “la primera aparición del mingitorio en el arte occidental” (pp). Incluso, identifica el episodio como la obra que inicia la serie de presencias –tangibles o sugeridas– de materia orinal y fecal en el arte moderno, cuyo paradigma fue la </w:t>
-      </w:r>
-      <w:r>
-        <w:rPr>
-          <w:i/>
-          <w:iCs/>
-        </w:rPr>
-        <w:t>Fuente</w:t>
-      </w:r>
-      <w:r>
-        <w:rPr/>
-        <w:t xml:space="preserve"> Duchamp, y cuyo paroxismo fue </w:t>
-      </w:r>
-      <w:r>
-        <w:rPr>
-          <w:i/>
-          <w:iCs/>
-        </w:rPr>
-        <w:t>La mierda del artista</w:t>
-      </w:r>
-      <w:r>
-        <w:rPr/>
-        <w:t xml:space="preserve"> de Piero Mazzoni (Camnitzer, </w:t>
-      </w:r>
-      <w:r>
-        <w:rPr>
-          <w:i/>
-          <w:iCs/>
-        </w:rPr>
-        <w:t>Volando en ausencia de la fuerza de gravedad</w:t>
-      </w:r>
-      <w:r>
-        <w:rPr/>
-        <w:t xml:space="preserve"> pp)</w:t>
+        <w:t xml:space="preserve">saca y se sale </w:t>
       </w:r>
       <w:r>
         <w:rPr>
           <w:rFonts w:eastAsia="Cambria" w:cs="" w:ascii="Cambria" w:hAnsi="Cambria" w:asciiTheme="minorHAnsi" w:cstheme="minorBidi" w:eastAsiaTheme="minorHAnsi" w:hAnsiTheme="minorHAnsi"/>
           <w:shd w:fill="D4EA6B" w:val="clear"/>
         </w:rPr>
+        <w:t xml:space="preserve">de las casillas. </w:t>
+      </w:r>
+      <w:r>
+        <w:rPr>
+          <w:rFonts w:eastAsia="Cambria" w:cs="" w:ascii="Cambria" w:hAnsi="Cambria" w:asciiTheme="minorHAnsi" w:cstheme="minorBidi" w:eastAsiaTheme="minorHAnsi" w:hAnsiTheme="minorHAnsi"/>
+          <w:shd w:fill="D4EA6B" w:val="clear"/>
+        </w:rPr>
+        <w:t>Así lo atestiguan n</w:t>
+      </w:r>
+      <w:r>
+        <w:rPr>
+          <w:rFonts w:eastAsia="Cambria" w:cs="" w:ascii="Cambria" w:hAnsi="Cambria" w:asciiTheme="minorHAnsi" w:cstheme="minorBidi" w:eastAsiaTheme="minorHAnsi" w:hAnsiTheme="minorHAnsi"/>
+          <w:shd w:fill="D4EA6B" w:val="clear"/>
+        </w:rPr>
+        <w:t xml:space="preserve">o solo los chismes y testimonios de </w:t>
+      </w:r>
+      <w:r>
+        <w:rPr>
+          <w:rFonts w:eastAsia="Cambria" w:cs="" w:ascii="Cambria" w:hAnsi="Cambria" w:asciiTheme="minorHAnsi" w:cstheme="minorBidi" w:eastAsiaTheme="minorHAnsi" w:hAnsiTheme="minorHAnsi"/>
+          <w:shd w:fill="D4EA6B" w:val="clear"/>
+        </w:rPr>
+        <w:t xml:space="preserve">anécdotas extravagantes </w:t>
+      </w:r>
+      <w:r>
+        <w:rPr>
+          <w:rFonts w:eastAsia="Cambria" w:cs="" w:ascii="Cambria" w:hAnsi="Cambria" w:asciiTheme="minorHAnsi" w:cstheme="minorBidi" w:eastAsiaTheme="minorHAnsi" w:hAnsiTheme="minorHAnsi"/>
+          <w:shd w:fill="D4EA6B" w:val="clear"/>
+        </w:rPr>
+        <w:t xml:space="preserve">como </w:t>
+      </w:r>
+      <w:r>
+        <w:rPr>
+          <w:rFonts w:eastAsia="Cambria" w:cs="" w:ascii="Cambria" w:hAnsi="Cambria" w:asciiTheme="minorHAnsi" w:cstheme="minorBidi" w:eastAsiaTheme="minorHAnsi" w:hAnsiTheme="minorHAnsi"/>
+          <w:shd w:fill="D4EA6B" w:val="clear"/>
+        </w:rPr>
+        <w:t xml:space="preserve">la </w:t>
+      </w:r>
+      <w:r>
+        <w:rPr>
+          <w:rFonts w:eastAsia="Cambria" w:cs="" w:ascii="Cambria" w:hAnsi="Cambria" w:asciiTheme="minorHAnsi" w:cstheme="minorBidi" w:eastAsiaTheme="minorHAnsi" w:hAnsiTheme="minorHAnsi"/>
+          <w:shd w:fill="D4EA6B" w:val="clear"/>
+        </w:rPr>
+        <w:t xml:space="preserve">del “banquete”, </w:t>
+      </w:r>
+      <w:r>
+        <w:rPr>
+          <w:rFonts w:eastAsia="Cambria" w:cs="" w:ascii="Cambria" w:hAnsi="Cambria" w:asciiTheme="minorHAnsi" w:cstheme="minorBidi" w:eastAsiaTheme="minorHAnsi" w:hAnsiTheme="minorHAnsi"/>
+          <w:shd w:fill="D4EA6B" w:val="clear"/>
+        </w:rPr>
+        <w:t xml:space="preserve">sino también su propia obra impresa, que rompe con casi todas las convenciones de la circulación literaria de la época. Pero quizá más aún lo atestigua la línea de fuga que la historia cultural latinoamericana traza cuando trata de insertarlo, sacándolo de su tiempo y su territorio para tipificarlo como un Trotsky, un Bakunín, un Rousseau, un William Blake o un Swedenburg andino-caribeño, que desentona con el </w:t>
+      </w:r>
+      <w:r>
+        <w:rPr>
+          <w:rFonts w:eastAsia="Cambria" w:cs="" w:ascii="Cambria" w:hAnsi="Cambria" w:asciiTheme="minorHAnsi" w:cstheme="minorBidi" w:eastAsiaTheme="minorHAnsi" w:hAnsiTheme="minorHAnsi"/>
+          <w:shd w:fill="D4EA6B" w:val="clear"/>
+        </w:rPr>
+        <w:t>heroi</w:t>
+      </w:r>
+      <w:r>
+        <w:rPr>
+          <w:rFonts w:eastAsia="Cambria" w:cs="" w:ascii="Cambria" w:hAnsi="Cambria" w:asciiTheme="minorHAnsi" w:cstheme="minorBidi" w:eastAsiaTheme="minorHAnsi" w:hAnsiTheme="minorHAnsi"/>
+          <w:shd w:fill="D4EA6B" w:val="clear"/>
+        </w:rPr>
+        <w:t>smo</w:t>
+      </w:r>
+      <w:r>
+        <w:rPr>
+          <w:rFonts w:eastAsia="Cambria" w:cs="" w:ascii="Cambria" w:hAnsi="Cambria" w:asciiTheme="minorHAnsi" w:cstheme="minorBidi" w:eastAsiaTheme="minorHAnsi" w:hAnsiTheme="minorHAnsi"/>
+          <w:shd w:fill="D4EA6B" w:val="clear"/>
+        </w:rPr>
+        <w:t xml:space="preserve"> pomposo y neocolonial de la post-guerra de Independencia. </w:t>
+      </w:r>
+    </w:p>
+    <w:p>
+      <w:pPr>
+        <w:pStyle w:val="FirstParagraph"/>
+        <w:rPr>
+          <w:rFonts w:ascii="Cambria" w:hAnsi="Cambria" w:eastAsia="Cambria" w:cs="" w:asciiTheme="minorHAnsi" w:cstheme="minorBidi" w:eastAsiaTheme="minorHAnsi" w:hAnsiTheme="minorHAnsi"/>
+          <w:shd w:fill="D4EA6B" w:val="clear"/>
+        </w:rPr>
+      </w:pPr>
+      <w:r>
+        <w:rPr/>
+      </w:r>
+    </w:p>
+    <w:p>
+      <w:pPr>
+        <w:pStyle w:val="FirstParagraph"/>
+        <w:rPr/>
+      </w:pPr>
+      <w:r>
+        <w:rPr/>
+        <w:t xml:space="preserve">En </w:t>
+      </w:r>
+      <w:r>
+        <w:rPr>
+          <w:i/>
+          <w:iCs/>
+        </w:rPr>
+        <w:t>Conceptualism in Latin American art</w:t>
+      </w:r>
+      <w:r>
+        <w:rPr/>
+        <w:t xml:space="preserve">, </w:t>
+      </w:r>
+      <w:r>
+        <w:rPr/>
+        <w:t xml:space="preserve">Luis Camnitzer se suma a la tradición de leer a </w:t>
+      </w:r>
+      <w:r>
+        <w:rPr/>
+        <w:t xml:space="preserve">Rodríguez </w:t>
+      </w:r>
+      <w:r>
+        <w:rPr/>
+        <w:t xml:space="preserve">desencajado de su tiempo, proponiendo que “el banquete” de las bacinillas es “&lt;la primera aparición de la mierda en el arte occidental&gt;”. Más aún, identifica el episodio como la obra que inicia la serie de presencias –tangibles o sugeridas– de materia orinal y fecal en el arte moderno, cuyo paradigma fue la </w:t>
+      </w:r>
+      <w:r>
+        <w:rPr>
+          <w:i/>
+          <w:iCs/>
+        </w:rPr>
+        <w:t>Fuente</w:t>
+      </w:r>
+      <w:r>
+        <w:rPr/>
+        <w:t xml:space="preserve"> Duchamp, y cuyo paroxismo fue </w:t>
+      </w:r>
+      <w:r>
+        <w:rPr>
+          <w:i/>
+          <w:iCs/>
+        </w:rPr>
+        <w:t>La mierda del artista</w:t>
+      </w:r>
+      <w:r>
+        <w:rPr/>
+        <w:t xml:space="preserve"> de Piero Mazzoni (Camnitzer, </w:t>
+      </w:r>
+      <w:r>
+        <w:rPr>
+          <w:i/>
+          <w:iCs/>
+        </w:rPr>
+        <w:t>Volando en ausencia de la fuerza de gravedad</w:t>
+      </w:r>
+      <w:r>
+        <w:rPr/>
+        <w:t xml:space="preserve"> pp)</w:t>
+      </w:r>
+      <w:r>
+        <w:rPr>
+          <w:rFonts w:eastAsia="Cambria" w:cs="" w:ascii="Cambria" w:hAnsi="Cambria" w:asciiTheme="minorHAnsi" w:cstheme="minorBidi" w:eastAsiaTheme="minorHAnsi" w:hAnsiTheme="minorHAnsi"/>
+          <w:shd w:fill="D4EA6B" w:val="clear"/>
+        </w:rPr>
         <w:t xml:space="preserve">. </w:t>
       </w:r>
+      <w:r>
+        <w:rPr/>
+        <w:t xml:space="preserve">Buscando un marco referencial “propio” para el conceptualismo artístico latinoamericano, Camnitzer lo incorporó de primero en una sucesión que se ahora se leería “Rodríguez-Dada-Situacionismo-Tupamaros”. En este linaje, Rodríguez se erige como el patriarca cultural que define la experiencias límite entre arte y política en América Latina, contemporáneas del arte conceptual usamericano y europeo en los años 60 y 70 (pp). Claro que este análisis, si bien compatible con otros análisis críticos más rigurosos de la obra de Rodríguez, el planteamiento de Camnitzer no obedece ni pretende obedecer a un análisis metodológicamente fundamentado, ni tampoco a una lectura sistemática del pensamiento de Rodríguez. Él mismo define su enfoque, a partir de uno de sus críticos, como “revisionism at its worst” (Camnitzer, </w:t>
+      </w:r>
+      <w:r>
+        <w:rPr>
+          <w:i/>
+          <w:iCs/>
+        </w:rPr>
+        <w:t>Conceptualism in Latin American art</w:t>
+      </w:r>
+      <w:r>
+        <w:rPr/>
+        <w:t xml:space="preserve"> pp)</w:t>
+      </w:r>
+      <w:r>
+        <w:rPr>
+          <w:rStyle w:val="FootnoteAnchor"/>
+        </w:rPr>
+        <w:footnoteReference w:id="3"/>
+      </w:r>
     </w:p>
     <w:p>
       <w:pPr>
         <w:pStyle w:val="FirstParagraph"/>
         <w:rPr/>
       </w:pPr>
-      <w:r>
-        <w:rPr/>
-        <w:t xml:space="preserve">Aunque compatible con otros análisis críticos más rigurosos de la obra de Rodríguez, el planteamiento de Camnitzer no obedece ni pretende obedecer a un análisis metodológicamente fundamentado, ni tampoco a una lectura sistemática del pensamiento de Rodríguez. Él mismo define su enfoque, a partir de uno de sus críticos, como “revisionism at its worst” (Camnitzer, </w:t>
-      </w:r>
-      <w:r>
-        <w:rPr>
-          <w:i/>
-          <w:iCs/>
-        </w:rPr>
-        <w:t>Conceptualism in Latin American art</w:t>
-      </w:r>
-      <w:r>
-        <w:rPr/>
-        <w:t xml:space="preserve"> pp)</w:t>
-      </w:r>
-      <w:r>
-        <w:rPr>
-          <w:rStyle w:val="FootnoteAnchor"/>
-        </w:rPr>
-        <w:footnoteReference w:id="3"/>
-      </w:r>
-      <w:r>
-        <w:rPr/>
-        <w:t xml:space="preserve">. Sin embargo, la provocación que supone esta singular lectura de Rodríguez en relación con el canon artístico occidental, resuena en la resistencia que su obra presenta literalmente a primera vista: resistencia a encajar en una casilla, no solo de la historia de la emancipación latinoamericana, sino también de la serie diacrónica que organiza la historia del arte y la literatura mundiales. </w:t>
+      <w:commentRangeStart w:id="0"/>
+      <w:r>
+        <w:rPr/>
+        <w:t xml:space="preserve">dos obras clásicas de la historiografía cultural latinoamericana, en las que Simón Rodríguez es caracterizado como un caso límite, una suerte de contra-modelo a partir del cual se lee el conjunto, no solo del período, sino de la tradición latinoamericana. Me refiero a </w:t>
+      </w:r>
+      <w:r>
+        <w:rPr>
+          <w:i/>
+          <w:iCs/>
+        </w:rPr>
+        <w:t>La expresión Americana</w:t>
+      </w:r>
+      <w:r>
+        <w:rPr/>
+        <w:t xml:space="preserve">, de José Lezama Lima, y </w:t>
+      </w:r>
+      <w:r>
+        <w:rPr>
+          <w:i/>
+          <w:iCs/>
+        </w:rPr>
+        <w:t>La ciudad letrada</w:t>
+      </w:r>
+      <w:r>
+        <w:rPr/>
+        <w:t xml:space="preserve">, de Ángel Rama. En la primera, como indican Ulloa and Ulloa, la “última decisión de Rodriguez de pasar sus últimos años en el centro de la cultura inca es crucial para el entendimiento del diseño lezamalimeno de la expresión america” (pp). Y en </w:t>
+      </w:r>
+      <w:r>
+        <w:rPr>
+          <w:i/>
+          <w:iCs/>
+        </w:rPr>
+        <w:t>La ciudad</w:t>
+      </w:r>
+      <w:r>
+        <w:rPr/>
+        <w:t>, Rama toma la obra de Rodríguez como modelo e inspiración “para su análisis de la formación del estamento letrado americano, la denuncia de su carácter reaccionario y la crítica de su monopolio de la narración y la representación” (Rawicz and Mondragón pp)</w:t>
+      </w:r>
+      <w:r>
+        <w:rPr>
+          <w:rFonts w:eastAsia="Cambria" w:cs="" w:ascii="Cambria" w:hAnsi="Cambria" w:asciiTheme="minorHAnsi" w:cstheme="minorBidi" w:eastAsiaTheme="minorHAnsi" w:hAnsiTheme="minorHAnsi"/>
+          <w:shd w:fill="D4EA6B" w:val="clear"/>
+        </w:rPr>
+        <w:t xml:space="preserve">. </w:t>
+      </w:r>
+      <w:commentRangeEnd w:id="0"/>
+      <w:r>
+        <w:commentReference w:id="0"/>
+      </w:r>
+      <w:r>
+        <w:rPr>
+          <w:rFonts w:eastAsia="Cambria" w:cs="" w:ascii="Cambria" w:hAnsi="Cambria" w:asciiTheme="minorHAnsi" w:cstheme="minorBidi" w:eastAsiaTheme="minorHAnsi" w:hAnsiTheme="minorHAnsi"/>
+          <w:shd w:fill="D4EA6B" w:val="clear"/>
+        </w:rPr>
+      </w:r>
+    </w:p>
+    <w:p>
+      <w:pPr>
+        <w:pStyle w:val="FirstParagraph"/>
+        <w:rPr/>
+      </w:pPr>
+      <w:r>
+        <w:rPr/>
+        <w:t xml:space="preserve">Sin embargo, la provocación </w:t>
+      </w:r>
+      <w:r>
+        <w:rPr/>
+        <w:t>de Camnitzer</w:t>
+      </w:r>
+      <w:r>
+        <w:rPr/>
+        <w:t xml:space="preserve"> resuena en la resistencia </w:t>
+      </w:r>
+      <w:r>
+        <w:rPr/>
+        <w:t xml:space="preserve">desencasillante </w:t>
+      </w:r>
+      <w:r>
+        <w:rPr/>
+        <w:t xml:space="preserve">que </w:t>
+      </w:r>
+      <w:r>
+        <w:rPr/>
+        <w:t>la</w:t>
+      </w:r>
+      <w:r>
+        <w:rPr/>
+        <w:t xml:space="preserve"> obra </w:t>
+      </w:r>
+      <w:r>
+        <w:rPr/>
+        <w:t xml:space="preserve">de Rodríguez </w:t>
+      </w:r>
+      <w:r>
+        <w:rPr/>
+        <w:t xml:space="preserve">presenta literalmente a primera vista: resistencia a encajar, no solo </w:t>
+      </w:r>
+      <w:r>
+        <w:rPr/>
+        <w:t xml:space="preserve">en </w:t>
+      </w:r>
+      <w:r>
+        <w:rPr/>
+        <w:t xml:space="preserve">la historia </w:t>
+      </w:r>
+      <w:r>
+        <w:rPr/>
+        <w:t xml:space="preserve">oficial </w:t>
+      </w:r>
+      <w:r>
+        <w:rPr/>
+        <w:t xml:space="preserve">de la emancipación latinoamericana, sino también </w:t>
+      </w:r>
+      <w:r>
+        <w:rPr/>
+        <w:t xml:space="preserve">en </w:t>
+      </w:r>
+      <w:r>
+        <w:rPr/>
+        <w:t xml:space="preserve">la serie diacrónica que organiza la historia del arte y la literatura mundiales. </w:t>
       </w:r>
       <w:r>
         <w:rPr>
           <w:rFonts w:eastAsia="Cambria" w:cs="" w:ascii="Cambria" w:hAnsi="Cambria" w:asciiTheme="minorHAnsi" w:cstheme="minorBidi" w:eastAsiaTheme="minorHAnsi" w:hAnsiTheme="minorHAnsi"/>
           <w:shd w:fill="FFFF00" w:val="clear"/>
         </w:rPr>
-        <w:t>Este rasgo discrónico, que aparece a primera vista, es uno de los efectos de lo que Rodríguez llamó “arte de pintar palabras”: la técnica de variar, distribuir y organizar los tipos móviles y llaves sobre las planchas de imprimir que postuló como una manera de “pintar los pensamientos”.</w:t>
-      </w:r>
-      <w:r>
-        <w:rPr/>
-        <w:t xml:space="preserve"> Esta técnica se imprime en una obra que se asemeja formalmente a hitos muy posteriores de las artes liberales modernistas –“vanguardias históricas”, como las llama Peter Burger – a partir de </w:t>
+        <w:t>Est</w:t>
+      </w:r>
+      <w:r>
+        <w:rPr>
+          <w:rFonts w:eastAsia="Cambria" w:cs="" w:ascii="Cambria" w:hAnsi="Cambria" w:asciiTheme="minorHAnsi" w:cstheme="minorBidi" w:eastAsiaTheme="minorHAnsi" w:hAnsiTheme="minorHAnsi"/>
+          <w:shd w:fill="FFFF00" w:val="clear"/>
+        </w:rPr>
+        <w:t>o</w:t>
+      </w:r>
+      <w:r>
+        <w:rPr>
+          <w:rFonts w:eastAsia="Cambria" w:cs="" w:ascii="Cambria" w:hAnsi="Cambria" w:asciiTheme="minorHAnsi" w:cstheme="minorBidi" w:eastAsiaTheme="minorHAnsi" w:hAnsiTheme="minorHAnsi"/>
+          <w:shd w:fill="FFFF00" w:val="clear"/>
+        </w:rPr>
+        <w:t xml:space="preserve"> es efecto de lo que Rodríguez llamó “arte de pintar palabras”: la técnica de variar, distribuir y organizar los tipos móviles y llaves sobre las planchas de imprimir que postuló como una manera de “pintar los pensamientos”.</w:t>
+      </w:r>
+      <w:r>
+        <w:rPr/>
+        <w:t xml:space="preserve"> </w:t>
+      </w:r>
+      <w:r>
+        <w:rPr/>
+        <w:t xml:space="preserve">Básicamente, Rodríguez probó al menos setenta años antes que los vanguardistas europeos variaciones en alineamiento, grosor, tamaño, ubicación y tipos de fuente, para introducir un giro plástico en el arte de imprimir. Son las técnicas que se hicieron icónicas a través de </w:t>
+      </w:r>
+      <w:r>
+        <w:rPr/>
+        <w:t xml:space="preserve">hitos de las artes liberales modernistas –“vanguardias históricas”, como las llama Peter Burger – </w:t>
+      </w:r>
+      <w:r>
+        <w:rPr/>
+        <w:t xml:space="preserve">como </w:t>
       </w:r>
       <w:r>
         <w:rPr>
@@ -316,7 +490,31 @@
       </w:r>
       <w:r>
         <w:rPr/>
-        <w:t xml:space="preserve"> de Stéphan Mallarmé de 1897, pasando por la poesía visual de autores como Vicente Huidobro y Guillaume Apollinaire en la década de 1910, y Oliverio Girondo y James Joyce en la década de 1930 [figuras]</w:t>
+        <w:t xml:space="preserve"> de Mallarmé </w:t>
+      </w:r>
+      <w:r>
+        <w:rPr/>
+        <w:t>(</w:t>
+      </w:r>
+      <w:r>
+        <w:rPr/>
+        <w:t>1897</w:t>
+      </w:r>
+      <w:r>
+        <w:rPr/>
+        <w:t>)</w:t>
+      </w:r>
+      <w:r>
+        <w:rPr/>
+        <w:t xml:space="preserve">, pasando por la poesía visual de autores como Vicente Huidobro, Guillaume Apollinaire </w:t>
+      </w:r>
+      <w:r>
+        <w:rPr/>
+        <w:t>y los dadaístas</w:t>
+      </w:r>
+      <w:r>
+        <w:rPr/>
+        <w:t xml:space="preserve"> en la década de 1910, y Oliverio Girondo y James Joyce en la década de 1930 [figuras]</w:t>
       </w:r>
       <w:r>
         <w:rPr>
@@ -325,25 +523,153 @@
         </w:rPr>
         <w:t xml:space="preserve">. </w:t>
       </w:r>
-    </w:p>
-    <w:p>
-      <w:pPr>
-        <w:pStyle w:val="TextBody"/>
-        <w:rPr/>
-      </w:pPr>
-      <w:r>
-        <w:rPr/>
-        <w:t>[figura: comparativa de Rodríguez con los hitos de experimentación plástica impresa del modernismo global, indicando el lugar y la fecha de cada una de las piezas]</w:t>
-      </w:r>
-    </w:p>
-    <w:p>
-      <w:pPr>
-        <w:pStyle w:val="TextBody"/>
-        <w:rPr/>
-      </w:pPr>
-      <w:r>
-        <w:rPr/>
-        <w:t>Es decir, Camnitzer no hace más que introducir una narración oral de Rodríguez en la misma comparación discrónica que su obra escrita ha motivado en la tradición crítica, al menos desde la década de 1980 [mencionar a Schwarz, Castillo Zapata, Rama, Miliani, y laterlamente a Lezama Lima con su analogía con Blake]. Claro que, como veremos, la analogía de Rodríguez con los vanguardistas de la imprenta del siglo XX no está tampoco exenta de problemas, y requiere varias precisiones, que abordaré en la tercera sección de este capítulo. Primero quiero detenerme en el problema que se hace evidente cuando contrastamos la provocación de Camnitzer con el lugar que ocupa Simón Rodríguez en los medios de difusión y en la conversación intelectual global actual: por muy desencasillante e irreverente que resulte la narración de los orinales y el vanguardismo de Rodríguez en el arte de imprimir, su figura y su obra pertenecen a la iconografía nacionalista, a los epónimos y efemérides, al culto heroico, y a las discusiones pedagógicas, políticas, sociales, y en menor medida, de la historiografía cultural y culturalista latinoamericana especializada en el siglo XIX. La provocación de Camnitzer lo quiere incorporar de golpe –de compota-salpicón-- en la conversación sobre el arte de vanguardia en general, y el arte conceptual en particular. Lo que me propongo en este capítulo es precisar algunas de las resistencias que la obra de Rodríguez opondría a esa incorporación. A partir de estas resistencias, propongo una lectura artística de la obra de Rodríguez que no soluciona las tensiones entre esta y la continuidad lineal de la historia –sea del arte o de los héroes americanos--, sino que profundiza en la discronía que su obra opone, vitriólicamente, a la noción dominante de progreso en los centros globales de poder, pero también a las nociones dominantes de oposición al progreso.</w:t>
+      <w:r>
+        <w:rPr/>
+        <w:t xml:space="preserve">Es decir, Camnitzer no </w:t>
+      </w:r>
+      <w:r>
+        <w:rPr/>
+        <w:t>hizo</w:t>
+      </w:r>
+      <w:r>
+        <w:rPr/>
+        <w:t xml:space="preserve"> más que introducir una narración oral de Rodríguez en la misma comparación discrónica </w:t>
+      </w:r>
+      <w:r>
+        <w:rPr/>
+        <w:t xml:space="preserve">con las vanguardias históricas, </w:t>
+      </w:r>
+      <w:r>
+        <w:rPr/>
+        <w:t xml:space="preserve">que su obra escrita ha motivado </w:t>
+      </w:r>
+      <w:r>
+        <w:rPr/>
+        <w:t xml:space="preserve">ampliamente </w:t>
+      </w:r>
+      <w:r>
+        <w:rPr/>
+        <w:t xml:space="preserve">en la tradición crítica, al menos desde la década de 1980 [mencionar a Schwarz, Castillo Zapata, Rama, Miliani]. </w:t>
+      </w:r>
+    </w:p>
+    <w:p>
+      <w:pPr>
+        <w:pStyle w:val="TextBody"/>
+        <w:rPr/>
+      </w:pPr>
+      <w:r>
+        <w:rPr/>
+        <w:t>C</w:t>
+      </w:r>
+      <w:r>
+        <w:rPr/>
+        <w:t xml:space="preserve">omo veremos, la analogía de Rodríguez con los vanguardistas de la imprenta del siglo XX no está exenta de problemas, y requiere varias precisiones, que abordaré en la tercera sección de este capítulo. Primero quiero detenerme en el problema que se hace </w:t>
+      </w:r>
+      <w:r>
+        <w:rPr/>
+        <w:t xml:space="preserve">más </w:t>
+      </w:r>
+      <w:r>
+        <w:rPr/>
+        <w:t xml:space="preserve">evidente cuando </w:t>
+      </w:r>
+      <w:r>
+        <w:rPr/>
+        <w:t>se contrasta</w:t>
+      </w:r>
+      <w:r>
+        <w:rPr/>
+        <w:t xml:space="preserve"> la provocación de Camnitzer con el lugar que ocupa Simón Rodríguez en los medios de difusión y en la conversación intelectual global actual: por muy desencasillante e irreverente que resulte la narración de los orinales y el vanguardismo de Rodríguez en el arte de imprimir, su figura y su obra pertenecen a la iconografía nacionalista, a los epónimos y efemérides, al culto heroico, y a las discusiones pedagógicas, políticas, sociales, y en menor medida, de la historiografía cultural y culturalista latinoamericana especializada en el siglo XIX. </w:t>
+      </w:r>
+      <w:r>
+        <w:rPr/>
+        <w:t xml:space="preserve">Pero es precisamente la forma tan abrupta en que Camnitzer incorpora a Rodríguez </w:t>
+      </w:r>
+      <w:r>
+        <w:rPr/>
+        <w:t xml:space="preserve">en la </w:t>
+      </w:r>
+      <w:r>
+        <w:rPr/>
+        <w:t xml:space="preserve">historia de las vanguardias y del arte conceptual lo que produce efectos más interesantes. Puede decirse que el método de “compota-salpicón” habilita la posibilidad de subrayar los rasgos de la obra de </w:t>
+      </w:r>
+      <w:r>
+        <w:rPr/>
+        <w:t xml:space="preserve">Rodríguez </w:t>
+      </w:r>
+      <w:r>
+        <w:rPr/>
+        <w:t xml:space="preserve">que dificultarían o impedirían </w:t>
+      </w:r>
+      <w:r>
+        <w:rPr/>
+        <w:t xml:space="preserve">esa incorporación. </w:t>
+      </w:r>
+    </w:p>
+    <w:p>
+      <w:pPr>
+        <w:pStyle w:val="TextBody"/>
+        <w:rPr/>
+      </w:pPr>
+      <w:r>
+        <w:rPr/>
+        <w:t xml:space="preserve">Puesta en tensión con el anacronismo de Camnitzer, se hacen evidentes los estrechos lazos conceptuales, materiales y tecnológicos que la obra de Rodríguez mantuvo con su época, y que han sido opacadas por la mirada excepcionalista en la tradición crítica. Al ponerlo en más estrecha conversación con su tiempo –y no por antagonismo sino por afinidad--, pueden redimensionarse las potencias desencasillantes de su obra, ya no como excentricidades que lo sacan de su época o de su país para situarlo en unos más modernos, sino como dispositivos que, infiltrándose y subvirtiendo las maquinarias y mecanismos que hacen lineal y homogénea la historia, se oponen sistemáticamente </w:t>
+      </w:r>
+      <w:r>
+        <w:rPr/>
+        <w:t>a la</w:t>
+      </w:r>
+      <w:r>
+        <w:rPr/>
+        <w:t>s</w:t>
+      </w:r>
+      <w:r>
+        <w:rPr/>
+        <w:t xml:space="preserve"> noci</w:t>
+      </w:r>
+      <w:r>
+        <w:rPr/>
+        <w:t>o</w:t>
+      </w:r>
+      <w:r>
+        <w:rPr/>
+        <w:t>n</w:t>
+      </w:r>
+      <w:r>
+        <w:rPr/>
+        <w:t>es</w:t>
+      </w:r>
+      <w:r>
+        <w:rPr/>
+        <w:t xml:space="preserve"> dominante</w:t>
+      </w:r>
+      <w:r>
+        <w:rPr/>
+        <w:t>s</w:t>
+      </w:r>
+      <w:r>
+        <w:rPr/>
+        <w:t xml:space="preserve"> </w:t>
+      </w:r>
+      <w:r>
+        <w:rPr/>
+        <w:t xml:space="preserve">sobre </w:t>
+      </w:r>
+      <w:r>
+        <w:rPr/>
+        <w:t xml:space="preserve">progreso </w:t>
+      </w:r>
+      <w:r>
+        <w:rPr/>
+        <w:t xml:space="preserve">y modernidad </w:t>
+      </w:r>
+      <w:r>
+        <w:rPr/>
+        <w:t xml:space="preserve">en los centros globales de poder. </w:t>
+      </w:r>
+      <w:r>
+        <w:rPr/>
+        <w:t>Y esto es válido tanto para las tradiciones contemporáneas a Rodríguez que idolatraron el progreso, como a tradiciones un poco posteriores, --“modernistas”-- que lo condenaron en bloque.</w:t>
       </w:r>
     </w:p>
     <w:p>
@@ -370,7 +696,63 @@
           <w:rFonts w:eastAsia="Cambria" w:cs="" w:ascii="Cambria" w:hAnsi="Cambria" w:asciiTheme="minorHAnsi" w:cstheme="minorBidi" w:eastAsiaTheme="minorHAnsi" w:hAnsiTheme="minorHAnsi"/>
           <w:shd w:fill="D4EA6B" w:val="clear"/>
         </w:rPr>
-        <w:t xml:space="preserve">El “arte de pintar palabras” es la técnica que acerca a Rodríguez a algunos hitos de las “vanguardias históricas” en el arte de imprimir. Pero lo que le permitió circular a estos textos más allá del muy restringido ámbito que le permirtían sus propios medios, no fue un interés artístico sino político y militar, dada su relación con Simón Bolívar. De Bolívar, Rodríguez fue maestro de primeras letras y tutor en la infancia; amigo, mentor filosófico, compañero de viajes, y --según un documento cuestionado pero disponible </w:t>
+        <w:t xml:space="preserve">El “arte de pintar palabras” es la técnica que acerca a Rodríguez a algunos hitos de las “vanguardias históricas” en el arte de imprimir. Pero lo que le </w:t>
+      </w:r>
+      <w:r>
+        <w:rPr>
+          <w:rFonts w:eastAsia="Cambria" w:cs="" w:ascii="Cambria" w:hAnsi="Cambria" w:asciiTheme="minorHAnsi" w:cstheme="minorBidi" w:eastAsiaTheme="minorHAnsi" w:hAnsiTheme="minorHAnsi"/>
+          <w:shd w:fill="D4EA6B" w:val="clear"/>
+        </w:rPr>
+        <w:t>ha permitido</w:t>
+      </w:r>
+      <w:r>
+        <w:rPr>
+          <w:rFonts w:eastAsia="Cambria" w:cs="" w:ascii="Cambria" w:hAnsi="Cambria" w:asciiTheme="minorHAnsi" w:cstheme="minorBidi" w:eastAsiaTheme="minorHAnsi" w:hAnsiTheme="minorHAnsi"/>
+          <w:shd w:fill="D4EA6B" w:val="clear"/>
+        </w:rPr>
+        <w:t xml:space="preserve"> circular </w:t>
+      </w:r>
+      <w:r>
+        <w:rPr>
+          <w:rFonts w:eastAsia="Cambria" w:cs="" w:ascii="Cambria" w:hAnsi="Cambria" w:asciiTheme="minorHAnsi" w:cstheme="minorBidi" w:eastAsiaTheme="minorHAnsi" w:hAnsiTheme="minorHAnsi"/>
+          <w:shd w:fill="D4EA6B" w:val="clear"/>
+        </w:rPr>
+        <w:t xml:space="preserve">ampliamente </w:t>
+      </w:r>
+      <w:r>
+        <w:rPr>
+          <w:rFonts w:eastAsia="Cambria" w:cs="" w:ascii="Cambria" w:hAnsi="Cambria" w:asciiTheme="minorHAnsi" w:cstheme="minorBidi" w:eastAsiaTheme="minorHAnsi" w:hAnsiTheme="minorHAnsi"/>
+          <w:shd w:fill="D4EA6B" w:val="clear"/>
+        </w:rPr>
+        <w:t xml:space="preserve">a estos textos más allá del muy restringido ámbito que le permirtían sus propios medios, no fue un interés artístico sino político y militar. </w:t>
+      </w:r>
+      <w:r>
+        <w:rPr>
+          <w:rFonts w:eastAsia="Cambria" w:cs="" w:ascii="Cambria" w:hAnsi="Cambria" w:asciiTheme="minorHAnsi" w:cstheme="minorBidi" w:eastAsiaTheme="minorHAnsi" w:hAnsiTheme="minorHAnsi"/>
+          <w:shd w:fill="D4EA6B" w:val="clear"/>
+        </w:rPr>
+        <w:t>Básicamente porque d</w:t>
+      </w:r>
+      <w:r>
+        <w:rPr>
+          <w:rFonts w:eastAsia="Cambria" w:cs="" w:ascii="Cambria" w:hAnsi="Cambria" w:asciiTheme="minorHAnsi" w:cstheme="minorBidi" w:eastAsiaTheme="minorHAnsi" w:hAnsiTheme="minorHAnsi"/>
+          <w:shd w:fill="D4EA6B" w:val="clear"/>
+        </w:rPr>
+        <w:t xml:space="preserve">e </w:t>
+      </w:r>
+      <w:r>
+        <w:rPr>
+          <w:rFonts w:eastAsia="Cambria" w:cs="" w:ascii="Cambria" w:hAnsi="Cambria" w:asciiTheme="minorHAnsi" w:cstheme="minorBidi" w:eastAsiaTheme="minorHAnsi" w:hAnsiTheme="minorHAnsi"/>
+          <w:shd w:fill="D4EA6B" w:val="clear"/>
+        </w:rPr>
+        <w:t xml:space="preserve">Simón </w:t>
+      </w:r>
+      <w:r>
+        <w:rPr>
+          <w:rFonts w:eastAsia="Cambria" w:cs="" w:ascii="Cambria" w:hAnsi="Cambria" w:asciiTheme="minorHAnsi" w:cstheme="minorBidi" w:eastAsiaTheme="minorHAnsi" w:hAnsiTheme="minorHAnsi"/>
+          <w:shd w:fill="D4EA6B" w:val="clear"/>
+        </w:rPr>
+        <w:t xml:space="preserve">Bolívar Rodríguez fue maestro de primeras letras y tutor en la infancia; amigo, mentor filosófico, compañero de viajes, y --según un documento cuestionado pero disponible </w:t>
       </w:r>
       <w:r>
         <w:rPr>
@@ -401,14 +783,21 @@
           <w:rFonts w:eastAsia="Cambria" w:cs="" w:ascii="Cambria" w:hAnsi="Cambria" w:asciiTheme="minorHAnsi" w:cstheme="minorBidi" w:eastAsiaTheme="minorHAnsi" w:hAnsiTheme="minorHAnsi"/>
           <w:shd w:fill="D4EA6B" w:val="clear"/>
         </w:rPr>
-        <w:t xml:space="preserve"> motivacional en la primera juventud; y durante un breve período --en el que Rodríguez se convirtió en una de las personas más poderosas del Alto Perú-- algo así como su “mano”, en el sentido que alguien es “mano del rey”. El episodio de los orinales fuera de lugar ocurre precisamente al final de ese período, a principios de 1826, cuando Bolívar abandonó Bolivia y dejó a Sucre designado como presidente. Las circunstancias  en que se dio la relación entre Bolívar y Rodríguez en Bolivia, y las circunstancias concretas en que Rodríguez adquirió ese poder --y cómo lo perdió-- las iré detallando, especialmente en los capítulos 2 y 4. Ahora lo que me interesa es detenerme en un aspecto señalado en la crónica de Lastarria, que ofrece una clave para definir la relación entre la </w:t>
+        <w:t xml:space="preserve"> motivacional en la primera juventud; y durante un breve período --en el que Rodríguez se convirtió en una de las personas más poderosas del Alto Perú-- algo así como su “mano”, en el sentido que alguien es “mano del rey”. El episodio de los orinales fuera de lugar ocurre </w:t>
       </w:r>
       <w:r>
         <w:rPr>
           <w:rFonts w:eastAsia="Cambria" w:cs="" w:ascii="Cambria" w:hAnsi="Cambria" w:asciiTheme="minorHAnsi" w:cstheme="minorBidi" w:eastAsiaTheme="minorHAnsi" w:hAnsiTheme="minorHAnsi"/>
-          <w:shd w:fill="FFFF00" w:val="clear"/>
-        </w:rPr>
-        <w:t xml:space="preserve">trama artística y literaria, y la trama heroica –política y militar-- que envuelve la figura de Simón Rodríguez y atraviesa su obra. </w:t>
+          <w:shd w:fill="D4EA6B" w:val="clear"/>
+        </w:rPr>
+        <w:t>de hecho</w:t>
+      </w:r>
+      <w:r>
+        <w:rPr>
+          <w:rFonts w:eastAsia="Cambria" w:cs="" w:ascii="Cambria" w:hAnsi="Cambria" w:asciiTheme="minorHAnsi" w:cstheme="minorBidi" w:eastAsiaTheme="minorHAnsi" w:hAnsiTheme="minorHAnsi"/>
+          <w:shd w:fill="D4EA6B" w:val="clear"/>
+        </w:rPr>
+        <w:t xml:space="preserve"> al final de ese período, a principios de 1826, cuando Bolívar abandonó Bolivia y dejó a Sucre designado como presidente. </w:t>
       </w:r>
     </w:p>
     <w:p>
@@ -425,7 +814,42 @@
           <w:rFonts w:eastAsia="Cambria" w:cs="" w:ascii="Cambria" w:hAnsi="Cambria" w:asciiTheme="minorHAnsi" w:cstheme="minorBidi" w:eastAsiaTheme="minorHAnsi" w:hAnsiTheme="minorHAnsi"/>
           <w:shd w:fill="D4EA6B" w:val="clear"/>
         </w:rPr>
-        <w:t xml:space="preserve">Lastarria es el primero y uno de los pocos en señalar con claridad el parentesco entre el “arte de pintar palabras” –lo que “el reformador enseñaba a pintar en la escritura”--y las habilidades de Rodríguez como narrador oral: &lt;&lt;Namely&gt;&gt;, el “énfasis i aquellas entonaciones elegantes” mediante las que Rodríguez le narra a Bello del “banquete” de La Paz para llevarlo hasta “fuera de sus casillas”.  La comparación de Lastarria propone, esencialmente, un rasgo en común entre la serie trazada por el Rodríguez narrador oral y serie la trazada por el Rodríguez escritor impreso. Una homología que se sostiene, además, en los principios sobre comunicación, arte y pedagogía en la obra de Rodríguez, pues él establecía una relación de dependencia y mutua determinación entre la forma de sus textos y el modo como los imaginaba escenificados –aunque no eran textos dramáticos sino filosóficos y polémicos[nota: anuncio de tratamiento detallado de estos aspectos en los capítulos 2 y 3]. Es decir, si bien las narraciones orales de Rodríguez no son escenificaciones de sus textos, una de las obsesiones de sus ensayos es subrayar la necesidad de encarnar los signos impresos en entonaciones y énfasis de la voz y del cuerpo. Así lo han demostrado numerosas lecturas críticas, especialmente a partir del trabajo de Rama [nota: mencionar a Pulgar, Briggs, Rotker, Velayos y los que consiga en la antología de los mexicanos]. Sin embargo, ninguno de estos autores se detiene a analizar la analogía y funcionamiento simultáneo, cómplice y complementario, de las técnicas del Rodríguez narrador oral y el Rodríguez filósofo emancipatorio y artista de la impresión. </w:t>
+        <w:t xml:space="preserve">Las circunstancias  en que se dio la relación entre Bolívar y Rodríguez en Bolivia, y las circunstancias concretas en que Rodríguez adquirió ese poder --y cómo lo perdió-- las iré detallando, especialmente en los capítulos 2 y 4. Ahora lo que me interesa es detenerme en un aspecto señalado en la crónica de Lastarria, que ofrece una clave para definir la relación entre la </w:t>
+      </w:r>
+      <w:r>
+        <w:rPr>
+          <w:rFonts w:eastAsia="Cambria" w:cs="" w:ascii="Cambria" w:hAnsi="Cambria" w:asciiTheme="minorHAnsi" w:cstheme="minorBidi" w:eastAsiaTheme="minorHAnsi" w:hAnsiTheme="minorHAnsi"/>
+          <w:shd w:fill="FFFF00" w:val="clear"/>
+        </w:rPr>
+        <w:t xml:space="preserve">trama artística y literaria, y la trama heroica </w:t>
+      </w:r>
+      <w:r>
+        <w:rPr>
+          <w:rFonts w:eastAsia="Cambria" w:cs="" w:ascii="Cambria" w:hAnsi="Cambria" w:asciiTheme="minorHAnsi" w:cstheme="minorBidi" w:eastAsiaTheme="minorHAnsi" w:hAnsiTheme="minorHAnsi"/>
+          <w:shd w:fill="FFFF00" w:val="clear"/>
+        </w:rPr>
+        <w:t>q</w:t>
+      </w:r>
+      <w:r>
+        <w:rPr>
+          <w:rFonts w:eastAsia="Cambria" w:cs="" w:ascii="Cambria" w:hAnsi="Cambria" w:asciiTheme="minorHAnsi" w:cstheme="minorBidi" w:eastAsiaTheme="minorHAnsi" w:hAnsiTheme="minorHAnsi"/>
+          <w:shd w:fill="FFFF00" w:val="clear"/>
+        </w:rPr>
+        <w:t>ue envuelve la figura de Simón Rodríguez y atraviesa su obra. &lt;</w:t>
+      </w:r>
+      <w:r>
+        <w:rPr>
+          <w:rFonts w:eastAsia="Cambria" w:cs="" w:ascii="Cambria" w:hAnsi="Cambria" w:asciiTheme="minorHAnsi" w:cstheme="minorBidi" w:eastAsiaTheme="minorHAnsi" w:hAnsiTheme="minorHAnsi"/>
+          <w:shd w:fill="FFFF00" w:val="clear"/>
+        </w:rPr>
+        <w:t>transición&gt;L</w:t>
+      </w:r>
+      <w:r>
+        <w:rPr>
+          <w:rFonts w:eastAsia="Cambria" w:cs="" w:ascii="Cambria" w:hAnsi="Cambria" w:asciiTheme="minorHAnsi" w:cstheme="minorBidi" w:eastAsiaTheme="minorHAnsi" w:hAnsiTheme="minorHAnsi"/>
+          <w:shd w:fill="D4EA6B" w:val="clear"/>
+        </w:rPr>
+        <w:t xml:space="preserve">astarria es el primero y uno de los pocos en señalar con claridad el parentesco entre el “arte de pintar palabras” –lo que “el reformador enseñaba a pintar en la escritura”--y las habilidades de Rodríguez como narrador oral: &lt;&lt;Namely&gt;&gt;, el “énfasis i aquellas entonaciones elegantes” mediante las que Rodríguez le narra a Bello del “banquete” de La Paz para llevarlo hasta “fuera de sus casillas”.  La comparación de Lastarria propone, esencialmente, un rasgo en común entre la serie trazada por el Rodríguez narrador oral y serie la trazada por el Rodríguez escritor impreso. Una homología que se sostiene, además, en los principios sobre comunicación, arte y pedagogía en la obra de Rodríguez, pues él establecía una relación de dependencia y mutua determinación entre la forma de sus textos y el modo como los imaginaba escenificados –aunque no eran textos dramáticos sino filosóficos y polémicos[nota: anuncio de tratamiento detallado de estos aspectos en los capítulos 2 y 3]. Es decir, si bien las narraciones orales de Rodríguez no son escenificaciones de sus textos, una de las obsesiones de sus ensayos es subrayar la necesidad de encarnar los signos impresos en entonaciones y énfasis de la voz y del cuerpo. Así lo han demostrado numerosas lecturas críticas, especialmente a partir del trabajo de Rama [nota: mencionar a Pulgar, Briggs, Rotker, Velayos y los que consiga en la antología de los mexicanos]. Sin embargo, ninguno de estos autores se detiene a analizar la analogía y funcionamiento simultáneo, cómplice y complementario, de las técnicas del Rodríguez narrador oral y el Rodríguez filósofo emancipatorio y artista de la impresión. </w:t>
       </w:r>
     </w:p>
     <w:p>
@@ -442,7 +866,91 @@
           <w:rFonts w:eastAsia="Cambria" w:cs="" w:ascii="Cambria" w:hAnsi="Cambria" w:asciiTheme="minorHAnsi" w:cstheme="minorBidi" w:eastAsiaTheme="minorHAnsi" w:hAnsiTheme="minorHAnsi"/>
           <w:shd w:fill="D4EA6B" w:val="clear"/>
         </w:rPr>
-        <w:t>Claro que las narraciones orales de Rodríguez no son, como “lo que el reformador enseñaba a pintar en la escritura”, plenamente verificables. El “arte de pintar palabras”, es analizable incluso en las versiones menos fidedignas a los originales, que conservan las variaciones en los estilos tipográficos, alineación y distribución de los espacios en blanco que la caracterizan [nota: sobre lo que observan Mondragón y compañía sobre las ediciones más o menos fidedignas]. Emn cambio, ee sus narraciones orales solo se conservan testimonios, de quienes incluso en algún caso no las observaron directamente –por ejemplo, ;;Lastarria reconoce que Bello y Rodríguez&lt;cita: estaban solos&gt;[pp]--, o la relataron mucho después que aconteció. Es decir, todo el despliegue de escenificación que relata Lastarria solo puede ser imaginado en un plano referencial y verificable a partir de esos pocos fragmentos, y de los principios que Rodríguez propone en su obra impresa sobre el rol de la prosodia, la gesticulación y las sensaciones para construir el sentido y persuadir. Estos indicios disponibles sobre las técnicas y estrategias de las narraciones orales de Rodríguez resultan escasos para reconstruirlas en un sentido positivo y tangible. Sin embargo, dicen mucho más cuando se trazan los choques que, desde su primera entrada en circulación impresa, las narraciones orales de Rodríguez han escenificado contra las tentativas de recorte y encasillamiento en las máquinas de signos de la historia oficial.</w:t>
+        <w:t xml:space="preserve">Claro que las narraciones orales de Rodríguez no son verificables. El “arte de pintar palabras”, </w:t>
+      </w:r>
+      <w:r>
+        <w:rPr>
+          <w:rFonts w:eastAsia="Cambria" w:cs="" w:ascii="Cambria" w:hAnsi="Cambria" w:asciiTheme="minorHAnsi" w:cstheme="minorBidi" w:eastAsiaTheme="minorHAnsi" w:hAnsiTheme="minorHAnsi"/>
+          <w:shd w:fill="D4EA6B" w:val="clear"/>
+        </w:rPr>
+        <w:t xml:space="preserve">en cambio, </w:t>
+      </w:r>
+      <w:r>
+        <w:rPr>
+          <w:rFonts w:eastAsia="Cambria" w:cs="" w:ascii="Cambria" w:hAnsi="Cambria" w:asciiTheme="minorHAnsi" w:cstheme="minorBidi" w:eastAsiaTheme="minorHAnsi" w:hAnsiTheme="minorHAnsi"/>
+          <w:shd w:fill="D4EA6B" w:val="clear"/>
+        </w:rPr>
+        <w:t xml:space="preserve">es analizable incluso en las versiones menos fidedignas a los originales, que conservan las variaciones en los estilos tipográficos, alineación y distribución de los espacios en blanco que la caracterizan [nota: sobre lo que observan Mondragón y compañía sobre las ediciones más o menos fidedignas]. </w:t>
+      </w:r>
+      <w:r>
+        <w:rPr>
+          <w:rFonts w:eastAsia="Cambria" w:cs="" w:ascii="Cambria" w:hAnsi="Cambria" w:asciiTheme="minorHAnsi" w:cstheme="minorBidi" w:eastAsiaTheme="minorHAnsi" w:hAnsiTheme="minorHAnsi"/>
+          <w:shd w:fill="D4EA6B" w:val="clear"/>
+        </w:rPr>
+        <w:t xml:space="preserve">De </w:t>
+      </w:r>
+      <w:r>
+        <w:rPr>
+          <w:rFonts w:eastAsia="Cambria" w:cs="" w:ascii="Cambria" w:hAnsi="Cambria" w:asciiTheme="minorHAnsi" w:cstheme="minorBidi" w:eastAsiaTheme="minorHAnsi" w:hAnsiTheme="minorHAnsi"/>
+          <w:shd w:fill="D4EA6B" w:val="clear"/>
+        </w:rPr>
+        <w:t xml:space="preserve">sus narraciones orales solo se conservan testimonios, de quienes incluso en algún caso no las observaron directamente –por ejemplo, ;;Lastarria reconoce que Bello y Rodríguez&lt;cita: estaban solos&gt;[pp]--, o la relataron mucho después que aconteció. Es decir, todo el despliegue de escenificación que relata Lastarria solo puede ser imaginado en un plano referencial y verificable a partir de esos pocos fragmentos, y de los principios que Rodríguez propone en su obra impresa sobre el rol de la prosodia, la gesticulación y las sensaciones para construir el sentido y persuadir. </w:t>
+      </w:r>
+      <w:r>
+        <w:rPr>
+          <w:rFonts w:eastAsia="Cambria" w:cs="" w:ascii="Cambria" w:hAnsi="Cambria" w:asciiTheme="minorHAnsi" w:cstheme="minorBidi" w:eastAsiaTheme="minorHAnsi" w:hAnsiTheme="minorHAnsi"/>
+          <w:shd w:fill="D4EA6B" w:val="clear"/>
+        </w:rPr>
+        <w:t>M</w:t>
+      </w:r>
+      <w:r>
+        <w:rPr>
+          <w:rFonts w:eastAsia="Cambria" w:cs="" w:ascii="Cambria" w:hAnsi="Cambria" w:asciiTheme="minorHAnsi" w:cstheme="minorBidi" w:eastAsiaTheme="minorHAnsi" w:hAnsiTheme="minorHAnsi"/>
+          <w:shd w:fill="D4EA6B" w:val="clear"/>
+        </w:rPr>
+        <w:t xml:space="preserve">ucho más </w:t>
+      </w:r>
+      <w:r>
+        <w:rPr>
+          <w:rFonts w:eastAsia="Cambria" w:cs="" w:ascii="Cambria" w:hAnsi="Cambria" w:asciiTheme="minorHAnsi" w:cstheme="minorBidi" w:eastAsiaTheme="minorHAnsi" w:hAnsiTheme="minorHAnsi"/>
+          <w:shd w:fill="D4EA6B" w:val="clear"/>
+        </w:rPr>
+        <w:t xml:space="preserve">dicen </w:t>
+      </w:r>
+      <w:r>
+        <w:rPr>
+          <w:rFonts w:eastAsia="Cambria" w:cs="" w:ascii="Cambria" w:hAnsi="Cambria" w:asciiTheme="minorHAnsi" w:cstheme="minorBidi" w:eastAsiaTheme="minorHAnsi" w:hAnsiTheme="minorHAnsi"/>
+          <w:shd w:fill="D4EA6B" w:val="clear"/>
+        </w:rPr>
+        <w:t xml:space="preserve">los choques que, desde su primera entrada en circulación impresa, </w:t>
+      </w:r>
+      <w:r>
+        <w:rPr>
+          <w:rFonts w:eastAsia="Cambria" w:cs="" w:ascii="Cambria" w:hAnsi="Cambria" w:asciiTheme="minorHAnsi" w:cstheme="minorBidi" w:eastAsiaTheme="minorHAnsi" w:hAnsiTheme="minorHAnsi"/>
+          <w:shd w:fill="D4EA6B" w:val="clear"/>
+        </w:rPr>
+        <w:t xml:space="preserve">quedan en evidencia en </w:t>
+      </w:r>
+      <w:r>
+        <w:rPr>
+          <w:rFonts w:eastAsia="Cambria" w:cs="" w:ascii="Cambria" w:hAnsi="Cambria" w:asciiTheme="minorHAnsi" w:cstheme="minorBidi" w:eastAsiaTheme="minorHAnsi" w:hAnsiTheme="minorHAnsi"/>
+          <w:shd w:fill="D4EA6B" w:val="clear"/>
+        </w:rPr>
+        <w:t xml:space="preserve">las tentativas de recorte y encasillamiento </w:t>
+      </w:r>
+      <w:r>
+        <w:rPr>
+          <w:rFonts w:eastAsia="Cambria" w:cs="" w:ascii="Cambria" w:hAnsi="Cambria" w:asciiTheme="minorHAnsi" w:cstheme="minorBidi" w:eastAsiaTheme="minorHAnsi" w:hAnsiTheme="minorHAnsi"/>
+          <w:shd w:fill="D4EA6B" w:val="clear"/>
+        </w:rPr>
+        <w:t xml:space="preserve">que operaron sobre él </w:t>
+      </w:r>
+      <w:r>
+        <w:rPr>
+          <w:rFonts w:eastAsia="Cambria" w:cs="" w:ascii="Cambria" w:hAnsi="Cambria" w:asciiTheme="minorHAnsi" w:cstheme="minorBidi" w:eastAsiaTheme="minorHAnsi" w:hAnsiTheme="minorHAnsi"/>
+          <w:shd w:fill="D4EA6B" w:val="clear"/>
+        </w:rPr>
+        <w:t>las máquinas de signos de la historia oficial.</w:t>
       </w:r>
     </w:p>
     <w:p>
@@ -459,7 +967,69 @@
           <w:rFonts w:eastAsia="Cambria" w:cs="" w:ascii="Cambria" w:hAnsi="Cambria" w:asciiTheme="minorHAnsi" w:cstheme="minorBidi" w:eastAsiaTheme="minorHAnsi" w:hAnsiTheme="minorHAnsi"/>
           <w:shd w:fill="D4EA6B" w:val="clear"/>
         </w:rPr>
-        <w:t xml:space="preserve">Estos choques han sido constantes porque una de las narraciones orales de Rodríguez se convirtió en un mito central para darle dimensión heroica a la gesta político-militar de la independencia y en el relato más importante del culto bolivariano. Me refiero al texto del “Juramento en el Monte Sacro”, que como veremos no es más que el fragmento editado de una narración oral de Simón Rodríguez. Al entrar en el mercado literario, ese texto se volvió uno de los grandes éxitos de la historia oficial, pero arrastró consigo a un testigo que no dejó –ni ha dejado-- de resultar incómodo, por las discontinuidades y excesos que atraviesan tanto su escritura como sus otras narraciones orales recogidas por terceros. Lo que me propongo en esta sección es demostrar la relación entre estas dos dimensiones, que como veremos es crucial para entender el modo en que la dimensión artístico-literaria y la dimensión político-militar de Rodríguez funcionan en conjunto como lo que llamo “potencialidades desencasillantes”. En este análisis conjunto de las dos series rodrigueanas rastreo </w:t>
+        <w:t xml:space="preserve">Estos choques han sido constantes porque una de las narraciones orales de Rodríguez se convirtió en un mito central para darle dimensión heroica a la gesta político-militar de la independencia y en el relato más importante del culto bolivariano. Me refiero al texto del “Juramento en el Monte Sacro”, que como veremos no es más que el fragmento editado de una narración oral de Simón Rodríguez. Al entrar en el mercado literario, ese texto se volvió uno de los grandes éxitos de la historia oficial, pero arrastró consigo a un testigo que no dejó –ni ha dejado-- de resultar incómodo, por las discontinuidades y excesos que atraviesan tanto su escritura como sus otras narraciones orales recogidas por terceros. Lo que me propongo en esta sección </w:t>
+      </w:r>
+      <w:r>
+        <w:rPr>
+          <w:rFonts w:eastAsia="Cambria" w:cs="" w:ascii="Cambria" w:hAnsi="Cambria" w:asciiTheme="minorHAnsi" w:cstheme="minorBidi" w:eastAsiaTheme="minorHAnsi" w:hAnsiTheme="minorHAnsi"/>
+          <w:shd w:fill="D4EA6B" w:val="clear"/>
+        </w:rPr>
+        <w:t>u</w:t>
+      </w:r>
+      <w:r>
+        <w:rPr>
+          <w:rFonts w:eastAsia="Cambria" w:cs="" w:ascii="Cambria" w:hAnsi="Cambria" w:asciiTheme="minorHAnsi" w:cstheme="minorBidi" w:eastAsiaTheme="minorHAnsi" w:hAnsiTheme="minorHAnsi"/>
+          <w:shd w:fill="D4EA6B" w:val="clear"/>
+        </w:rPr>
+        <w:t xml:space="preserve">n este análisis conjunto de las dos series rodrigueanas: </w:t>
+      </w:r>
+      <w:r>
+        <w:rPr>
+          <w:rFonts w:eastAsia="Cambria" w:cs="" w:ascii="Cambria" w:hAnsi="Cambria" w:asciiTheme="minorHAnsi" w:cstheme="minorBidi" w:eastAsiaTheme="minorHAnsi" w:hAnsiTheme="minorHAnsi"/>
+          <w:shd w:fill="D4EA6B" w:val="clear"/>
+        </w:rPr>
+        <w:t>la que lo inscribe como  un personaje central para la formación del héroe bolivariano, y la que lo erige como caso límite.</w:t>
+      </w:r>
+    </w:p>
+    <w:p>
+      <w:pPr>
+        <w:pStyle w:val="TextBody"/>
+        <w:rPr>
+          <w:rFonts w:ascii="Cambria" w:hAnsi="Cambria" w:eastAsia="Cambria" w:cs="" w:asciiTheme="minorHAnsi" w:cstheme="minorBidi" w:eastAsiaTheme="minorHAnsi" w:hAnsiTheme="minorHAnsi"/>
+          <w:highlight w:val="none"/>
+          <w:shd w:fill="D4EA6B" w:val="clear"/>
+        </w:rPr>
+      </w:pPr>
+      <w:r>
+        <w:rPr>
+          <w:rFonts w:eastAsia="Cambria" w:cs="" w:ascii="Cambria" w:hAnsi="Cambria" w:asciiTheme="minorHAnsi" w:cstheme="minorBidi" w:eastAsiaTheme="minorHAnsi" w:hAnsiTheme="minorHAnsi"/>
+          <w:shd w:fill="D4EA6B" w:val="clear"/>
+        </w:rPr>
+        <w:t xml:space="preserve"> </w:t>
+      </w:r>
+      <w:r>
+        <w:rPr>
+          <w:rFonts w:eastAsia="Cambria" w:cs="" w:ascii="Cambria" w:hAnsi="Cambria" w:asciiTheme="minorHAnsi" w:cstheme="minorBidi" w:eastAsiaTheme="minorHAnsi" w:hAnsiTheme="minorHAnsi"/>
+          <w:shd w:fill="D4EA6B" w:val="clear"/>
+        </w:rPr>
+        <w:t>demostrar la relación entre estas dos dimensiones, que como veremos es crucial para entender el modo en que la dimensión artístico-literaria y la dimensión político-militar de Rodríguez funcionan en conjunto como lo que llamo “potencialidades desencasillantes”. E</w:t>
+      </w:r>
+    </w:p>
+    <w:p>
+      <w:pPr>
+        <w:pStyle w:val="TextBody"/>
+        <w:rPr>
+          <w:rFonts w:ascii="Cambria" w:hAnsi="Cambria" w:eastAsia="Cambria" w:cs="" w:asciiTheme="minorHAnsi" w:cstheme="minorBidi" w:eastAsiaTheme="minorHAnsi" w:hAnsiTheme="minorHAnsi"/>
+          <w:highlight w:val="none"/>
+          <w:shd w:fill="D4EA6B" w:val="clear"/>
+        </w:rPr>
+      </w:pPr>
+      <w:r>
+        <w:rPr>
+          <w:rFonts w:eastAsia="Cambria" w:cs="" w:ascii="Cambria" w:hAnsi="Cambria" w:asciiTheme="minorHAnsi" w:cstheme="minorBidi" w:eastAsiaTheme="minorHAnsi" w:hAnsiTheme="minorHAnsi"/>
+          <w:shd w:fill="D4EA6B" w:val="clear"/>
+        </w:rPr>
+        <w:t xml:space="preserve">rastreo </w:t>
       </w:r>
       <w:r>
         <w:rPr>
@@ -2339,8 +2909,8 @@
         <w:pStyle w:val="TextBody"/>
         <w:rPr/>
       </w:pPr>
-      <w:bookmarkStart w:id="10" w:name="contra-la-novela-de-su-vida"/>
-      <w:bookmarkStart w:id="11" w:name="el-crop-romántico-del-individuo"/>
+      <w:bookmarkStart w:id="10" w:name="el-crop-romántico-del-individuo"/>
+      <w:bookmarkStart w:id="11" w:name="contra-la-novela-de-su-vida"/>
       <w:r>
         <w:rPr/>
         <w:t>Es en este contexto crítico que el “vanguardismo” de Rodríguez se consolidó como un ícono del contra-poder y del escepticismo ante la modernización. Una perspectiva que, como señalé, tiene sus limitaciones. Pero que, explorada en relación con sus contradicciones y sus condiciones de posibilidad, puede arrojar nueva luz sobre el sentido de la contribución rodrigueana a la crítica de la reproducción mecánica. Esto es lo que me propongo hacer en la próxima sección</w:t>
@@ -3648,15 +4218,7 @@
       </w:r>
       <w:r>
         <w:rPr/>
-        <w:t xml:space="preserve">) en la relación, más evidente y señalada, entre el “arte de pintar palabras” y la poesía visual de Mallarmé, Apollinaire, Huidobro y Girondo. La clave al contraponer estas obras se encuentra en un aspecto puntual del desarrollo desigual, como lo es el avance de las </w:t>
-      </w:r>
-      <w:r>
-        <w:rPr/>
-        <w:t>t</w:t>
-      </w:r>
-      <w:r>
-        <w:rPr/>
-        <w:t>ecnologías de reproducción mecánica en general y de la tecnología impresa en particular.</w:t>
+        <w:t>) en la relación, más evidente y señalada, entre el “arte de pintar palabras” y la poesía visual de Mallarmé, Apollinaire, Huidobro y Girondo. La clave al contraponer estas obras se encuentra en un aspecto puntual del desarrollo desigual, como lo es el avance de las tecnologías de reproducción mecánica en general y de la tecnología impresa en particular.</w:t>
       </w:r>
     </w:p>
     <w:p>
@@ -5403,6 +5965,44 @@
     </w:sectPr>
   </w:body>
 </w:document>
+</file>
+
+<file path=word/comments.xml><?xml version="1.0" encoding="utf-8"?>
+<w:comments xmlns:o="urn:schemas-microsoft-com:office:office" xmlns:r="http://schemas.openxmlformats.org/officeDocument/2006/relationships" xmlns:v="urn:schemas-microsoft-com:vml" xmlns:w="http://schemas.openxmlformats.org/wordprocessingml/2006/main" xmlns:w10="urn:schemas-microsoft-com:office:word" xmlns:wp="http://schemas.openxmlformats.org/drawingml/2006/wordprocessingDrawing" xmlns:wps="http://schemas.microsoft.com/office/word/2010/wordprocessingShape" xmlns:wpg="http://schemas.microsoft.com/office/word/2010/wordprocessingGroup" xmlns:mc="http://schemas.openxmlformats.org/markup-compatibility/2006" xmlns:wp14="http://schemas.microsoft.com/office/word/2010/wordprocessingDrawing" xmlns:w14="http://schemas.microsoft.com/office/word/2010/wordml" xmlns:w15="http://schemas.microsoft.com/office/word/2012/wordml" mc:Ignorable="w14 wp14 w15">
+  <w:comment w:id="0" w:author="Unknown Author" w:date="2023-06-01T02:17:56Z" w:initials="">
+    <w:p>
+      <w:r>
+        <w:rPr>
+          <w:rFonts w:eastAsia="Cambria" w:cstheme="minorBidi" w:eastAsiaTheme="minorHAnsi" w:cs="" w:ascii="Cambria" w:hAnsi="Cambria"/>
+          <w:b w:val="false"/>
+          <w:bCs w:val="false"/>
+          <w:i w:val="false"/>
+          <w:iCs w:val="false"/>
+          <w:caps w:val="false"/>
+          <w:smallCaps w:val="false"/>
+          <w:strike w:val="false"/>
+          <w:dstrike w:val="false"/>
+          <w:outline w:val="false"/>
+          <w:shadow w:val="false"/>
+          <w:emboss w:val="false"/>
+          <w:imprint w:val="false"/>
+          <w:color w:val="auto"/>
+          <w:spacing w:val="0"/>
+          <w:w w:val="100"/>
+          <w:kern w:val="0"/>
+          <w:position w:val="0"/>
+          <w:sz w:val="20"/>
+          <w:szCs w:val="24"/>
+          <w:u w:val="none"/>
+          <w:vertAlign w:val="baseline"/>
+          <w:em w:val="none"/>
+          <w:lang w:bidi="ar-SA" w:eastAsia="en-US" w:val="es-AR"/>
+        </w:rPr>
+        <w:t>Esto va maś adelante</w:t>
+      </w:r>
+    </w:p>
+  </w:comment>
+</w:comments>
 </file>
 
 <file path=word/footnotes.xml><?xml version="1.0" encoding="utf-8"?>

</xml_diff>